<commit_message>
Updated Testing Infrastructure in Master Test Plan
</commit_message>
<xml_diff>
--- a/Documentation/Master Test Plan.docx
+++ b/Documentation/Master Test Plan.docx
@@ -1,6 +1,6 @@
 
 <file path=word/document.xml><?xml version="1.0" encoding="utf-8"?>
-<w:document xmlns:wpc="http://schemas.microsoft.com/office/word/2010/wordprocessingCanvas" xmlns:mc="http://schemas.openxmlformats.org/markup-compatibility/2006" xmlns:o="urn:schemas-microsoft-com:office:office" xmlns:r="http://schemas.openxmlformats.org/officeDocument/2006/relationships" xmlns:m="http://schemas.openxmlformats.org/officeDocument/2006/math" xmlns:v="urn:schemas-microsoft-com:vml" xmlns:wp14="http://schemas.microsoft.com/office/word/2010/wordprocessingDrawing" xmlns:wp="http://schemas.openxmlformats.org/drawingml/2006/wordprocessingDrawing" xmlns:w10="urn:schemas-microsoft-com:office:word" xmlns:w="http://schemas.openxmlformats.org/wordprocessingml/2006/main" xmlns:w14="http://schemas.microsoft.com/office/word/2010/wordml" xmlns:wpg="http://schemas.microsoft.com/office/word/2010/wordprocessingGroup" xmlns:wpi="http://schemas.microsoft.com/office/word/2010/wordprocessingInk" xmlns:wne="http://schemas.microsoft.com/office/word/2006/wordml" xmlns:wps="http://schemas.microsoft.com/office/word/2010/wordprocessingShape" mc:Ignorable="w14 wp14">
+<w:document xmlns:wpc="http://schemas.microsoft.com/office/word/2010/wordprocessingCanvas" xmlns:cx="http://schemas.microsoft.com/office/drawing/2014/chartex" xmlns:cx1="http://schemas.microsoft.com/office/drawing/2015/9/8/chartex" xmlns:cx2="http://schemas.microsoft.com/office/drawing/2015/10/21/chartex" xmlns:cx3="http://schemas.microsoft.com/office/drawing/2016/5/9/chartex" xmlns:cx4="http://schemas.microsoft.com/office/drawing/2016/5/10/chartex" xmlns:cx5="http://schemas.microsoft.com/office/drawing/2016/5/11/chartex" xmlns:cx6="http://schemas.microsoft.com/office/drawing/2016/5/12/chartex" xmlns:cx7="http://schemas.microsoft.com/office/drawing/2016/5/13/chartex" xmlns:cx8="http://schemas.microsoft.com/office/drawing/2016/5/14/chartex" xmlns:mc="http://schemas.openxmlformats.org/markup-compatibility/2006" xmlns:aink="http://schemas.microsoft.com/office/drawing/2016/ink" xmlns:am3d="http://schemas.microsoft.com/office/drawing/2017/model3d" xmlns:o="urn:schemas-microsoft-com:office:office" xmlns:r="http://schemas.openxmlformats.org/officeDocument/2006/relationships" xmlns:m="http://schemas.openxmlformats.org/officeDocument/2006/math" xmlns:v="urn:schemas-microsoft-com:vml" xmlns:wp14="http://schemas.microsoft.com/office/word/2010/wordprocessingDrawing" xmlns:wp="http://schemas.openxmlformats.org/drawingml/2006/wordprocessingDrawing" xmlns:w10="urn:schemas-microsoft-com:office:word" xmlns:w="http://schemas.openxmlformats.org/wordprocessingml/2006/main" xmlns:w14="http://schemas.microsoft.com/office/word/2010/wordml" xmlns:w15="http://schemas.microsoft.com/office/word/2012/wordml" xmlns:w16cid="http://schemas.microsoft.com/office/word/2016/wordml/cid" xmlns:w16se="http://schemas.microsoft.com/office/word/2015/wordml/symex" xmlns:wpg="http://schemas.microsoft.com/office/word/2010/wordprocessingGroup" xmlns:wpi="http://schemas.microsoft.com/office/word/2010/wordprocessingInk" xmlns:wne="http://schemas.microsoft.com/office/word/2006/wordml" xmlns:wps="http://schemas.microsoft.com/office/word/2010/wordprocessingShape" mc:Ignorable="w14 w15 w16se w16cid wp14">
   <w:body>
     <w:p>
       <w:pPr>
@@ -45,7 +45,15 @@
         <w:pStyle w:val="ListParagraph"/>
       </w:pPr>
       <w:r>
-        <w:t>The objectives of the testing component of the Resource Manager project is to ensure that the most common use cases can be completed in various flows without errors. If an error occurs it is meaningful enough that the person performing in the action should be able to understand what went wrong and why it went wrong to ensure that the desired outcome can be reached.</w:t>
+        <w:t xml:space="preserve">The objectives of the testing component of the Resource Manager project is to ensure that the most common use cases can be completed in various flows without errors. If an error </w:t>
+      </w:r>
+      <w:proofErr w:type="gramStart"/>
+      <w:r>
+        <w:t>occurs</w:t>
+      </w:r>
+      <w:proofErr w:type="gramEnd"/>
+      <w:r>
+        <w:t xml:space="preserve"> it is meaningful enough that the person performing in the action should be able to understand what went wrong and why it went wrong to ensure that the desired outcome can be reached.</w:t>
       </w:r>
     </w:p>
     <w:p>
@@ -108,7 +116,15 @@
         <w:pStyle w:val="ListParagraph"/>
       </w:pPr>
       <w:r>
-        <w:t>The testing will begin to be performed toward the end of the construction phase this will allow any necessary last minute adjustments to occur before shipping the final release.</w:t>
+        <w:t xml:space="preserve">The testing will begin to be performed toward the end of the construction phase this will allow any necessary </w:t>
+      </w:r>
+      <w:proofErr w:type="gramStart"/>
+      <w:r>
+        <w:t>last minute</w:t>
+      </w:r>
+      <w:proofErr w:type="gramEnd"/>
+      <w:r>
+        <w:t xml:space="preserve"> adjustments to occur before shipping the final release.</w:t>
       </w:r>
     </w:p>
     <w:p>
@@ -157,10 +173,245 @@
       <w:r>
         <w:t xml:space="preserve"> This should include either logs from the application (if unit testing) or screenshots of the testing being performed for internal functional testing, for user acceptance testing an acceptance certificate is all that will be required.</w:t>
       </w:r>
-      <w:bookmarkStart w:id="0" w:name="_GoBack"/>
-      <w:bookmarkEnd w:id="0"/>
+    </w:p>
+    <w:p>
+      <w:r>
+        <w:br w:type="page"/>
+      </w:r>
+    </w:p>
+    <w:p>
+      <w:pPr>
+        <w:pStyle w:val="Heading2"/>
+      </w:pPr>
+      <w:r>
+        <w:lastRenderedPageBreak/>
+        <w:t xml:space="preserve">Test </w:t>
+      </w:r>
+      <w:r>
+        <w:t>Environment</w:t>
+      </w:r>
     </w:p>
     <w:p/>
+    <w:p>
+      <w:pPr>
+        <w:ind w:left="720"/>
+      </w:pPr>
+      <w:r>
+        <w:t xml:space="preserve">Testing </w:t>
+      </w:r>
+      <w:r>
+        <w:t xml:space="preserve">by the team </w:t>
+      </w:r>
+      <w:r>
+        <w:t xml:space="preserve">will be </w:t>
+      </w:r>
+      <w:r>
+        <w:t xml:space="preserve">conducted using a variety of devices and technologies </w:t>
+      </w:r>
+      <w:proofErr w:type="gramStart"/>
+      <w:r>
+        <w:t>in order to</w:t>
+      </w:r>
+      <w:proofErr w:type="gramEnd"/>
+      <w:r>
+        <w:t xml:space="preserve"> best demonstrate the </w:t>
+      </w:r>
+      <w:r>
+        <w:t>Resource Manager project’s functionality and ability to meet useability requirements.</w:t>
+      </w:r>
+      <w:r>
+        <w:br/>
+      </w:r>
+      <w:r>
+        <w:t xml:space="preserve">Unit and integration testing will be done using </w:t>
+      </w:r>
+      <w:r>
+        <w:t>JUnit testing within Eclipse as this is the platform the project will be developed on and all team members are familiar with using this technology.</w:t>
+      </w:r>
+      <w:r>
+        <w:t xml:space="preserve"> User Acceptance testing will be done by the project team using available resources and by the client using their own system for testing. All team members will be using</w:t>
+      </w:r>
+      <w:r>
+        <w:t xml:space="preserve"> their own personal devices and testing the system using Google Chrome and Firefox. The full testing infrastructure in use is summarised below.</w:t>
+      </w:r>
+    </w:p>
+    <w:tbl>
+      <w:tblPr>
+        <w:tblStyle w:val="TableGrid"/>
+        <w:tblW w:w="0" w:type="auto"/>
+        <w:tblInd w:w="720" w:type="dxa"/>
+        <w:tblLook w:val="04A0" w:firstRow="1" w:lastRow="0" w:firstColumn="1" w:lastColumn="0" w:noHBand="0" w:noVBand="1"/>
+      </w:tblPr>
+      <w:tblGrid>
+        <w:gridCol w:w="2856"/>
+        <w:gridCol w:w="2897"/>
+        <w:gridCol w:w="2769"/>
+      </w:tblGrid>
+      <w:tr>
+        <w:tc>
+          <w:tcPr>
+            <w:tcW w:w="3080" w:type="dxa"/>
+          </w:tcPr>
+          <w:p>
+            <w:pPr>
+              <w:rPr>
+                <w:b/>
+              </w:rPr>
+            </w:pPr>
+            <w:r>
+              <w:rPr>
+                <w:b/>
+              </w:rPr>
+              <w:t>Tools</w:t>
+            </w:r>
+          </w:p>
+        </w:tc>
+        <w:tc>
+          <w:tcPr>
+            <w:tcW w:w="3081" w:type="dxa"/>
+          </w:tcPr>
+          <w:p>
+            <w:pPr>
+              <w:rPr>
+                <w:b/>
+              </w:rPr>
+            </w:pPr>
+            <w:r>
+              <w:rPr>
+                <w:b/>
+              </w:rPr>
+              <w:t>Description</w:t>
+            </w:r>
+          </w:p>
+        </w:tc>
+        <w:tc>
+          <w:tcPr>
+            <w:tcW w:w="3081" w:type="dxa"/>
+          </w:tcPr>
+          <w:p>
+            <w:pPr>
+              <w:rPr>
+                <w:b/>
+              </w:rPr>
+            </w:pPr>
+            <w:r>
+              <w:rPr>
+                <w:b/>
+              </w:rPr>
+              <w:t>Version</w:t>
+            </w:r>
+          </w:p>
+        </w:tc>
+      </w:tr>
+      <w:tr>
+        <w:tc>
+          <w:tcPr>
+            <w:tcW w:w="3080" w:type="dxa"/>
+          </w:tcPr>
+          <w:p>
+            <w:r>
+              <w:t>Eclipse/JUnit</w:t>
+            </w:r>
+          </w:p>
+        </w:tc>
+        <w:tc>
+          <w:tcPr>
+            <w:tcW w:w="3081" w:type="dxa"/>
+          </w:tcPr>
+          <w:p>
+            <w:r>
+              <w:t>Eclipse is used for writing/reading code, Junit to write test programs for Unit/Integration testing.</w:t>
+            </w:r>
+          </w:p>
+        </w:tc>
+        <w:tc>
+          <w:tcPr>
+            <w:tcW w:w="3081" w:type="dxa"/>
+          </w:tcPr>
+          <w:p>
+            <w:r>
+              <w:t>Eclipse Java IDE 2019-03 (may be updated as project proceeds)</w:t>
+            </w:r>
+          </w:p>
+          <w:p>
+            <w:r>
+              <w:t>Junit 5</w:t>
+            </w:r>
+          </w:p>
+        </w:tc>
+      </w:tr>
+      <w:tr>
+        <w:tc>
+          <w:tcPr>
+            <w:tcW w:w="3080" w:type="dxa"/>
+          </w:tcPr>
+          <w:p>
+            <w:r>
+              <w:t>Windows OS</w:t>
+            </w:r>
+          </w:p>
+        </w:tc>
+        <w:tc>
+          <w:tcPr>
+            <w:tcW w:w="3081" w:type="dxa"/>
+          </w:tcPr>
+          <w:p>
+            <w:r>
+              <w:t>All testing devices will be running on Windows OS.</w:t>
+            </w:r>
+          </w:p>
+        </w:tc>
+        <w:tc>
+          <w:tcPr>
+            <w:tcW w:w="3081" w:type="dxa"/>
+          </w:tcPr>
+          <w:p>
+            <w:r>
+              <w:t>Windows 8/10</w:t>
+            </w:r>
+          </w:p>
+        </w:tc>
+      </w:tr>
+      <w:tr>
+        <w:tc>
+          <w:tcPr>
+            <w:tcW w:w="3080" w:type="dxa"/>
+          </w:tcPr>
+          <w:p>
+            <w:r>
+              <w:t>Google Chrome/Mozilla Firefox</w:t>
+            </w:r>
+            <w:bookmarkStart w:id="0" w:name="_GoBack"/>
+            <w:bookmarkEnd w:id="0"/>
+          </w:p>
+        </w:tc>
+        <w:tc>
+          <w:tcPr>
+            <w:tcW w:w="3081" w:type="dxa"/>
+          </w:tcPr>
+          <w:p>
+            <w:r>
+              <w:t>Primary web browsers used for testing. May also include Internet Explorer/Microsoft Edge.</w:t>
+            </w:r>
+          </w:p>
+        </w:tc>
+        <w:tc>
+          <w:tcPr>
+            <w:tcW w:w="3081" w:type="dxa"/>
+          </w:tcPr>
+          <w:p>
+            <w:r>
+              <w:t>Latest</w:t>
+            </w:r>
+          </w:p>
+        </w:tc>
+      </w:tr>
+    </w:tbl>
+    <w:p>
+      <w:pPr>
+        <w:ind w:left="720"/>
+      </w:pPr>
+    </w:p>
     <w:sectPr>
       <w:pgSz w:w="11906" w:h="16838"/>
       <w:pgMar w:top="1440" w:right="1440" w:bottom="1440" w:left="1440" w:header="708" w:footer="708" w:gutter="0"/>
@@ -172,8 +423,8 @@
 </file>
 
 <file path=word/numbering.xml><?xml version="1.0" encoding="utf-8"?>
-<w:numbering xmlns:wpc="http://schemas.microsoft.com/office/word/2010/wordprocessingCanvas" xmlns:mc="http://schemas.openxmlformats.org/markup-compatibility/2006" xmlns:o="urn:schemas-microsoft-com:office:office" xmlns:r="http://schemas.openxmlformats.org/officeDocument/2006/relationships" xmlns:m="http://schemas.openxmlformats.org/officeDocument/2006/math" xmlns:v="urn:schemas-microsoft-com:vml" xmlns:wp14="http://schemas.microsoft.com/office/word/2010/wordprocessingDrawing" xmlns:wp="http://schemas.openxmlformats.org/drawingml/2006/wordprocessingDrawing" xmlns:w10="urn:schemas-microsoft-com:office:word" xmlns:w="http://schemas.openxmlformats.org/wordprocessingml/2006/main" xmlns:w14="http://schemas.microsoft.com/office/word/2010/wordml" xmlns:wpg="http://schemas.microsoft.com/office/word/2010/wordprocessingGroup" xmlns:wpi="http://schemas.microsoft.com/office/word/2010/wordprocessingInk" xmlns:wne="http://schemas.microsoft.com/office/word/2006/wordml" xmlns:wps="http://schemas.microsoft.com/office/word/2010/wordprocessingShape" mc:Ignorable="w14 wp14">
-  <w:abstractNum w:abstractNumId="0">
+<w:numbering xmlns:wpc="http://schemas.microsoft.com/office/word/2010/wordprocessingCanvas" xmlns:cx="http://schemas.microsoft.com/office/drawing/2014/chartex" xmlns:cx1="http://schemas.microsoft.com/office/drawing/2015/9/8/chartex" xmlns:cx2="http://schemas.microsoft.com/office/drawing/2015/10/21/chartex" xmlns:cx3="http://schemas.microsoft.com/office/drawing/2016/5/9/chartex" xmlns:cx4="http://schemas.microsoft.com/office/drawing/2016/5/10/chartex" xmlns:cx5="http://schemas.microsoft.com/office/drawing/2016/5/11/chartex" xmlns:cx6="http://schemas.microsoft.com/office/drawing/2016/5/12/chartex" xmlns:cx7="http://schemas.microsoft.com/office/drawing/2016/5/13/chartex" xmlns:cx8="http://schemas.microsoft.com/office/drawing/2016/5/14/chartex" xmlns:mc="http://schemas.openxmlformats.org/markup-compatibility/2006" xmlns:aink="http://schemas.microsoft.com/office/drawing/2016/ink" xmlns:am3d="http://schemas.microsoft.com/office/drawing/2017/model3d" xmlns:o="urn:schemas-microsoft-com:office:office" xmlns:r="http://schemas.openxmlformats.org/officeDocument/2006/relationships" xmlns:m="http://schemas.openxmlformats.org/officeDocument/2006/math" xmlns:v="urn:schemas-microsoft-com:vml" xmlns:wp14="http://schemas.microsoft.com/office/word/2010/wordprocessingDrawing" xmlns:wp="http://schemas.openxmlformats.org/drawingml/2006/wordprocessingDrawing" xmlns:w10="urn:schemas-microsoft-com:office:word" xmlns:w="http://schemas.openxmlformats.org/wordprocessingml/2006/main" xmlns:w14="http://schemas.microsoft.com/office/word/2010/wordml" xmlns:w15="http://schemas.microsoft.com/office/word/2012/wordml" xmlns:w16cid="http://schemas.microsoft.com/office/word/2016/wordml/cid" xmlns:w16se="http://schemas.microsoft.com/office/word/2015/wordml/symex" xmlns:wpg="http://schemas.microsoft.com/office/word/2010/wordprocessingGroup" xmlns:wpi="http://schemas.microsoft.com/office/word/2010/wordprocessingInk" xmlns:wne="http://schemas.microsoft.com/office/word/2006/wordml" xmlns:wps="http://schemas.microsoft.com/office/word/2010/wordprocessingShape" mc:Ignorable="w14 w15 w16se w16cid wp14">
+  <w:abstractNum w:abstractNumId="0" w15:restartNumberingAfterBreak="0">
     <w:nsid w:val="05DB4A91"/>
     <w:multiLevelType w:val="multilevel"/>
     <w:tmpl w:val="DA36DC86"/>
@@ -286,7 +537,7 @@
       </w:rPr>
     </w:lvl>
   </w:abstractNum>
-  <w:abstractNum w:abstractNumId="1">
+  <w:abstractNum w:abstractNumId="1" w15:restartNumberingAfterBreak="0">
     <w:nsid w:val="57E94E1E"/>
     <w:multiLevelType w:val="hybridMultilevel"/>
     <w:tmpl w:val="346C9A6C"/>
@@ -385,7 +636,7 @@
 </file>
 
 <file path=word/styles.xml><?xml version="1.0" encoding="utf-8"?>
-<w:styles xmlns:mc="http://schemas.openxmlformats.org/markup-compatibility/2006" xmlns:r="http://schemas.openxmlformats.org/officeDocument/2006/relationships" xmlns:w="http://schemas.openxmlformats.org/wordprocessingml/2006/main" xmlns:w14="http://schemas.microsoft.com/office/word/2010/wordml" mc:Ignorable="w14">
+<w:styles xmlns:mc="http://schemas.openxmlformats.org/markup-compatibility/2006" xmlns:r="http://schemas.openxmlformats.org/officeDocument/2006/relationships" xmlns:w="http://schemas.openxmlformats.org/wordprocessingml/2006/main" xmlns:w14="http://schemas.microsoft.com/office/word/2010/wordml" xmlns:w15="http://schemas.microsoft.com/office/word/2012/wordml" xmlns:w16cid="http://schemas.microsoft.com/office/word/2016/wordml/cid" xmlns:w16se="http://schemas.microsoft.com/office/word/2015/wordml/symex" mc:Ignorable="w14 w15 w16se w16cid">
   <w:docDefaults>
     <w:rPrDefault>
       <w:rPr>
@@ -401,144 +652,382 @@
       </w:pPr>
     </w:pPrDefault>
   </w:docDefaults>
-  <w:latentStyles w:defLockedState="0" w:defUIPriority="99" w:defSemiHidden="1" w:defUnhideWhenUsed="1" w:defQFormat="0" w:count="267">
-    <w:lsdException w:name="Normal" w:semiHidden="0" w:uiPriority="0" w:unhideWhenUsed="0" w:qFormat="1"/>
-    <w:lsdException w:name="heading 1" w:semiHidden="0" w:uiPriority="9" w:unhideWhenUsed="0" w:qFormat="1"/>
-    <w:lsdException w:name="heading 2" w:uiPriority="9" w:qFormat="1"/>
-    <w:lsdException w:name="heading 3" w:uiPriority="9" w:qFormat="1"/>
-    <w:lsdException w:name="heading 4" w:uiPriority="9" w:qFormat="1"/>
-    <w:lsdException w:name="heading 5" w:uiPriority="9" w:qFormat="1"/>
-    <w:lsdException w:name="heading 6" w:uiPriority="9" w:qFormat="1"/>
-    <w:lsdException w:name="heading 7" w:uiPriority="9" w:qFormat="1"/>
-    <w:lsdException w:name="heading 8" w:uiPriority="9" w:qFormat="1"/>
-    <w:lsdException w:name="heading 9" w:uiPriority="9" w:qFormat="1"/>
-    <w:lsdException w:name="toc 1" w:uiPriority="39"/>
-    <w:lsdException w:name="toc 2" w:uiPriority="39"/>
-    <w:lsdException w:name="toc 3" w:uiPriority="39"/>
-    <w:lsdException w:name="toc 4" w:uiPriority="39"/>
-    <w:lsdException w:name="toc 5" w:uiPriority="39"/>
-    <w:lsdException w:name="toc 6" w:uiPriority="39"/>
-    <w:lsdException w:name="toc 7" w:uiPriority="39"/>
-    <w:lsdException w:name="toc 8" w:uiPriority="39"/>
-    <w:lsdException w:name="toc 9" w:uiPriority="39"/>
-    <w:lsdException w:name="caption" w:uiPriority="35" w:qFormat="1"/>
-    <w:lsdException w:name="Title" w:semiHidden="0" w:uiPriority="10" w:unhideWhenUsed="0" w:qFormat="1"/>
-    <w:lsdException w:name="Default Paragraph Font" w:uiPriority="1"/>
-    <w:lsdException w:name="Subtitle" w:semiHidden="0" w:uiPriority="11" w:unhideWhenUsed="0" w:qFormat="1"/>
-    <w:lsdException w:name="Strong" w:semiHidden="0" w:uiPriority="22" w:unhideWhenUsed="0" w:qFormat="1"/>
-    <w:lsdException w:name="Emphasis" w:semiHidden="0" w:uiPriority="20" w:unhideWhenUsed="0" w:qFormat="1"/>
-    <w:lsdException w:name="Table Grid" w:semiHidden="0" w:uiPriority="59" w:unhideWhenUsed="0"/>
-    <w:lsdException w:name="Placeholder Text" w:unhideWhenUsed="0"/>
-    <w:lsdException w:name="No Spacing" w:semiHidden="0" w:uiPriority="1" w:unhideWhenUsed="0" w:qFormat="1"/>
-    <w:lsdException w:name="Light Shading" w:semiHidden="0" w:uiPriority="60" w:unhideWhenUsed="0"/>
-    <w:lsdException w:name="Light List" w:semiHidden="0" w:uiPriority="61" w:unhideWhenUsed="0"/>
-    <w:lsdException w:name="Light Grid" w:semiHidden="0" w:uiPriority="62" w:unhideWhenUsed="0"/>
-    <w:lsdException w:name="Medium Shading 1" w:semiHidden="0" w:uiPriority="63" w:unhideWhenUsed="0"/>
-    <w:lsdException w:name="Medium Shading 2" w:semiHidden="0" w:uiPriority="64" w:unhideWhenUsed="0"/>
-    <w:lsdException w:name="Medium List 1" w:semiHidden="0" w:uiPriority="65" w:unhideWhenUsed="0"/>
-    <w:lsdException w:name="Medium List 2" w:semiHidden="0" w:uiPriority="66" w:unhideWhenUsed="0"/>
-    <w:lsdException w:name="Medium Grid 1" w:semiHidden="0" w:uiPriority="67" w:unhideWhenUsed="0"/>
-    <w:lsdException w:name="Medium Grid 2" w:semiHidden="0" w:uiPriority="68" w:unhideWhenUsed="0"/>
-    <w:lsdException w:name="Medium Grid 3" w:semiHidden="0" w:uiPriority="69" w:unhideWhenUsed="0"/>
-    <w:lsdException w:name="Dark List" w:semiHidden="0" w:uiPriority="70" w:unhideWhenUsed="0"/>
-    <w:lsdException w:name="Colorful Shading" w:semiHidden="0" w:uiPriority="71" w:unhideWhenUsed="0"/>
-    <w:lsdException w:name="Colorful List" w:semiHidden="0" w:uiPriority="72" w:unhideWhenUsed="0"/>
-    <w:lsdException w:name="Colorful Grid" w:semiHidden="0" w:uiPriority="73" w:unhideWhenUsed="0"/>
-    <w:lsdException w:name="Light Shading Accent 1" w:semiHidden="0" w:uiPriority="60" w:unhideWhenUsed="0"/>
-    <w:lsdException w:name="Light List Accent 1" w:semiHidden="0" w:uiPriority="61" w:unhideWhenUsed="0"/>
-    <w:lsdException w:name="Light Grid Accent 1" w:semiHidden="0" w:uiPriority="62" w:unhideWhenUsed="0"/>
-    <w:lsdException w:name="Medium Shading 1 Accent 1" w:semiHidden="0" w:uiPriority="63" w:unhideWhenUsed="0"/>
-    <w:lsdException w:name="Medium Shading 2 Accent 1" w:semiHidden="0" w:uiPriority="64" w:unhideWhenUsed="0"/>
-    <w:lsdException w:name="Medium List 1 Accent 1" w:semiHidden="0" w:uiPriority="65" w:unhideWhenUsed="0"/>
-    <w:lsdException w:name="Revision" w:unhideWhenUsed="0"/>
-    <w:lsdException w:name="List Paragraph" w:semiHidden="0" w:uiPriority="34" w:unhideWhenUsed="0" w:qFormat="1"/>
-    <w:lsdException w:name="Quote" w:semiHidden="0" w:uiPriority="29" w:unhideWhenUsed="0" w:qFormat="1"/>
-    <w:lsdException w:name="Intense Quote" w:semiHidden="0" w:uiPriority="30" w:unhideWhenUsed="0" w:qFormat="1"/>
-    <w:lsdException w:name="Medium List 2 Accent 1" w:semiHidden="0" w:uiPriority="66" w:unhideWhenUsed="0"/>
-    <w:lsdException w:name="Medium Grid 1 Accent 1" w:semiHidden="0" w:uiPriority="67" w:unhideWhenUsed="0"/>
-    <w:lsdException w:name="Medium Grid 2 Accent 1" w:semiHidden="0" w:uiPriority="68" w:unhideWhenUsed="0"/>
-    <w:lsdException w:name="Medium Grid 3 Accent 1" w:semiHidden="0" w:uiPriority="69" w:unhideWhenUsed="0"/>
-    <w:lsdException w:name="Dark List Accent 1" w:semiHidden="0" w:uiPriority="70" w:unhideWhenUsed="0"/>
-    <w:lsdException w:name="Colorful Shading Accent 1" w:semiHidden="0" w:uiPriority="71" w:unhideWhenUsed="0"/>
-    <w:lsdException w:name="Colorful List Accent 1" w:semiHidden="0" w:uiPriority="72" w:unhideWhenUsed="0"/>
-    <w:lsdException w:name="Colorful Grid Accent 1" w:semiHidden="0" w:uiPriority="73" w:unhideWhenUsed="0"/>
-    <w:lsdException w:name="Light Shading Accent 2" w:semiHidden="0" w:uiPriority="60" w:unhideWhenUsed="0"/>
-    <w:lsdException w:name="Light List Accent 2" w:semiHidden="0" w:uiPriority="61" w:unhideWhenUsed="0"/>
-    <w:lsdException w:name="Light Grid Accent 2" w:semiHidden="0" w:uiPriority="62" w:unhideWhenUsed="0"/>
-    <w:lsdException w:name="Medium Shading 1 Accent 2" w:semiHidden="0" w:uiPriority="63" w:unhideWhenUsed="0"/>
-    <w:lsdException w:name="Medium Shading 2 Accent 2" w:semiHidden="0" w:uiPriority="64" w:unhideWhenUsed="0"/>
-    <w:lsdException w:name="Medium List 1 Accent 2" w:semiHidden="0" w:uiPriority="65" w:unhideWhenUsed="0"/>
-    <w:lsdException w:name="Medium List 2 Accent 2" w:semiHidden="0" w:uiPriority="66" w:unhideWhenUsed="0"/>
-    <w:lsdException w:name="Medium Grid 1 Accent 2" w:semiHidden="0" w:uiPriority="67" w:unhideWhenUsed="0"/>
-    <w:lsdException w:name="Medium Grid 2 Accent 2" w:semiHidden="0" w:uiPriority="68" w:unhideWhenUsed="0"/>
-    <w:lsdException w:name="Medium Grid 3 Accent 2" w:semiHidden="0" w:uiPriority="69" w:unhideWhenUsed="0"/>
-    <w:lsdException w:name="Dark List Accent 2" w:semiHidden="0" w:uiPriority="70" w:unhideWhenUsed="0"/>
-    <w:lsdException w:name="Colorful Shading Accent 2" w:semiHidden="0" w:uiPriority="71" w:unhideWhenUsed="0"/>
-    <w:lsdException w:name="Colorful List Accent 2" w:semiHidden="0" w:uiPriority="72" w:unhideWhenUsed="0"/>
-    <w:lsdException w:name="Colorful Grid Accent 2" w:semiHidden="0" w:uiPriority="73" w:unhideWhenUsed="0"/>
-    <w:lsdException w:name="Light Shading Accent 3" w:semiHidden="0" w:uiPriority="60" w:unhideWhenUsed="0"/>
-    <w:lsdException w:name="Light List Accent 3" w:semiHidden="0" w:uiPriority="61" w:unhideWhenUsed="0"/>
-    <w:lsdException w:name="Light Grid Accent 3" w:semiHidden="0" w:uiPriority="62" w:unhideWhenUsed="0"/>
-    <w:lsdException w:name="Medium Shading 1 Accent 3" w:semiHidden="0" w:uiPriority="63" w:unhideWhenUsed="0"/>
-    <w:lsdException w:name="Medium Shading 2 Accent 3" w:semiHidden="0" w:uiPriority="64" w:unhideWhenUsed="0"/>
-    <w:lsdException w:name="Medium List 1 Accent 3" w:semiHidden="0" w:uiPriority="65" w:unhideWhenUsed="0"/>
-    <w:lsdException w:name="Medium List 2 Accent 3" w:semiHidden="0" w:uiPriority="66" w:unhideWhenUsed="0"/>
-    <w:lsdException w:name="Medium Grid 1 Accent 3" w:semiHidden="0" w:uiPriority="67" w:unhideWhenUsed="0"/>
-    <w:lsdException w:name="Medium Grid 2 Accent 3" w:semiHidden="0" w:uiPriority="68" w:unhideWhenUsed="0"/>
-    <w:lsdException w:name="Medium Grid 3 Accent 3" w:semiHidden="0" w:uiPriority="69" w:unhideWhenUsed="0"/>
-    <w:lsdException w:name="Dark List Accent 3" w:semiHidden="0" w:uiPriority="70" w:unhideWhenUsed="0"/>
-    <w:lsdException w:name="Colorful Shading Accent 3" w:semiHidden="0" w:uiPriority="71" w:unhideWhenUsed="0"/>
-    <w:lsdException w:name="Colorful List Accent 3" w:semiHidden="0" w:uiPriority="72" w:unhideWhenUsed="0"/>
-    <w:lsdException w:name="Colorful Grid Accent 3" w:semiHidden="0" w:uiPriority="73" w:unhideWhenUsed="0"/>
-    <w:lsdException w:name="Light Shading Accent 4" w:semiHidden="0" w:uiPriority="60" w:unhideWhenUsed="0"/>
-    <w:lsdException w:name="Light List Accent 4" w:semiHidden="0" w:uiPriority="61" w:unhideWhenUsed="0"/>
-    <w:lsdException w:name="Light Grid Accent 4" w:semiHidden="0" w:uiPriority="62" w:unhideWhenUsed="0"/>
-    <w:lsdException w:name="Medium Shading 1 Accent 4" w:semiHidden="0" w:uiPriority="63" w:unhideWhenUsed="0"/>
-    <w:lsdException w:name="Medium Shading 2 Accent 4" w:semiHidden="0" w:uiPriority="64" w:unhideWhenUsed="0"/>
-    <w:lsdException w:name="Medium List 1 Accent 4" w:semiHidden="0" w:uiPriority="65" w:unhideWhenUsed="0"/>
-    <w:lsdException w:name="Medium List 2 Accent 4" w:semiHidden="0" w:uiPriority="66" w:unhideWhenUsed="0"/>
-    <w:lsdException w:name="Medium Grid 1 Accent 4" w:semiHidden="0" w:uiPriority="67" w:unhideWhenUsed="0"/>
-    <w:lsdException w:name="Medium Grid 2 Accent 4" w:semiHidden="0" w:uiPriority="68" w:unhideWhenUsed="0"/>
-    <w:lsdException w:name="Medium Grid 3 Accent 4" w:semiHidden="0" w:uiPriority="69" w:unhideWhenUsed="0"/>
-    <w:lsdException w:name="Dark List Accent 4" w:semiHidden="0" w:uiPriority="70" w:unhideWhenUsed="0"/>
-    <w:lsdException w:name="Colorful Shading Accent 4" w:semiHidden="0" w:uiPriority="71" w:unhideWhenUsed="0"/>
-    <w:lsdException w:name="Colorful List Accent 4" w:semiHidden="0" w:uiPriority="72" w:unhideWhenUsed="0"/>
-    <w:lsdException w:name="Colorful Grid Accent 4" w:semiHidden="0" w:uiPriority="73" w:unhideWhenUsed="0"/>
-    <w:lsdException w:name="Light Shading Accent 5" w:semiHidden="0" w:uiPriority="60" w:unhideWhenUsed="0"/>
-    <w:lsdException w:name="Light List Accent 5" w:semiHidden="0" w:uiPriority="61" w:unhideWhenUsed="0"/>
-    <w:lsdException w:name="Light Grid Accent 5" w:semiHidden="0" w:uiPriority="62" w:unhideWhenUsed="0"/>
-    <w:lsdException w:name="Medium Shading 1 Accent 5" w:semiHidden="0" w:uiPriority="63" w:unhideWhenUsed="0"/>
-    <w:lsdException w:name="Medium Shading 2 Accent 5" w:semiHidden="0" w:uiPriority="64" w:unhideWhenUsed="0"/>
-    <w:lsdException w:name="Medium List 1 Accent 5" w:semiHidden="0" w:uiPriority="65" w:unhideWhenUsed="0"/>
-    <w:lsdException w:name="Medium List 2 Accent 5" w:semiHidden="0" w:uiPriority="66" w:unhideWhenUsed="0"/>
-    <w:lsdException w:name="Medium Grid 1 Accent 5" w:semiHidden="0" w:uiPriority="67" w:unhideWhenUsed="0"/>
-    <w:lsdException w:name="Medium Grid 2 Accent 5" w:semiHidden="0" w:uiPriority="68" w:unhideWhenUsed="0"/>
-    <w:lsdException w:name="Medium Grid 3 Accent 5" w:semiHidden="0" w:uiPriority="69" w:unhideWhenUsed="0"/>
-    <w:lsdException w:name="Dark List Accent 5" w:semiHidden="0" w:uiPriority="70" w:unhideWhenUsed="0"/>
-    <w:lsdException w:name="Colorful Shading Accent 5" w:semiHidden="0" w:uiPriority="71" w:unhideWhenUsed="0"/>
-    <w:lsdException w:name="Colorful List Accent 5" w:semiHidden="0" w:uiPriority="72" w:unhideWhenUsed="0"/>
-    <w:lsdException w:name="Colorful Grid Accent 5" w:semiHidden="0" w:uiPriority="73" w:unhideWhenUsed="0"/>
-    <w:lsdException w:name="Light Shading Accent 6" w:semiHidden="0" w:uiPriority="60" w:unhideWhenUsed="0"/>
-    <w:lsdException w:name="Light List Accent 6" w:semiHidden="0" w:uiPriority="61" w:unhideWhenUsed="0"/>
-    <w:lsdException w:name="Light Grid Accent 6" w:semiHidden="0" w:uiPriority="62" w:unhideWhenUsed="0"/>
-    <w:lsdException w:name="Medium Shading 1 Accent 6" w:semiHidden="0" w:uiPriority="63" w:unhideWhenUsed="0"/>
-    <w:lsdException w:name="Medium Shading 2 Accent 6" w:semiHidden="0" w:uiPriority="64" w:unhideWhenUsed="0"/>
-    <w:lsdException w:name="Medium List 1 Accent 6" w:semiHidden="0" w:uiPriority="65" w:unhideWhenUsed="0"/>
-    <w:lsdException w:name="Medium List 2 Accent 6" w:semiHidden="0" w:uiPriority="66" w:unhideWhenUsed="0"/>
-    <w:lsdException w:name="Medium Grid 1 Accent 6" w:semiHidden="0" w:uiPriority="67" w:unhideWhenUsed="0"/>
-    <w:lsdException w:name="Medium Grid 2 Accent 6" w:semiHidden="0" w:uiPriority="68" w:unhideWhenUsed="0"/>
-    <w:lsdException w:name="Medium Grid 3 Accent 6" w:semiHidden="0" w:uiPriority="69" w:unhideWhenUsed="0"/>
-    <w:lsdException w:name="Dark List Accent 6" w:semiHidden="0" w:uiPriority="70" w:unhideWhenUsed="0"/>
-    <w:lsdException w:name="Colorful Shading Accent 6" w:semiHidden="0" w:uiPriority="71" w:unhideWhenUsed="0"/>
-    <w:lsdException w:name="Colorful List Accent 6" w:semiHidden="0" w:uiPriority="72" w:unhideWhenUsed="0"/>
-    <w:lsdException w:name="Colorful Grid Accent 6" w:semiHidden="0" w:uiPriority="73" w:unhideWhenUsed="0"/>
-    <w:lsdException w:name="Subtle Emphasis" w:semiHidden="0" w:uiPriority="19" w:unhideWhenUsed="0" w:qFormat="1"/>
-    <w:lsdException w:name="Intense Emphasis" w:semiHidden="0" w:uiPriority="21" w:unhideWhenUsed="0" w:qFormat="1"/>
-    <w:lsdException w:name="Subtle Reference" w:semiHidden="0" w:uiPriority="31" w:unhideWhenUsed="0" w:qFormat="1"/>
-    <w:lsdException w:name="Intense Reference" w:semiHidden="0" w:uiPriority="32" w:unhideWhenUsed="0" w:qFormat="1"/>
-    <w:lsdException w:name="Book Title" w:semiHidden="0" w:uiPriority="33" w:unhideWhenUsed="0" w:qFormat="1"/>
-    <w:lsdException w:name="Bibliography" w:uiPriority="37"/>
-    <w:lsdException w:name="TOC Heading" w:uiPriority="39" w:qFormat="1"/>
+  <w:latentStyles w:defLockedState="0" w:defUIPriority="99" w:defSemiHidden="0" w:defUnhideWhenUsed="0" w:defQFormat="0" w:count="375">
+    <w:lsdException w:name="Normal" w:uiPriority="0" w:qFormat="1"/>
+    <w:lsdException w:name="heading 1" w:uiPriority="9" w:qFormat="1"/>
+    <w:lsdException w:name="heading 2" w:semiHidden="1" w:uiPriority="9" w:unhideWhenUsed="1" w:qFormat="1"/>
+    <w:lsdException w:name="heading 3" w:semiHidden="1" w:uiPriority="9" w:unhideWhenUsed="1" w:qFormat="1"/>
+    <w:lsdException w:name="heading 4" w:semiHidden="1" w:uiPriority="9" w:unhideWhenUsed="1" w:qFormat="1"/>
+    <w:lsdException w:name="heading 5" w:semiHidden="1" w:uiPriority="9" w:unhideWhenUsed="1" w:qFormat="1"/>
+    <w:lsdException w:name="heading 6" w:semiHidden="1" w:uiPriority="9" w:unhideWhenUsed="1" w:qFormat="1"/>
+    <w:lsdException w:name="heading 7" w:semiHidden="1" w:uiPriority="9" w:unhideWhenUsed="1" w:qFormat="1"/>
+    <w:lsdException w:name="heading 8" w:semiHidden="1" w:uiPriority="9" w:unhideWhenUsed="1" w:qFormat="1"/>
+    <w:lsdException w:name="heading 9" w:semiHidden="1" w:uiPriority="9" w:unhideWhenUsed="1" w:qFormat="1"/>
+    <w:lsdException w:name="index 1" w:semiHidden="1" w:unhideWhenUsed="1"/>
+    <w:lsdException w:name="index 2" w:semiHidden="1" w:unhideWhenUsed="1"/>
+    <w:lsdException w:name="index 3" w:semiHidden="1" w:unhideWhenUsed="1"/>
+    <w:lsdException w:name="index 4" w:semiHidden="1" w:unhideWhenUsed="1"/>
+    <w:lsdException w:name="index 5" w:semiHidden="1" w:unhideWhenUsed="1"/>
+    <w:lsdException w:name="index 6" w:semiHidden="1" w:unhideWhenUsed="1"/>
+    <w:lsdException w:name="index 7" w:semiHidden="1" w:unhideWhenUsed="1"/>
+    <w:lsdException w:name="index 8" w:semiHidden="1" w:unhideWhenUsed="1"/>
+    <w:lsdException w:name="index 9" w:semiHidden="1" w:unhideWhenUsed="1"/>
+    <w:lsdException w:name="toc 1" w:semiHidden="1" w:uiPriority="39" w:unhideWhenUsed="1"/>
+    <w:lsdException w:name="toc 2" w:semiHidden="1" w:uiPriority="39" w:unhideWhenUsed="1"/>
+    <w:lsdException w:name="toc 3" w:semiHidden="1" w:uiPriority="39" w:unhideWhenUsed="1"/>
+    <w:lsdException w:name="toc 4" w:semiHidden="1" w:uiPriority="39" w:unhideWhenUsed="1"/>
+    <w:lsdException w:name="toc 5" w:semiHidden="1" w:uiPriority="39" w:unhideWhenUsed="1"/>
+    <w:lsdException w:name="toc 6" w:semiHidden="1" w:uiPriority="39" w:unhideWhenUsed="1"/>
+    <w:lsdException w:name="toc 7" w:semiHidden="1" w:uiPriority="39" w:unhideWhenUsed="1"/>
+    <w:lsdException w:name="toc 8" w:semiHidden="1" w:uiPriority="39" w:unhideWhenUsed="1"/>
+    <w:lsdException w:name="toc 9" w:semiHidden="1" w:uiPriority="39" w:unhideWhenUsed="1"/>
+    <w:lsdException w:name="Normal Indent" w:semiHidden="1" w:unhideWhenUsed="1"/>
+    <w:lsdException w:name="footnote text" w:semiHidden="1" w:unhideWhenUsed="1"/>
+    <w:lsdException w:name="annotation text" w:semiHidden="1" w:unhideWhenUsed="1"/>
+    <w:lsdException w:name="header" w:semiHidden="1" w:unhideWhenUsed="1"/>
+    <w:lsdException w:name="footer" w:semiHidden="1" w:unhideWhenUsed="1"/>
+    <w:lsdException w:name="index heading" w:semiHidden="1" w:unhideWhenUsed="1"/>
+    <w:lsdException w:name="caption" w:semiHidden="1" w:uiPriority="35" w:unhideWhenUsed="1" w:qFormat="1"/>
+    <w:lsdException w:name="table of figures" w:semiHidden="1" w:unhideWhenUsed="1"/>
+    <w:lsdException w:name="envelope address" w:semiHidden="1" w:unhideWhenUsed="1"/>
+    <w:lsdException w:name="envelope return" w:semiHidden="1" w:unhideWhenUsed="1"/>
+    <w:lsdException w:name="footnote reference" w:semiHidden="1" w:unhideWhenUsed="1"/>
+    <w:lsdException w:name="annotation reference" w:semiHidden="1" w:unhideWhenUsed="1"/>
+    <w:lsdException w:name="line number" w:semiHidden="1" w:unhideWhenUsed="1"/>
+    <w:lsdException w:name="page number" w:semiHidden="1" w:unhideWhenUsed="1"/>
+    <w:lsdException w:name="endnote reference" w:semiHidden="1" w:unhideWhenUsed="1"/>
+    <w:lsdException w:name="endnote text" w:semiHidden="1" w:unhideWhenUsed="1"/>
+    <w:lsdException w:name="table of authorities" w:semiHidden="1" w:unhideWhenUsed="1"/>
+    <w:lsdException w:name="macro" w:semiHidden="1" w:unhideWhenUsed="1"/>
+    <w:lsdException w:name="toa heading" w:semiHidden="1" w:unhideWhenUsed="1"/>
+    <w:lsdException w:name="List" w:semiHidden="1" w:unhideWhenUsed="1"/>
+    <w:lsdException w:name="List Bullet" w:semiHidden="1" w:unhideWhenUsed="1"/>
+    <w:lsdException w:name="List Number" w:semiHidden="1" w:unhideWhenUsed="1"/>
+    <w:lsdException w:name="List 2" w:semiHidden="1" w:unhideWhenUsed="1"/>
+    <w:lsdException w:name="List 3" w:semiHidden="1" w:unhideWhenUsed="1"/>
+    <w:lsdException w:name="List 4" w:semiHidden="1" w:unhideWhenUsed="1"/>
+    <w:lsdException w:name="List 5" w:semiHidden="1" w:unhideWhenUsed="1"/>
+    <w:lsdException w:name="List Bullet 2" w:semiHidden="1" w:unhideWhenUsed="1"/>
+    <w:lsdException w:name="List Bullet 3" w:semiHidden="1" w:unhideWhenUsed="1"/>
+    <w:lsdException w:name="List Bullet 4" w:semiHidden="1" w:unhideWhenUsed="1"/>
+    <w:lsdException w:name="List Bullet 5" w:semiHidden="1" w:unhideWhenUsed="1"/>
+    <w:lsdException w:name="List Number 2" w:semiHidden="1" w:unhideWhenUsed="1"/>
+    <w:lsdException w:name="List Number 3" w:semiHidden="1" w:unhideWhenUsed="1"/>
+    <w:lsdException w:name="List Number 4" w:semiHidden="1" w:unhideWhenUsed="1"/>
+    <w:lsdException w:name="List Number 5" w:semiHidden="1" w:unhideWhenUsed="1"/>
+    <w:lsdException w:name="Title" w:uiPriority="10" w:qFormat="1"/>
+    <w:lsdException w:name="Closing" w:semiHidden="1" w:unhideWhenUsed="1"/>
+    <w:lsdException w:name="Signature" w:semiHidden="1" w:unhideWhenUsed="1"/>
+    <w:lsdException w:name="Default Paragraph Font" w:semiHidden="1" w:uiPriority="1" w:unhideWhenUsed="1"/>
+    <w:lsdException w:name="Body Text" w:semiHidden="1" w:unhideWhenUsed="1"/>
+    <w:lsdException w:name="Body Text Indent" w:semiHidden="1" w:unhideWhenUsed="1"/>
+    <w:lsdException w:name="List Continue" w:semiHidden="1" w:unhideWhenUsed="1"/>
+    <w:lsdException w:name="List Continue 2" w:semiHidden="1" w:unhideWhenUsed="1"/>
+    <w:lsdException w:name="List Continue 3" w:semiHidden="1" w:unhideWhenUsed="1"/>
+    <w:lsdException w:name="List Continue 4" w:semiHidden="1" w:unhideWhenUsed="1"/>
+    <w:lsdException w:name="List Continue 5" w:semiHidden="1" w:unhideWhenUsed="1"/>
+    <w:lsdException w:name="Message Header" w:semiHidden="1" w:unhideWhenUsed="1"/>
+    <w:lsdException w:name="Subtitle" w:uiPriority="11" w:qFormat="1"/>
+    <w:lsdException w:name="Salutation" w:semiHidden="1" w:unhideWhenUsed="1"/>
+    <w:lsdException w:name="Date" w:semiHidden="1" w:unhideWhenUsed="1"/>
+    <w:lsdException w:name="Body Text First Indent" w:semiHidden="1" w:unhideWhenUsed="1"/>
+    <w:lsdException w:name="Body Text First Indent 2" w:semiHidden="1" w:unhideWhenUsed="1"/>
+    <w:lsdException w:name="Note Heading" w:semiHidden="1" w:unhideWhenUsed="1"/>
+    <w:lsdException w:name="Body Text 2" w:semiHidden="1" w:unhideWhenUsed="1"/>
+    <w:lsdException w:name="Body Text 3" w:semiHidden="1" w:unhideWhenUsed="1"/>
+    <w:lsdException w:name="Body Text Indent 2" w:semiHidden="1" w:unhideWhenUsed="1"/>
+    <w:lsdException w:name="Body Text Indent 3" w:semiHidden="1" w:unhideWhenUsed="1"/>
+    <w:lsdException w:name="Block Text" w:semiHidden="1" w:unhideWhenUsed="1"/>
+    <w:lsdException w:name="Hyperlink" w:semiHidden="1" w:unhideWhenUsed="1"/>
+    <w:lsdException w:name="FollowedHyperlink" w:semiHidden="1" w:unhideWhenUsed="1"/>
+    <w:lsdException w:name="Strong" w:uiPriority="22" w:qFormat="1"/>
+    <w:lsdException w:name="Emphasis" w:uiPriority="20" w:qFormat="1"/>
+    <w:lsdException w:name="Document Map" w:semiHidden="1" w:unhideWhenUsed="1"/>
+    <w:lsdException w:name="Plain Text" w:semiHidden="1" w:unhideWhenUsed="1"/>
+    <w:lsdException w:name="E-mail Signature" w:semiHidden="1" w:unhideWhenUsed="1"/>
+    <w:lsdException w:name="HTML Top of Form" w:semiHidden="1" w:unhideWhenUsed="1"/>
+    <w:lsdException w:name="HTML Bottom of Form" w:semiHidden="1" w:unhideWhenUsed="1"/>
+    <w:lsdException w:name="Normal (Web)" w:semiHidden="1" w:unhideWhenUsed="1"/>
+    <w:lsdException w:name="HTML Acronym" w:semiHidden="1" w:unhideWhenUsed="1"/>
+    <w:lsdException w:name="HTML Address" w:semiHidden="1" w:unhideWhenUsed="1"/>
+    <w:lsdException w:name="HTML Cite" w:semiHidden="1" w:unhideWhenUsed="1"/>
+    <w:lsdException w:name="HTML Code" w:semiHidden="1" w:unhideWhenUsed="1"/>
+    <w:lsdException w:name="HTML Definition" w:semiHidden="1" w:unhideWhenUsed="1"/>
+    <w:lsdException w:name="HTML Keyboard" w:semiHidden="1" w:unhideWhenUsed="1"/>
+    <w:lsdException w:name="HTML Preformatted" w:semiHidden="1" w:unhideWhenUsed="1"/>
+    <w:lsdException w:name="HTML Sample" w:semiHidden="1" w:unhideWhenUsed="1"/>
+    <w:lsdException w:name="HTML Typewriter" w:semiHidden="1" w:unhideWhenUsed="1"/>
+    <w:lsdException w:name="HTML Variable" w:semiHidden="1" w:unhideWhenUsed="1"/>
+    <w:lsdException w:name="Normal Table" w:semiHidden="1" w:unhideWhenUsed="1"/>
+    <w:lsdException w:name="annotation subject" w:semiHidden="1" w:unhideWhenUsed="1"/>
+    <w:lsdException w:name="No List" w:semiHidden="1" w:unhideWhenUsed="1"/>
+    <w:lsdException w:name="Outline List 1" w:semiHidden="1" w:unhideWhenUsed="1"/>
+    <w:lsdException w:name="Outline List 2" w:semiHidden="1" w:unhideWhenUsed="1"/>
+    <w:lsdException w:name="Outline List 3" w:semiHidden="1" w:unhideWhenUsed="1"/>
+    <w:lsdException w:name="Table Simple 1" w:semiHidden="1" w:unhideWhenUsed="1"/>
+    <w:lsdException w:name="Table Simple 2" w:semiHidden="1" w:unhideWhenUsed="1"/>
+    <w:lsdException w:name="Table Simple 3" w:semiHidden="1" w:unhideWhenUsed="1"/>
+    <w:lsdException w:name="Table Classic 1" w:semiHidden="1" w:unhideWhenUsed="1"/>
+    <w:lsdException w:name="Table Classic 2" w:semiHidden="1" w:unhideWhenUsed="1"/>
+    <w:lsdException w:name="Table Classic 3" w:semiHidden="1" w:unhideWhenUsed="1"/>
+    <w:lsdException w:name="Table Classic 4" w:semiHidden="1" w:unhideWhenUsed="1"/>
+    <w:lsdException w:name="Table Colorful 1" w:semiHidden="1" w:unhideWhenUsed="1"/>
+    <w:lsdException w:name="Table Colorful 2" w:semiHidden="1" w:unhideWhenUsed="1"/>
+    <w:lsdException w:name="Table Colorful 3" w:semiHidden="1" w:unhideWhenUsed="1"/>
+    <w:lsdException w:name="Table Columns 1" w:semiHidden="1" w:unhideWhenUsed="1"/>
+    <w:lsdException w:name="Table Columns 2" w:semiHidden="1" w:unhideWhenUsed="1"/>
+    <w:lsdException w:name="Table Columns 3" w:semiHidden="1" w:unhideWhenUsed="1"/>
+    <w:lsdException w:name="Table Columns 4" w:semiHidden="1" w:unhideWhenUsed="1"/>
+    <w:lsdException w:name="Table Columns 5" w:semiHidden="1" w:unhideWhenUsed="1"/>
+    <w:lsdException w:name="Table Grid 1" w:semiHidden="1" w:unhideWhenUsed="1"/>
+    <w:lsdException w:name="Table Grid 2" w:semiHidden="1" w:unhideWhenUsed="1"/>
+    <w:lsdException w:name="Table Grid 3" w:semiHidden="1" w:unhideWhenUsed="1"/>
+    <w:lsdException w:name="Table Grid 4" w:semiHidden="1" w:unhideWhenUsed="1"/>
+    <w:lsdException w:name="Table Grid 5" w:semiHidden="1" w:unhideWhenUsed="1"/>
+    <w:lsdException w:name="Table Grid 6" w:semiHidden="1" w:unhideWhenUsed="1"/>
+    <w:lsdException w:name="Table Grid 7" w:semiHidden="1" w:unhideWhenUsed="1"/>
+    <w:lsdException w:name="Table Grid 8" w:semiHidden="1" w:unhideWhenUsed="1"/>
+    <w:lsdException w:name="Table List 1" w:semiHidden="1" w:unhideWhenUsed="1"/>
+    <w:lsdException w:name="Table List 2" w:semiHidden="1" w:unhideWhenUsed="1"/>
+    <w:lsdException w:name="Table List 3" w:semiHidden="1" w:unhideWhenUsed="1"/>
+    <w:lsdException w:name="Table List 4" w:semiHidden="1" w:unhideWhenUsed="1"/>
+    <w:lsdException w:name="Table List 5" w:semiHidden="1" w:unhideWhenUsed="1"/>
+    <w:lsdException w:name="Table List 6" w:semiHidden="1" w:unhideWhenUsed="1"/>
+    <w:lsdException w:name="Table List 7" w:semiHidden="1" w:unhideWhenUsed="1"/>
+    <w:lsdException w:name="Table List 8" w:semiHidden="1" w:unhideWhenUsed="1"/>
+    <w:lsdException w:name="Table 3D effects 1" w:semiHidden="1" w:unhideWhenUsed="1"/>
+    <w:lsdException w:name="Table 3D effects 2" w:semiHidden="1" w:unhideWhenUsed="1"/>
+    <w:lsdException w:name="Table 3D effects 3" w:semiHidden="1" w:unhideWhenUsed="1"/>
+    <w:lsdException w:name="Table Contemporary" w:semiHidden="1" w:unhideWhenUsed="1"/>
+    <w:lsdException w:name="Table Elegant" w:semiHidden="1" w:unhideWhenUsed="1"/>
+    <w:lsdException w:name="Table Professional" w:semiHidden="1" w:unhideWhenUsed="1"/>
+    <w:lsdException w:name="Table Subtle 1" w:semiHidden="1" w:unhideWhenUsed="1"/>
+    <w:lsdException w:name="Table Subtle 2" w:semiHidden="1" w:unhideWhenUsed="1"/>
+    <w:lsdException w:name="Table Web 1" w:semiHidden="1" w:unhideWhenUsed="1"/>
+    <w:lsdException w:name="Table Web 2" w:semiHidden="1" w:unhideWhenUsed="1"/>
+    <w:lsdException w:name="Table Web 3" w:semiHidden="1" w:unhideWhenUsed="1"/>
+    <w:lsdException w:name="Balloon Text" w:semiHidden="1" w:unhideWhenUsed="1"/>
+    <w:lsdException w:name="Table Grid" w:semiHidden="1" w:uiPriority="59" w:unhideWhenUsed="1"/>
+    <w:lsdException w:name="Table Theme" w:semiHidden="1" w:unhideWhenUsed="1"/>
+    <w:lsdException w:name="Placeholder Text" w:semiHidden="1"/>
+    <w:lsdException w:name="No Spacing" w:uiPriority="1" w:qFormat="1"/>
+    <w:lsdException w:name="Light Shading" w:uiPriority="60"/>
+    <w:lsdException w:name="Light List" w:uiPriority="61"/>
+    <w:lsdException w:name="Light Grid" w:uiPriority="62"/>
+    <w:lsdException w:name="Medium Shading 1" w:uiPriority="63"/>
+    <w:lsdException w:name="Medium Shading 2" w:uiPriority="64"/>
+    <w:lsdException w:name="Medium List 1" w:uiPriority="65"/>
+    <w:lsdException w:name="Medium List 2" w:uiPriority="66"/>
+    <w:lsdException w:name="Medium Grid 1" w:uiPriority="67"/>
+    <w:lsdException w:name="Medium Grid 2" w:uiPriority="68"/>
+    <w:lsdException w:name="Medium Grid 3" w:uiPriority="69"/>
+    <w:lsdException w:name="Dark List" w:uiPriority="70"/>
+    <w:lsdException w:name="Colorful Shading" w:uiPriority="71"/>
+    <w:lsdException w:name="Colorful List" w:uiPriority="72"/>
+    <w:lsdException w:name="Colorful Grid" w:uiPriority="73"/>
+    <w:lsdException w:name="Light Shading Accent 1" w:uiPriority="60"/>
+    <w:lsdException w:name="Light List Accent 1" w:uiPriority="61"/>
+    <w:lsdException w:name="Light Grid Accent 1" w:uiPriority="62"/>
+    <w:lsdException w:name="Medium Shading 1 Accent 1" w:uiPriority="63"/>
+    <w:lsdException w:name="Medium Shading 2 Accent 1" w:uiPriority="64"/>
+    <w:lsdException w:name="Medium List 1 Accent 1" w:uiPriority="65"/>
+    <w:lsdException w:name="Revision" w:semiHidden="1"/>
+    <w:lsdException w:name="List Paragraph" w:uiPriority="34" w:qFormat="1"/>
+    <w:lsdException w:name="Quote" w:uiPriority="29" w:qFormat="1"/>
+    <w:lsdException w:name="Intense Quote" w:uiPriority="30" w:qFormat="1"/>
+    <w:lsdException w:name="Medium List 2 Accent 1" w:uiPriority="66"/>
+    <w:lsdException w:name="Medium Grid 1 Accent 1" w:uiPriority="67"/>
+    <w:lsdException w:name="Medium Grid 2 Accent 1" w:uiPriority="68"/>
+    <w:lsdException w:name="Medium Grid 3 Accent 1" w:uiPriority="69"/>
+    <w:lsdException w:name="Dark List Accent 1" w:uiPriority="70"/>
+    <w:lsdException w:name="Colorful Shading Accent 1" w:uiPriority="71"/>
+    <w:lsdException w:name="Colorful List Accent 1" w:uiPriority="72"/>
+    <w:lsdException w:name="Colorful Grid Accent 1" w:uiPriority="73"/>
+    <w:lsdException w:name="Light Shading Accent 2" w:uiPriority="60"/>
+    <w:lsdException w:name="Light List Accent 2" w:uiPriority="61"/>
+    <w:lsdException w:name="Light Grid Accent 2" w:uiPriority="62"/>
+    <w:lsdException w:name="Medium Shading 1 Accent 2" w:uiPriority="63"/>
+    <w:lsdException w:name="Medium Shading 2 Accent 2" w:uiPriority="64"/>
+    <w:lsdException w:name="Medium List 1 Accent 2" w:uiPriority="65"/>
+    <w:lsdException w:name="Medium List 2 Accent 2" w:uiPriority="66"/>
+    <w:lsdException w:name="Medium Grid 1 Accent 2" w:uiPriority="67"/>
+    <w:lsdException w:name="Medium Grid 2 Accent 2" w:uiPriority="68"/>
+    <w:lsdException w:name="Medium Grid 3 Accent 2" w:uiPriority="69"/>
+    <w:lsdException w:name="Dark List Accent 2" w:uiPriority="70"/>
+    <w:lsdException w:name="Colorful Shading Accent 2" w:uiPriority="71"/>
+    <w:lsdException w:name="Colorful List Accent 2" w:uiPriority="72"/>
+    <w:lsdException w:name="Colorful Grid Accent 2" w:uiPriority="73"/>
+    <w:lsdException w:name="Light Shading Accent 3" w:uiPriority="60"/>
+    <w:lsdException w:name="Light List Accent 3" w:uiPriority="61"/>
+    <w:lsdException w:name="Light Grid Accent 3" w:uiPriority="62"/>
+    <w:lsdException w:name="Medium Shading 1 Accent 3" w:uiPriority="63"/>
+    <w:lsdException w:name="Medium Shading 2 Accent 3" w:uiPriority="64"/>
+    <w:lsdException w:name="Medium List 1 Accent 3" w:uiPriority="65"/>
+    <w:lsdException w:name="Medium List 2 Accent 3" w:uiPriority="66"/>
+    <w:lsdException w:name="Medium Grid 1 Accent 3" w:uiPriority="67"/>
+    <w:lsdException w:name="Medium Grid 2 Accent 3" w:uiPriority="68"/>
+    <w:lsdException w:name="Medium Grid 3 Accent 3" w:uiPriority="69"/>
+    <w:lsdException w:name="Dark List Accent 3" w:uiPriority="70"/>
+    <w:lsdException w:name="Colorful Shading Accent 3" w:uiPriority="71"/>
+    <w:lsdException w:name="Colorful List Accent 3" w:uiPriority="72"/>
+    <w:lsdException w:name="Colorful Grid Accent 3" w:uiPriority="73"/>
+    <w:lsdException w:name="Light Shading Accent 4" w:uiPriority="60"/>
+    <w:lsdException w:name="Light List Accent 4" w:uiPriority="61"/>
+    <w:lsdException w:name="Light Grid Accent 4" w:uiPriority="62"/>
+    <w:lsdException w:name="Medium Shading 1 Accent 4" w:uiPriority="63"/>
+    <w:lsdException w:name="Medium Shading 2 Accent 4" w:uiPriority="64"/>
+    <w:lsdException w:name="Medium List 1 Accent 4" w:uiPriority="65"/>
+    <w:lsdException w:name="Medium List 2 Accent 4" w:uiPriority="66"/>
+    <w:lsdException w:name="Medium Grid 1 Accent 4" w:uiPriority="67"/>
+    <w:lsdException w:name="Medium Grid 2 Accent 4" w:uiPriority="68"/>
+    <w:lsdException w:name="Medium Grid 3 Accent 4" w:uiPriority="69"/>
+    <w:lsdException w:name="Dark List Accent 4" w:uiPriority="70"/>
+    <w:lsdException w:name="Colorful Shading Accent 4" w:uiPriority="71"/>
+    <w:lsdException w:name="Colorful List Accent 4" w:uiPriority="72"/>
+    <w:lsdException w:name="Colorful Grid Accent 4" w:uiPriority="73"/>
+    <w:lsdException w:name="Light Shading Accent 5" w:uiPriority="60"/>
+    <w:lsdException w:name="Light List Accent 5" w:uiPriority="61"/>
+    <w:lsdException w:name="Light Grid Accent 5" w:uiPriority="62"/>
+    <w:lsdException w:name="Medium Shading 1 Accent 5" w:uiPriority="63"/>
+    <w:lsdException w:name="Medium Shading 2 Accent 5" w:uiPriority="64"/>
+    <w:lsdException w:name="Medium List 1 Accent 5" w:uiPriority="65"/>
+    <w:lsdException w:name="Medium List 2 Accent 5" w:uiPriority="66"/>
+    <w:lsdException w:name="Medium Grid 1 Accent 5" w:uiPriority="67"/>
+    <w:lsdException w:name="Medium Grid 2 Accent 5" w:uiPriority="68"/>
+    <w:lsdException w:name="Medium Grid 3 Accent 5" w:uiPriority="69"/>
+    <w:lsdException w:name="Dark List Accent 5" w:uiPriority="70"/>
+    <w:lsdException w:name="Colorful Shading Accent 5" w:uiPriority="71"/>
+    <w:lsdException w:name="Colorful List Accent 5" w:uiPriority="72"/>
+    <w:lsdException w:name="Colorful Grid Accent 5" w:uiPriority="73"/>
+    <w:lsdException w:name="Light Shading Accent 6" w:uiPriority="60"/>
+    <w:lsdException w:name="Light List Accent 6" w:uiPriority="61"/>
+    <w:lsdException w:name="Light Grid Accent 6" w:uiPriority="62"/>
+    <w:lsdException w:name="Medium Shading 1 Accent 6" w:uiPriority="63"/>
+    <w:lsdException w:name="Medium Shading 2 Accent 6" w:uiPriority="64"/>
+    <w:lsdException w:name="Medium List 1 Accent 6" w:uiPriority="65"/>
+    <w:lsdException w:name="Medium List 2 Accent 6" w:uiPriority="66"/>
+    <w:lsdException w:name="Medium Grid 1 Accent 6" w:uiPriority="67"/>
+    <w:lsdException w:name="Medium Grid 2 Accent 6" w:uiPriority="68"/>
+    <w:lsdException w:name="Medium Grid 3 Accent 6" w:uiPriority="69"/>
+    <w:lsdException w:name="Dark List Accent 6" w:uiPriority="70"/>
+    <w:lsdException w:name="Colorful Shading Accent 6" w:uiPriority="71"/>
+    <w:lsdException w:name="Colorful List Accent 6" w:uiPriority="72"/>
+    <w:lsdException w:name="Colorful Grid Accent 6" w:uiPriority="73"/>
+    <w:lsdException w:name="Subtle Emphasis" w:uiPriority="19" w:qFormat="1"/>
+    <w:lsdException w:name="Intense Emphasis" w:uiPriority="21" w:qFormat="1"/>
+    <w:lsdException w:name="Subtle Reference" w:uiPriority="31" w:qFormat="1"/>
+    <w:lsdException w:name="Intense Reference" w:uiPriority="32" w:qFormat="1"/>
+    <w:lsdException w:name="Book Title" w:uiPriority="33" w:qFormat="1"/>
+    <w:lsdException w:name="Bibliography" w:semiHidden="1" w:uiPriority="37" w:unhideWhenUsed="1"/>
+    <w:lsdException w:name="TOC Heading" w:semiHidden="1" w:uiPriority="39" w:unhideWhenUsed="1" w:qFormat="1"/>
+    <w:lsdException w:name="Plain Table 1" w:uiPriority="41"/>
+    <w:lsdException w:name="Plain Table 2" w:uiPriority="42"/>
+    <w:lsdException w:name="Plain Table 3" w:uiPriority="43"/>
+    <w:lsdException w:name="Plain Table 4" w:uiPriority="44"/>
+    <w:lsdException w:name="Plain Table 5" w:uiPriority="45"/>
+    <w:lsdException w:name="Grid Table Light" w:uiPriority="40"/>
+    <w:lsdException w:name="Grid Table 1 Light" w:uiPriority="46"/>
+    <w:lsdException w:name="Grid Table 2" w:uiPriority="47"/>
+    <w:lsdException w:name="Grid Table 3" w:uiPriority="48"/>
+    <w:lsdException w:name="Grid Table 4" w:uiPriority="49"/>
+    <w:lsdException w:name="Grid Table 5 Dark" w:uiPriority="50"/>
+    <w:lsdException w:name="Grid Table 6 Colorful" w:uiPriority="51"/>
+    <w:lsdException w:name="Grid Table 7 Colorful" w:uiPriority="52"/>
+    <w:lsdException w:name="Grid Table 1 Light Accent 1" w:uiPriority="46"/>
+    <w:lsdException w:name="Grid Table 2 Accent 1" w:uiPriority="47"/>
+    <w:lsdException w:name="Grid Table 3 Accent 1" w:uiPriority="48"/>
+    <w:lsdException w:name="Grid Table 4 Accent 1" w:uiPriority="49"/>
+    <w:lsdException w:name="Grid Table 5 Dark Accent 1" w:uiPriority="50"/>
+    <w:lsdException w:name="Grid Table 6 Colorful Accent 1" w:uiPriority="51"/>
+    <w:lsdException w:name="Grid Table 7 Colorful Accent 1" w:uiPriority="52"/>
+    <w:lsdException w:name="Grid Table 1 Light Accent 2" w:uiPriority="46"/>
+    <w:lsdException w:name="Grid Table 2 Accent 2" w:uiPriority="47"/>
+    <w:lsdException w:name="Grid Table 3 Accent 2" w:uiPriority="48"/>
+    <w:lsdException w:name="Grid Table 4 Accent 2" w:uiPriority="49"/>
+    <w:lsdException w:name="Grid Table 5 Dark Accent 2" w:uiPriority="50"/>
+    <w:lsdException w:name="Grid Table 6 Colorful Accent 2" w:uiPriority="51"/>
+    <w:lsdException w:name="Grid Table 7 Colorful Accent 2" w:uiPriority="52"/>
+    <w:lsdException w:name="Grid Table 1 Light Accent 3" w:uiPriority="46"/>
+    <w:lsdException w:name="Grid Table 2 Accent 3" w:uiPriority="47"/>
+    <w:lsdException w:name="Grid Table 3 Accent 3" w:uiPriority="48"/>
+    <w:lsdException w:name="Grid Table 4 Accent 3" w:uiPriority="49"/>
+    <w:lsdException w:name="Grid Table 5 Dark Accent 3" w:uiPriority="50"/>
+    <w:lsdException w:name="Grid Table 6 Colorful Accent 3" w:uiPriority="51"/>
+    <w:lsdException w:name="Grid Table 7 Colorful Accent 3" w:uiPriority="52"/>
+    <w:lsdException w:name="Grid Table 1 Light Accent 4" w:uiPriority="46"/>
+    <w:lsdException w:name="Grid Table 2 Accent 4" w:uiPriority="47"/>
+    <w:lsdException w:name="Grid Table 3 Accent 4" w:uiPriority="48"/>
+    <w:lsdException w:name="Grid Table 4 Accent 4" w:uiPriority="49"/>
+    <w:lsdException w:name="Grid Table 5 Dark Accent 4" w:uiPriority="50"/>
+    <w:lsdException w:name="Grid Table 6 Colorful Accent 4" w:uiPriority="51"/>
+    <w:lsdException w:name="Grid Table 7 Colorful Accent 4" w:uiPriority="52"/>
+    <w:lsdException w:name="Grid Table 1 Light Accent 5" w:uiPriority="46"/>
+    <w:lsdException w:name="Grid Table 2 Accent 5" w:uiPriority="47"/>
+    <w:lsdException w:name="Grid Table 3 Accent 5" w:uiPriority="48"/>
+    <w:lsdException w:name="Grid Table 4 Accent 5" w:uiPriority="49"/>
+    <w:lsdException w:name="Grid Table 5 Dark Accent 5" w:uiPriority="50"/>
+    <w:lsdException w:name="Grid Table 6 Colorful Accent 5" w:uiPriority="51"/>
+    <w:lsdException w:name="Grid Table 7 Colorful Accent 5" w:uiPriority="52"/>
+    <w:lsdException w:name="Grid Table 1 Light Accent 6" w:uiPriority="46"/>
+    <w:lsdException w:name="Grid Table 2 Accent 6" w:uiPriority="47"/>
+    <w:lsdException w:name="Grid Table 3 Accent 6" w:uiPriority="48"/>
+    <w:lsdException w:name="Grid Table 4 Accent 6" w:uiPriority="49"/>
+    <w:lsdException w:name="Grid Table 5 Dark Accent 6" w:uiPriority="50"/>
+    <w:lsdException w:name="Grid Table 6 Colorful Accent 6" w:uiPriority="51"/>
+    <w:lsdException w:name="Grid Table 7 Colorful Accent 6" w:uiPriority="52"/>
+    <w:lsdException w:name="List Table 1 Light" w:uiPriority="46"/>
+    <w:lsdException w:name="List Table 2" w:uiPriority="47"/>
+    <w:lsdException w:name="List Table 3" w:uiPriority="48"/>
+    <w:lsdException w:name="List Table 4" w:uiPriority="49"/>
+    <w:lsdException w:name="List Table 5 Dark" w:uiPriority="50"/>
+    <w:lsdException w:name="List Table 6 Colorful" w:uiPriority="51"/>
+    <w:lsdException w:name="List Table 7 Colorful" w:uiPriority="52"/>
+    <w:lsdException w:name="List Table 1 Light Accent 1" w:uiPriority="46"/>
+    <w:lsdException w:name="List Table 2 Accent 1" w:uiPriority="47"/>
+    <w:lsdException w:name="List Table 3 Accent 1" w:uiPriority="48"/>
+    <w:lsdException w:name="List Table 4 Accent 1" w:uiPriority="49"/>
+    <w:lsdException w:name="List Table 5 Dark Accent 1" w:uiPriority="50"/>
+    <w:lsdException w:name="List Table 6 Colorful Accent 1" w:uiPriority="51"/>
+    <w:lsdException w:name="List Table 7 Colorful Accent 1" w:uiPriority="52"/>
+    <w:lsdException w:name="List Table 1 Light Accent 2" w:uiPriority="46"/>
+    <w:lsdException w:name="List Table 2 Accent 2" w:uiPriority="47"/>
+    <w:lsdException w:name="List Table 3 Accent 2" w:uiPriority="48"/>
+    <w:lsdException w:name="List Table 4 Accent 2" w:uiPriority="49"/>
+    <w:lsdException w:name="List Table 5 Dark Accent 2" w:uiPriority="50"/>
+    <w:lsdException w:name="List Table 6 Colorful Accent 2" w:uiPriority="51"/>
+    <w:lsdException w:name="List Table 7 Colorful Accent 2" w:uiPriority="52"/>
+    <w:lsdException w:name="List Table 1 Light Accent 3" w:uiPriority="46"/>
+    <w:lsdException w:name="List Table 2 Accent 3" w:uiPriority="47"/>
+    <w:lsdException w:name="List Table 3 Accent 3" w:uiPriority="48"/>
+    <w:lsdException w:name="List Table 4 Accent 3" w:uiPriority="49"/>
+    <w:lsdException w:name="List Table 5 Dark Accent 3" w:uiPriority="50"/>
+    <w:lsdException w:name="List Table 6 Colorful Accent 3" w:uiPriority="51"/>
+    <w:lsdException w:name="List Table 7 Colorful Accent 3" w:uiPriority="52"/>
+    <w:lsdException w:name="List Table 1 Light Accent 4" w:uiPriority="46"/>
+    <w:lsdException w:name="List Table 2 Accent 4" w:uiPriority="47"/>
+    <w:lsdException w:name="List Table 3 Accent 4" w:uiPriority="48"/>
+    <w:lsdException w:name="List Table 4 Accent 4" w:uiPriority="49"/>
+    <w:lsdException w:name="List Table 5 Dark Accent 4" w:uiPriority="50"/>
+    <w:lsdException w:name="List Table 6 Colorful Accent 4" w:uiPriority="51"/>
+    <w:lsdException w:name="List Table 7 Colorful Accent 4" w:uiPriority="52"/>
+    <w:lsdException w:name="List Table 1 Light Accent 5" w:uiPriority="46"/>
+    <w:lsdException w:name="List Table 2 Accent 5" w:uiPriority="47"/>
+    <w:lsdException w:name="List Table 3 Accent 5" w:uiPriority="48"/>
+    <w:lsdException w:name="List Table 4 Accent 5" w:uiPriority="49"/>
+    <w:lsdException w:name="List Table 5 Dark Accent 5" w:uiPriority="50"/>
+    <w:lsdException w:name="List Table 6 Colorful Accent 5" w:uiPriority="51"/>
+    <w:lsdException w:name="List Table 7 Colorful Accent 5" w:uiPriority="52"/>
+    <w:lsdException w:name="List Table 1 Light Accent 6" w:uiPriority="46"/>
+    <w:lsdException w:name="List Table 2 Accent 6" w:uiPriority="47"/>
+    <w:lsdException w:name="List Table 3 Accent 6" w:uiPriority="48"/>
+    <w:lsdException w:name="List Table 4 Accent 6" w:uiPriority="49"/>
+    <w:lsdException w:name="List Table 5 Dark Accent 6" w:uiPriority="50"/>
+    <w:lsdException w:name="List Table 6 Colorful Accent 6" w:uiPriority="51"/>
+    <w:lsdException w:name="List Table 7 Colorful Accent 6" w:uiPriority="52"/>
+    <w:lsdException w:name="Mention" w:semiHidden="1" w:unhideWhenUsed="1"/>
+    <w:lsdException w:name="Smart Hyperlink" w:semiHidden="1" w:unhideWhenUsed="1"/>
+    <w:lsdException w:name="Hashtag" w:semiHidden="1" w:unhideWhenUsed="1"/>
+    <w:lsdException w:name="Unresolved Mention" w:semiHidden="1" w:unhideWhenUsed="1"/>
   </w:latentStyles>
   <w:style w:type="paragraph" w:default="1" w:styleId="Normal">
     <w:name w:val="Normal"/>
@@ -698,322 +1187,25 @@
       <w:szCs w:val="26"/>
     </w:rPr>
   </w:style>
-</w:styles>
-</file>
-
-<file path=word/stylesWithEffects.xml><?xml version="1.0" encoding="utf-8"?>
-<w:styles xmlns:wpc="http://schemas.microsoft.com/office/word/2010/wordprocessingCanvas" xmlns:mc="http://schemas.openxmlformats.org/markup-compatibility/2006" xmlns:o="urn:schemas-microsoft-com:office:office" xmlns:r="http://schemas.openxmlformats.org/officeDocument/2006/relationships" xmlns:m="http://schemas.openxmlformats.org/officeDocument/2006/math" xmlns:v="urn:schemas-microsoft-com:vml" xmlns:wp14="http://schemas.microsoft.com/office/word/2010/wordprocessingDrawing" xmlns:wp="http://schemas.openxmlformats.org/drawingml/2006/wordprocessingDrawing" xmlns:w10="urn:schemas-microsoft-com:office:word" xmlns:w="http://schemas.openxmlformats.org/wordprocessingml/2006/main" xmlns:w14="http://schemas.microsoft.com/office/word/2010/wordml" xmlns:wpg="http://schemas.microsoft.com/office/word/2010/wordprocessingGroup" xmlns:wpi="http://schemas.microsoft.com/office/word/2010/wordprocessingInk" xmlns:wne="http://schemas.microsoft.com/office/word/2006/wordml" xmlns:wps="http://schemas.microsoft.com/office/word/2010/wordprocessingShape" mc:Ignorable="w14 wp14">
-  <w:docDefaults>
-    <w:rPrDefault>
-      <w:rPr>
-        <w:rFonts w:asciiTheme="minorHAnsi" w:eastAsiaTheme="minorHAnsi" w:hAnsiTheme="minorHAnsi" w:cstheme="minorBidi"/>
-        <w:sz w:val="22"/>
-        <w:szCs w:val="22"/>
-        <w:lang w:val="en-AU" w:eastAsia="en-US" w:bidi="ar-SA"/>
-      </w:rPr>
-    </w:rPrDefault>
-    <w:pPrDefault>
-      <w:pPr>
-        <w:spacing w:after="200" w:line="276" w:lineRule="auto"/>
-      </w:pPr>
-    </w:pPrDefault>
-  </w:docDefaults>
-  <w:latentStyles w:defLockedState="0" w:defUIPriority="99" w:defSemiHidden="1" w:defUnhideWhenUsed="1" w:defQFormat="0" w:count="267">
-    <w:lsdException w:name="Normal" w:semiHidden="0" w:uiPriority="0" w:unhideWhenUsed="0" w:qFormat="1"/>
-    <w:lsdException w:name="heading 1" w:semiHidden="0" w:uiPriority="9" w:unhideWhenUsed="0" w:qFormat="1"/>
-    <w:lsdException w:name="heading 2" w:uiPriority="9" w:qFormat="1"/>
-    <w:lsdException w:name="heading 3" w:uiPriority="9" w:qFormat="1"/>
-    <w:lsdException w:name="heading 4" w:uiPriority="9" w:qFormat="1"/>
-    <w:lsdException w:name="heading 5" w:uiPriority="9" w:qFormat="1"/>
-    <w:lsdException w:name="heading 6" w:uiPriority="9" w:qFormat="1"/>
-    <w:lsdException w:name="heading 7" w:uiPriority="9" w:qFormat="1"/>
-    <w:lsdException w:name="heading 8" w:uiPriority="9" w:qFormat="1"/>
-    <w:lsdException w:name="heading 9" w:uiPriority="9" w:qFormat="1"/>
-    <w:lsdException w:name="toc 1" w:uiPriority="39"/>
-    <w:lsdException w:name="toc 2" w:uiPriority="39"/>
-    <w:lsdException w:name="toc 3" w:uiPriority="39"/>
-    <w:lsdException w:name="toc 4" w:uiPriority="39"/>
-    <w:lsdException w:name="toc 5" w:uiPriority="39"/>
-    <w:lsdException w:name="toc 6" w:uiPriority="39"/>
-    <w:lsdException w:name="toc 7" w:uiPriority="39"/>
-    <w:lsdException w:name="toc 8" w:uiPriority="39"/>
-    <w:lsdException w:name="toc 9" w:uiPriority="39"/>
-    <w:lsdException w:name="caption" w:uiPriority="35" w:qFormat="1"/>
-    <w:lsdException w:name="Title" w:semiHidden="0" w:uiPriority="10" w:unhideWhenUsed="0" w:qFormat="1"/>
-    <w:lsdException w:name="Default Paragraph Font" w:uiPriority="1"/>
-    <w:lsdException w:name="Subtitle" w:semiHidden="0" w:uiPriority="11" w:unhideWhenUsed="0" w:qFormat="1"/>
-    <w:lsdException w:name="Strong" w:semiHidden="0" w:uiPriority="22" w:unhideWhenUsed="0" w:qFormat="1"/>
-    <w:lsdException w:name="Emphasis" w:semiHidden="0" w:uiPriority="20" w:unhideWhenUsed="0" w:qFormat="1"/>
-    <w:lsdException w:name="Table Grid" w:semiHidden="0" w:uiPriority="59" w:unhideWhenUsed="0"/>
-    <w:lsdException w:name="Placeholder Text" w:unhideWhenUsed="0"/>
-    <w:lsdException w:name="No Spacing" w:semiHidden="0" w:uiPriority="1" w:unhideWhenUsed="0" w:qFormat="1"/>
-    <w:lsdException w:name="Light Shading" w:semiHidden="0" w:uiPriority="60" w:unhideWhenUsed="0"/>
-    <w:lsdException w:name="Light List" w:semiHidden="0" w:uiPriority="61" w:unhideWhenUsed="0"/>
-    <w:lsdException w:name="Light Grid" w:semiHidden="0" w:uiPriority="62" w:unhideWhenUsed="0"/>
-    <w:lsdException w:name="Medium Shading 1" w:semiHidden="0" w:uiPriority="63" w:unhideWhenUsed="0"/>
-    <w:lsdException w:name="Medium Shading 2" w:semiHidden="0" w:uiPriority="64" w:unhideWhenUsed="0"/>
-    <w:lsdException w:name="Medium List 1" w:semiHidden="0" w:uiPriority="65" w:unhideWhenUsed="0"/>
-    <w:lsdException w:name="Medium List 2" w:semiHidden="0" w:uiPriority="66" w:unhideWhenUsed="0"/>
-    <w:lsdException w:name="Medium Grid 1" w:semiHidden="0" w:uiPriority="67" w:unhideWhenUsed="0"/>
-    <w:lsdException w:name="Medium Grid 2" w:semiHidden="0" w:uiPriority="68" w:unhideWhenUsed="0"/>
-    <w:lsdException w:name="Medium Grid 3" w:semiHidden="0" w:uiPriority="69" w:unhideWhenUsed="0"/>
-    <w:lsdException w:name="Dark List" w:semiHidden="0" w:uiPriority="70" w:unhideWhenUsed="0"/>
-    <w:lsdException w:name="Colorful Shading" w:semiHidden="0" w:uiPriority="71" w:unhideWhenUsed="0"/>
-    <w:lsdException w:name="Colorful List" w:semiHidden="0" w:uiPriority="72" w:unhideWhenUsed="0"/>
-    <w:lsdException w:name="Colorful Grid" w:semiHidden="0" w:uiPriority="73" w:unhideWhenUsed="0"/>
-    <w:lsdException w:name="Light Shading Accent 1" w:semiHidden="0" w:uiPriority="60" w:unhideWhenUsed="0"/>
-    <w:lsdException w:name="Light List Accent 1" w:semiHidden="0" w:uiPriority="61" w:unhideWhenUsed="0"/>
-    <w:lsdException w:name="Light Grid Accent 1" w:semiHidden="0" w:uiPriority="62" w:unhideWhenUsed="0"/>
-    <w:lsdException w:name="Medium Shading 1 Accent 1" w:semiHidden="0" w:uiPriority="63" w:unhideWhenUsed="0"/>
-    <w:lsdException w:name="Medium Shading 2 Accent 1" w:semiHidden="0" w:uiPriority="64" w:unhideWhenUsed="0"/>
-    <w:lsdException w:name="Medium List 1 Accent 1" w:semiHidden="0" w:uiPriority="65" w:unhideWhenUsed="0"/>
-    <w:lsdException w:name="Revision" w:unhideWhenUsed="0"/>
-    <w:lsdException w:name="List Paragraph" w:semiHidden="0" w:uiPriority="34" w:unhideWhenUsed="0" w:qFormat="1"/>
-    <w:lsdException w:name="Quote" w:semiHidden="0" w:uiPriority="29" w:unhideWhenUsed="0" w:qFormat="1"/>
-    <w:lsdException w:name="Intense Quote" w:semiHidden="0" w:uiPriority="30" w:unhideWhenUsed="0" w:qFormat="1"/>
-    <w:lsdException w:name="Medium List 2 Accent 1" w:semiHidden="0" w:uiPriority="66" w:unhideWhenUsed="0"/>
-    <w:lsdException w:name="Medium Grid 1 Accent 1" w:semiHidden="0" w:uiPriority="67" w:unhideWhenUsed="0"/>
-    <w:lsdException w:name="Medium Grid 2 Accent 1" w:semiHidden="0" w:uiPriority="68" w:unhideWhenUsed="0"/>
-    <w:lsdException w:name="Medium Grid 3 Accent 1" w:semiHidden="0" w:uiPriority="69" w:unhideWhenUsed="0"/>
-    <w:lsdException w:name="Dark List Accent 1" w:semiHidden="0" w:uiPriority="70" w:unhideWhenUsed="0"/>
-    <w:lsdException w:name="Colorful Shading Accent 1" w:semiHidden="0" w:uiPriority="71" w:unhideWhenUsed="0"/>
-    <w:lsdException w:name="Colorful List Accent 1" w:semiHidden="0" w:uiPriority="72" w:unhideWhenUsed="0"/>
-    <w:lsdException w:name="Colorful Grid Accent 1" w:semiHidden="0" w:uiPriority="73" w:unhideWhenUsed="0"/>
-    <w:lsdException w:name="Light Shading Accent 2" w:semiHidden="0" w:uiPriority="60" w:unhideWhenUsed="0"/>
-    <w:lsdException w:name="Light List Accent 2" w:semiHidden="0" w:uiPriority="61" w:unhideWhenUsed="0"/>
-    <w:lsdException w:name="Light Grid Accent 2" w:semiHidden="0" w:uiPriority="62" w:unhideWhenUsed="0"/>
-    <w:lsdException w:name="Medium Shading 1 Accent 2" w:semiHidden="0" w:uiPriority="63" w:unhideWhenUsed="0"/>
-    <w:lsdException w:name="Medium Shading 2 Accent 2" w:semiHidden="0" w:uiPriority="64" w:unhideWhenUsed="0"/>
-    <w:lsdException w:name="Medium List 1 Accent 2" w:semiHidden="0" w:uiPriority="65" w:unhideWhenUsed="0"/>
-    <w:lsdException w:name="Medium List 2 Accent 2" w:semiHidden="0" w:uiPriority="66" w:unhideWhenUsed="0"/>
-    <w:lsdException w:name="Medium Grid 1 Accent 2" w:semiHidden="0" w:uiPriority="67" w:unhideWhenUsed="0"/>
-    <w:lsdException w:name="Medium Grid 2 Accent 2" w:semiHidden="0" w:uiPriority="68" w:unhideWhenUsed="0"/>
-    <w:lsdException w:name="Medium Grid 3 Accent 2" w:semiHidden="0" w:uiPriority="69" w:unhideWhenUsed="0"/>
-    <w:lsdException w:name="Dark List Accent 2" w:semiHidden="0" w:uiPriority="70" w:unhideWhenUsed="0"/>
-    <w:lsdException w:name="Colorful Shading Accent 2" w:semiHidden="0" w:uiPriority="71" w:unhideWhenUsed="0"/>
-    <w:lsdException w:name="Colorful List Accent 2" w:semiHidden="0" w:uiPriority="72" w:unhideWhenUsed="0"/>
-    <w:lsdException w:name="Colorful Grid Accent 2" w:semiHidden="0" w:uiPriority="73" w:unhideWhenUsed="0"/>
-    <w:lsdException w:name="Light Shading Accent 3" w:semiHidden="0" w:uiPriority="60" w:unhideWhenUsed="0"/>
-    <w:lsdException w:name="Light List Accent 3" w:semiHidden="0" w:uiPriority="61" w:unhideWhenUsed="0"/>
-    <w:lsdException w:name="Light Grid Accent 3" w:semiHidden="0" w:uiPriority="62" w:unhideWhenUsed="0"/>
-    <w:lsdException w:name="Medium Shading 1 Accent 3" w:semiHidden="0" w:uiPriority="63" w:unhideWhenUsed="0"/>
-    <w:lsdException w:name="Medium Shading 2 Accent 3" w:semiHidden="0" w:uiPriority="64" w:unhideWhenUsed="0"/>
-    <w:lsdException w:name="Medium List 1 Accent 3" w:semiHidden="0" w:uiPriority="65" w:unhideWhenUsed="0"/>
-    <w:lsdException w:name="Medium List 2 Accent 3" w:semiHidden="0" w:uiPriority="66" w:unhideWhenUsed="0"/>
-    <w:lsdException w:name="Medium Grid 1 Accent 3" w:semiHidden="0" w:uiPriority="67" w:unhideWhenUsed="0"/>
-    <w:lsdException w:name="Medium Grid 2 Accent 3" w:semiHidden="0" w:uiPriority="68" w:unhideWhenUsed="0"/>
-    <w:lsdException w:name="Medium Grid 3 Accent 3" w:semiHidden="0" w:uiPriority="69" w:unhideWhenUsed="0"/>
-    <w:lsdException w:name="Dark List Accent 3" w:semiHidden="0" w:uiPriority="70" w:unhideWhenUsed="0"/>
-    <w:lsdException w:name="Colorful Shading Accent 3" w:semiHidden="0" w:uiPriority="71" w:unhideWhenUsed="0"/>
-    <w:lsdException w:name="Colorful List Accent 3" w:semiHidden="0" w:uiPriority="72" w:unhideWhenUsed="0"/>
-    <w:lsdException w:name="Colorful Grid Accent 3" w:semiHidden="0" w:uiPriority="73" w:unhideWhenUsed="0"/>
-    <w:lsdException w:name="Light Shading Accent 4" w:semiHidden="0" w:uiPriority="60" w:unhideWhenUsed="0"/>
-    <w:lsdException w:name="Light List Accent 4" w:semiHidden="0" w:uiPriority="61" w:unhideWhenUsed="0"/>
-    <w:lsdException w:name="Light Grid Accent 4" w:semiHidden="0" w:uiPriority="62" w:unhideWhenUsed="0"/>
-    <w:lsdException w:name="Medium Shading 1 Accent 4" w:semiHidden="0" w:uiPriority="63" w:unhideWhenUsed="0"/>
-    <w:lsdException w:name="Medium Shading 2 Accent 4" w:semiHidden="0" w:uiPriority="64" w:unhideWhenUsed="0"/>
-    <w:lsdException w:name="Medium List 1 Accent 4" w:semiHidden="0" w:uiPriority="65" w:unhideWhenUsed="0"/>
-    <w:lsdException w:name="Medium List 2 Accent 4" w:semiHidden="0" w:uiPriority="66" w:unhideWhenUsed="0"/>
-    <w:lsdException w:name="Medium Grid 1 Accent 4" w:semiHidden="0" w:uiPriority="67" w:unhideWhenUsed="0"/>
-    <w:lsdException w:name="Medium Grid 2 Accent 4" w:semiHidden="0" w:uiPriority="68" w:unhideWhenUsed="0"/>
-    <w:lsdException w:name="Medium Grid 3 Accent 4" w:semiHidden="0" w:uiPriority="69" w:unhideWhenUsed="0"/>
-    <w:lsdException w:name="Dark List Accent 4" w:semiHidden="0" w:uiPriority="70" w:unhideWhenUsed="0"/>
-    <w:lsdException w:name="Colorful Shading Accent 4" w:semiHidden="0" w:uiPriority="71" w:unhideWhenUsed="0"/>
-    <w:lsdException w:name="Colorful List Accent 4" w:semiHidden="0" w:uiPriority="72" w:unhideWhenUsed="0"/>
-    <w:lsdException w:name="Colorful Grid Accent 4" w:semiHidden="0" w:uiPriority="73" w:unhideWhenUsed="0"/>
-    <w:lsdException w:name="Light Shading Accent 5" w:semiHidden="0" w:uiPriority="60" w:unhideWhenUsed="0"/>
-    <w:lsdException w:name="Light List Accent 5" w:semiHidden="0" w:uiPriority="61" w:unhideWhenUsed="0"/>
-    <w:lsdException w:name="Light Grid Accent 5" w:semiHidden="0" w:uiPriority="62" w:unhideWhenUsed="0"/>
-    <w:lsdException w:name="Medium Shading 1 Accent 5" w:semiHidden="0" w:uiPriority="63" w:unhideWhenUsed="0"/>
-    <w:lsdException w:name="Medium Shading 2 Accent 5" w:semiHidden="0" w:uiPriority="64" w:unhideWhenUsed="0"/>
-    <w:lsdException w:name="Medium List 1 Accent 5" w:semiHidden="0" w:uiPriority="65" w:unhideWhenUsed="0"/>
-    <w:lsdException w:name="Medium List 2 Accent 5" w:semiHidden="0" w:uiPriority="66" w:unhideWhenUsed="0"/>
-    <w:lsdException w:name="Medium Grid 1 Accent 5" w:semiHidden="0" w:uiPriority="67" w:unhideWhenUsed="0"/>
-    <w:lsdException w:name="Medium Grid 2 Accent 5" w:semiHidden="0" w:uiPriority="68" w:unhideWhenUsed="0"/>
-    <w:lsdException w:name="Medium Grid 3 Accent 5" w:semiHidden="0" w:uiPriority="69" w:unhideWhenUsed="0"/>
-    <w:lsdException w:name="Dark List Accent 5" w:semiHidden="0" w:uiPriority="70" w:unhideWhenUsed="0"/>
-    <w:lsdException w:name="Colorful Shading Accent 5" w:semiHidden="0" w:uiPriority="71" w:unhideWhenUsed="0"/>
-    <w:lsdException w:name="Colorful List Accent 5" w:semiHidden="0" w:uiPriority="72" w:unhideWhenUsed="0"/>
-    <w:lsdException w:name="Colorful Grid Accent 5" w:semiHidden="0" w:uiPriority="73" w:unhideWhenUsed="0"/>
-    <w:lsdException w:name="Light Shading Accent 6" w:semiHidden="0" w:uiPriority="60" w:unhideWhenUsed="0"/>
-    <w:lsdException w:name="Light List Accent 6" w:semiHidden="0" w:uiPriority="61" w:unhideWhenUsed="0"/>
-    <w:lsdException w:name="Light Grid Accent 6" w:semiHidden="0" w:uiPriority="62" w:unhideWhenUsed="0"/>
-    <w:lsdException w:name="Medium Shading 1 Accent 6" w:semiHidden="0" w:uiPriority="63" w:unhideWhenUsed="0"/>
-    <w:lsdException w:name="Medium Shading 2 Accent 6" w:semiHidden="0" w:uiPriority="64" w:unhideWhenUsed="0"/>
-    <w:lsdException w:name="Medium List 1 Accent 6" w:semiHidden="0" w:uiPriority="65" w:unhideWhenUsed="0"/>
-    <w:lsdException w:name="Medium List 2 Accent 6" w:semiHidden="0" w:uiPriority="66" w:unhideWhenUsed="0"/>
-    <w:lsdException w:name="Medium Grid 1 Accent 6" w:semiHidden="0" w:uiPriority="67" w:unhideWhenUsed="0"/>
-    <w:lsdException w:name="Medium Grid 2 Accent 6" w:semiHidden="0" w:uiPriority="68" w:unhideWhenUsed="0"/>
-    <w:lsdException w:name="Medium Grid 3 Accent 6" w:semiHidden="0" w:uiPriority="69" w:unhideWhenUsed="0"/>
-    <w:lsdException w:name="Dark List Accent 6" w:semiHidden="0" w:uiPriority="70" w:unhideWhenUsed="0"/>
-    <w:lsdException w:name="Colorful Shading Accent 6" w:semiHidden="0" w:uiPriority="71" w:unhideWhenUsed="0"/>
-    <w:lsdException w:name="Colorful List Accent 6" w:semiHidden="0" w:uiPriority="72" w:unhideWhenUsed="0"/>
-    <w:lsdException w:name="Colorful Grid Accent 6" w:semiHidden="0" w:uiPriority="73" w:unhideWhenUsed="0"/>
-    <w:lsdException w:name="Subtle Emphasis" w:semiHidden="0" w:uiPriority="19" w:unhideWhenUsed="0" w:qFormat="1"/>
-    <w:lsdException w:name="Intense Emphasis" w:semiHidden="0" w:uiPriority="21" w:unhideWhenUsed="0" w:qFormat="1"/>
-    <w:lsdException w:name="Subtle Reference" w:semiHidden="0" w:uiPriority="31" w:unhideWhenUsed="0" w:qFormat="1"/>
-    <w:lsdException w:name="Intense Reference" w:semiHidden="0" w:uiPriority="32" w:unhideWhenUsed="0" w:qFormat="1"/>
-    <w:lsdException w:name="Book Title" w:semiHidden="0" w:uiPriority="33" w:unhideWhenUsed="0" w:qFormat="1"/>
-    <w:lsdException w:name="Bibliography" w:uiPriority="37"/>
-    <w:lsdException w:name="TOC Heading" w:uiPriority="39" w:qFormat="1"/>
-  </w:latentStyles>
-  <w:style w:type="paragraph" w:default="1" w:styleId="Normal">
-    <w:name w:val="Normal"/>
-    <w:qFormat/>
-  </w:style>
-  <w:style w:type="paragraph" w:styleId="Heading1">
-    <w:name w:val="heading 1"/>
-    <w:basedOn w:val="Normal"/>
-    <w:next w:val="Normal"/>
-    <w:link w:val="Heading1Char"/>
-    <w:uiPriority w:val="9"/>
-    <w:qFormat/>
-    <w:rsid w:val="0062560C"/>
+  <w:style w:type="table" w:styleId="TableGrid">
+    <w:name w:val="Table Grid"/>
+    <w:basedOn w:val="TableNormal"/>
+    <w:uiPriority w:val="59"/>
+    <w:unhideWhenUsed/>
+    <w:rsid w:val="00BC34F6"/>
     <w:pPr>
-      <w:keepNext/>
-      <w:keepLines/>
-      <w:spacing w:before="480" w:after="0"/>
-      <w:outlineLvl w:val="0"/>
+      <w:spacing w:after="0" w:line="240" w:lineRule="auto"/>
     </w:pPr>
-    <w:rPr>
-      <w:rFonts w:asciiTheme="majorHAnsi" w:eastAsiaTheme="majorEastAsia" w:hAnsiTheme="majorHAnsi" w:cstheme="majorBidi"/>
-      <w:b/>
-      <w:bCs/>
-      <w:color w:val="365F91" w:themeColor="accent1" w:themeShade="BF"/>
-      <w:sz w:val="28"/>
-      <w:szCs w:val="28"/>
-    </w:rPr>
-  </w:style>
-  <w:style w:type="paragraph" w:styleId="Heading2">
-    <w:name w:val="heading 2"/>
-    <w:basedOn w:val="Normal"/>
-    <w:next w:val="Normal"/>
-    <w:link w:val="Heading2Char"/>
-    <w:uiPriority w:val="9"/>
-    <w:unhideWhenUsed/>
-    <w:qFormat/>
-    <w:rsid w:val="0062560C"/>
-    <w:pPr>
-      <w:keepNext/>
-      <w:keepLines/>
-      <w:spacing w:before="200" w:after="0"/>
-      <w:outlineLvl w:val="1"/>
-    </w:pPr>
-    <w:rPr>
-      <w:rFonts w:asciiTheme="majorHAnsi" w:eastAsiaTheme="majorEastAsia" w:hAnsiTheme="majorHAnsi" w:cstheme="majorBidi"/>
-      <w:b/>
-      <w:bCs/>
-      <w:color w:val="4F81BD" w:themeColor="accent1"/>
-      <w:sz w:val="26"/>
-      <w:szCs w:val="26"/>
-    </w:rPr>
-  </w:style>
-  <w:style w:type="character" w:default="1" w:styleId="DefaultParagraphFont">
-    <w:name w:val="Default Paragraph Font"/>
-    <w:uiPriority w:val="1"/>
-    <w:semiHidden/>
-    <w:unhideWhenUsed/>
-  </w:style>
-  <w:style w:type="table" w:default="1" w:styleId="TableNormal">
-    <w:name w:val="Normal Table"/>
-    <w:uiPriority w:val="99"/>
-    <w:semiHidden/>
-    <w:unhideWhenUsed/>
     <w:tblPr>
-      <w:tblInd w:w="0" w:type="dxa"/>
-      <w:tblCellMar>
-        <w:top w:w="0" w:type="dxa"/>
-        <w:left w:w="108" w:type="dxa"/>
-        <w:bottom w:w="0" w:type="dxa"/>
-        <w:right w:w="108" w:type="dxa"/>
-      </w:tblCellMar>
+      <w:tblBorders>
+        <w:top w:val="single" w:sz="4" w:space="0" w:color="auto"/>
+        <w:left w:val="single" w:sz="4" w:space="0" w:color="auto"/>
+        <w:bottom w:val="single" w:sz="4" w:space="0" w:color="auto"/>
+        <w:right w:val="single" w:sz="4" w:space="0" w:color="auto"/>
+        <w:insideH w:val="single" w:sz="4" w:space="0" w:color="auto"/>
+        <w:insideV w:val="single" w:sz="4" w:space="0" w:color="auto"/>
+      </w:tblBorders>
     </w:tblPr>
-  </w:style>
-  <w:style w:type="numbering" w:default="1" w:styleId="NoList">
-    <w:name w:val="No List"/>
-    <w:uiPriority w:val="99"/>
-    <w:semiHidden/>
-    <w:unhideWhenUsed/>
-  </w:style>
-  <w:style w:type="paragraph" w:styleId="ListParagraph">
-    <w:name w:val="List Paragraph"/>
-    <w:basedOn w:val="Normal"/>
-    <w:uiPriority w:val="34"/>
-    <w:qFormat/>
-    <w:rsid w:val="00156ECE"/>
-    <w:pPr>
-      <w:ind w:left="720"/>
-      <w:contextualSpacing/>
-    </w:pPr>
-  </w:style>
-  <w:style w:type="character" w:customStyle="1" w:styleId="Heading1Char">
-    <w:name w:val="Heading 1 Char"/>
-    <w:basedOn w:val="DefaultParagraphFont"/>
-    <w:link w:val="Heading1"/>
-    <w:uiPriority w:val="9"/>
-    <w:rsid w:val="0062560C"/>
-    <w:rPr>
-      <w:rFonts w:asciiTheme="majorHAnsi" w:eastAsiaTheme="majorEastAsia" w:hAnsiTheme="majorHAnsi" w:cstheme="majorBidi"/>
-      <w:b/>
-      <w:bCs/>
-      <w:color w:val="365F91" w:themeColor="accent1" w:themeShade="BF"/>
-      <w:sz w:val="28"/>
-      <w:szCs w:val="28"/>
-    </w:rPr>
-  </w:style>
-  <w:style w:type="paragraph" w:styleId="Title">
-    <w:name w:val="Title"/>
-    <w:basedOn w:val="Normal"/>
-    <w:next w:val="Normal"/>
-    <w:link w:val="TitleChar"/>
-    <w:uiPriority w:val="10"/>
-    <w:qFormat/>
-    <w:rsid w:val="0062560C"/>
-    <w:pPr>
-      <w:pBdr>
-        <w:bottom w:val="single" w:sz="8" w:space="4" w:color="4F81BD" w:themeColor="accent1"/>
-      </w:pBdr>
-      <w:spacing w:after="300" w:line="240" w:lineRule="auto"/>
-      <w:contextualSpacing/>
-    </w:pPr>
-    <w:rPr>
-      <w:rFonts w:asciiTheme="majorHAnsi" w:eastAsiaTheme="majorEastAsia" w:hAnsiTheme="majorHAnsi" w:cstheme="majorBidi"/>
-      <w:color w:val="17365D" w:themeColor="text2" w:themeShade="BF"/>
-      <w:spacing w:val="5"/>
-      <w:kern w:val="28"/>
-      <w:sz w:val="52"/>
-      <w:szCs w:val="52"/>
-    </w:rPr>
-  </w:style>
-  <w:style w:type="character" w:customStyle="1" w:styleId="TitleChar">
-    <w:name w:val="Title Char"/>
-    <w:basedOn w:val="DefaultParagraphFont"/>
-    <w:link w:val="Title"/>
-    <w:uiPriority w:val="10"/>
-    <w:rsid w:val="0062560C"/>
-    <w:rPr>
-      <w:rFonts w:asciiTheme="majorHAnsi" w:eastAsiaTheme="majorEastAsia" w:hAnsiTheme="majorHAnsi" w:cstheme="majorBidi"/>
-      <w:color w:val="17365D" w:themeColor="text2" w:themeShade="BF"/>
-      <w:spacing w:val="5"/>
-      <w:kern w:val="28"/>
-      <w:sz w:val="52"/>
-      <w:szCs w:val="52"/>
-    </w:rPr>
-  </w:style>
-  <w:style w:type="character" w:customStyle="1" w:styleId="Heading2Char">
-    <w:name w:val="Heading 2 Char"/>
-    <w:basedOn w:val="DefaultParagraphFont"/>
-    <w:link w:val="Heading2"/>
-    <w:uiPriority w:val="9"/>
-    <w:rsid w:val="0062560C"/>
-    <w:rPr>
-      <w:rFonts w:asciiTheme="majorHAnsi" w:eastAsiaTheme="majorEastAsia" w:hAnsiTheme="majorHAnsi" w:cstheme="majorBidi"/>
-      <w:b/>
-      <w:bCs/>
-      <w:color w:val="4F81BD" w:themeColor="accent1"/>
-      <w:sz w:val="26"/>
-      <w:szCs w:val="26"/>
-    </w:rPr>
   </w:style>
 </w:styles>
 </file>

</xml_diff>

<commit_message>
updated master test plan to reflect chosen test architecture
added security testing
</commit_message>
<xml_diff>
--- a/Documentation/Master Test Plan.docx
+++ b/Documentation/Master Test Plan.docx
@@ -53,6 +53,7 @@
             <w:dataBinding w:prefixMappings="xmlns:ns0='http://purl.org/dc/elements/1.1/' xmlns:ns1='http://schemas.openxmlformats.org/package/2006/metadata/core-properties' " w:xpath="/ns1:coreProperties[1]/ns0:title[1]" w:storeItemID="{6C3C8BC8-F283-45AE-878A-BAB7291924A1}"/>
             <w:text/>
           </w:sdtPr>
+          <w:sdtEndPr/>
           <w:sdtContent>
             <w:p>
               <w:pPr>
@@ -103,6 +104,7 @@
             <w:dataBinding w:prefixMappings="xmlns:ns0='http://purl.org/dc/elements/1.1/' xmlns:ns1='http://schemas.openxmlformats.org/package/2006/metadata/core-properties' " w:xpath="/ns1:coreProperties[1]/ns0:subject[1]" w:storeItemID="{6C3C8BC8-F283-45AE-878A-BAB7291924A1}"/>
             <w:text/>
           </w:sdtPr>
+          <w:sdtEndPr/>
           <w:sdtContent>
             <w:p>
               <w:pPr>
@@ -221,6 +223,7 @@
                                     <w:calendar w:val="gregorian"/>
                                   </w:date>
                                 </w:sdtPr>
+                                <w:sdtEndPr/>
                                 <w:sdtContent>
                                   <w:p>
                                     <w:pPr>
@@ -267,6 +270,7 @@
                                     <w:dataBinding w:prefixMappings="xmlns:ns0='http://schemas.openxmlformats.org/officeDocument/2006/extended-properties' " w:xpath="/ns0:Properties[1]/ns0:Company[1]" w:storeItemID="{6668398D-A668-4E3E-A5EB-62B293D839F1}"/>
                                     <w:text/>
                                   </w:sdtPr>
+                                  <w:sdtEndPr/>
                                   <w:sdtContent>
                                     <w:r>
                                       <w:rPr>
@@ -298,6 +302,7 @@
                                     <w:dataBinding w:prefixMappings="xmlns:ns0='http://schemas.microsoft.com/office/2006/coverPageProps' " w:xpath="/ns0:CoverPageProperties[1]/ns0:CompanyAddress[1]" w:storeItemID="{55AF091B-3C7A-41E3-B477-F2FDAA23CFDA}"/>
                                     <w:text/>
                                   </w:sdtPr>
+                                  <w:sdtEndPr/>
                                   <w:sdtContent>
                                     <w:r>
                                       <w:rPr>
@@ -357,6 +362,7 @@
                               <w:calendar w:val="gregorian"/>
                             </w:date>
                           </w:sdtPr>
+                          <w:sdtEndPr/>
                           <w:sdtContent>
                             <w:p>
                               <w:pPr>
@@ -403,6 +409,7 @@
                               <w:dataBinding w:prefixMappings="xmlns:ns0='http://schemas.openxmlformats.org/officeDocument/2006/extended-properties' " w:xpath="/ns0:Properties[1]/ns0:Company[1]" w:storeItemID="{6668398D-A668-4E3E-A5EB-62B293D839F1}"/>
                               <w:text/>
                             </w:sdtPr>
+                            <w:sdtEndPr/>
                             <w:sdtContent>
                               <w:r>
                                 <w:rPr>
@@ -434,6 +441,7 @@
                               <w:dataBinding w:prefixMappings="xmlns:ns0='http://schemas.microsoft.com/office/2006/coverPageProps' " w:xpath="/ns0:CoverPageProperties[1]/ns0:CompanyAddress[1]" w:storeItemID="{55AF091B-3C7A-41E3-B477-F2FDAA23CFDA}"/>
                               <w:text/>
                             </w:sdtPr>
+                            <w:sdtEndPr/>
                             <w:sdtContent>
                               <w:r>
                                 <w:rPr>
@@ -1597,7 +1605,7 @@
           <w:rFonts w:ascii="Calibri" w:eastAsia="Calibri" w:hAnsi="Calibri" w:cs="Times New Roman"/>
         </w:rPr>
         <w:sectPr>
-          <w:footerReference w:type="default" r:id="rId5"/>
+          <w:footerReference w:type="default" r:id="rId7"/>
           <w:pgSz w:w="11906" w:h="16838"/>
           <w:pgMar w:top="720" w:right="720" w:bottom="720" w:left="720" w:header="709" w:footer="709" w:gutter="0"/>
           <w:pgNumType w:start="0"/>
@@ -2135,20 +2143,34 @@
               <w:rPr>
                 <w:rFonts w:ascii="Calibri" w:eastAsia="Calibri" w:hAnsi="Calibri" w:cs="Times New Roman"/>
               </w:rPr>
-              <w:t>Eclipse Java IDE 2019-03 (may be updated as project proceeds)</w:t>
-            </w:r>
-          </w:p>
-          <w:p>
-            <w:pPr>
-              <w:rPr>
-                <w:rFonts w:ascii="Calibri" w:eastAsia="Calibri" w:hAnsi="Calibri" w:cs="Times New Roman"/>
-              </w:rPr>
-            </w:pPr>
-            <w:r>
-              <w:rPr>
-                <w:rFonts w:ascii="Calibri" w:eastAsia="Calibri" w:hAnsi="Calibri" w:cs="Times New Roman"/>
-              </w:rPr>
-              <w:t>Junit 5</w:t>
+              <w:t>Eclipse</w:t>
+            </w:r>
+            <w:bookmarkStart w:id="5" w:name="_GoBack"/>
+            <w:bookmarkEnd w:id="5"/>
+            <w:r>
+              <w:rPr>
+                <w:rFonts w:ascii="Calibri" w:eastAsia="Calibri" w:hAnsi="Calibri" w:cs="Times New Roman"/>
+              </w:rPr>
+              <w:t xml:space="preserve"> Java IDE 2019-03 (may be updated as project proceeds)</w:t>
+            </w:r>
+          </w:p>
+          <w:p>
+            <w:pPr>
+              <w:rPr>
+                <w:rFonts w:ascii="Calibri" w:eastAsia="Calibri" w:hAnsi="Calibri" w:cs="Times New Roman"/>
+              </w:rPr>
+            </w:pPr>
+            <w:r>
+              <w:rPr>
+                <w:rFonts w:ascii="Calibri" w:eastAsia="Calibri" w:hAnsi="Calibri" w:cs="Times New Roman"/>
+              </w:rPr>
+              <w:t xml:space="preserve">Junit </w:t>
+            </w:r>
+            <w:r>
+              <w:rPr>
+                <w:rFonts w:ascii="Calibri" w:eastAsia="Calibri" w:hAnsi="Calibri" w:cs="Times New Roman"/>
+              </w:rPr>
+              <w:t>4</w:t>
             </w:r>
           </w:p>
         </w:tc>
@@ -2343,7 +2365,7 @@
           <w:szCs w:val="32"/>
         </w:rPr>
       </w:pPr>
-      <w:bookmarkStart w:id="5" w:name="_Toc6255729"/>
+      <w:bookmarkStart w:id="6" w:name="_Toc6255729"/>
       <w:r>
         <w:rPr>
           <w:rFonts w:ascii="Calibri Light" w:eastAsia="Times New Roman" w:hAnsi="Calibri Light" w:cs="Times New Roman"/>
@@ -2353,7 +2375,7 @@
         </w:rPr>
         <w:t>Test Process Management</w:t>
       </w:r>
-      <w:bookmarkEnd w:id="5"/>
+      <w:bookmarkEnd w:id="6"/>
     </w:p>
     <w:p>
       <w:pPr>
@@ -2508,7 +2530,7 @@
           <w:szCs w:val="32"/>
         </w:rPr>
       </w:pPr>
-      <w:bookmarkStart w:id="6" w:name="_Toc6255730"/>
+      <w:bookmarkStart w:id="7" w:name="_Toc6255730"/>
       <w:r>
         <w:rPr>
           <w:rFonts w:ascii="Calibri Light" w:eastAsia="Times New Roman" w:hAnsi="Calibri Light" w:cs="Times New Roman"/>
@@ -2519,7 +2541,7 @@
         <w:lastRenderedPageBreak/>
         <w:t>Defects Procedure</w:t>
       </w:r>
-      <w:bookmarkEnd w:id="6"/>
+      <w:bookmarkEnd w:id="7"/>
     </w:p>
     <w:p>
       <w:pPr>
@@ -2549,7 +2571,7 @@
           <w:szCs w:val="26"/>
         </w:rPr>
       </w:pPr>
-      <w:bookmarkStart w:id="7" w:name="_Toc6255731"/>
+      <w:bookmarkStart w:id="8" w:name="_Toc6255731"/>
       <w:r>
         <w:rPr>
           <w:rFonts w:ascii="Calibri Light" w:eastAsia="Times New Roman" w:hAnsi="Calibri Light" w:cs="Times New Roman"/>
@@ -2559,7 +2581,7 @@
         </w:rPr>
         <w:t>Defect Identification</w:t>
       </w:r>
-      <w:bookmarkEnd w:id="7"/>
+      <w:bookmarkEnd w:id="8"/>
     </w:p>
     <w:p>
       <w:pPr>
@@ -2695,7 +2717,7 @@
           <w:szCs w:val="26"/>
         </w:rPr>
       </w:pPr>
-      <w:bookmarkStart w:id="8" w:name="_Toc6255732"/>
+      <w:bookmarkStart w:id="9" w:name="_Toc6255732"/>
       <w:r>
         <w:rPr>
           <w:rFonts w:ascii="Calibri Light" w:eastAsia="Times New Roman" w:hAnsi="Calibri Light" w:cs="Times New Roman"/>
@@ -2705,7 +2727,7 @@
         </w:rPr>
         <w:t>Defect Resolution</w:t>
       </w:r>
-      <w:bookmarkEnd w:id="8"/>
+      <w:bookmarkEnd w:id="9"/>
     </w:p>
     <w:p>
       <w:pPr>
@@ -2914,7 +2936,7 @@
           <w:szCs w:val="32"/>
         </w:rPr>
       </w:pPr>
-      <w:bookmarkStart w:id="9" w:name="_Toc6255733"/>
+      <w:bookmarkStart w:id="10" w:name="_Toc6255733"/>
       <w:r>
         <w:rPr>
           <w:rFonts w:ascii="Calibri Light" w:eastAsia="Times New Roman" w:hAnsi="Calibri Light" w:cs="Times New Roman"/>
@@ -2925,7 +2947,7 @@
         <w:lastRenderedPageBreak/>
         <w:t>Test Strategy</w:t>
       </w:r>
-      <w:bookmarkEnd w:id="9"/>
+      <w:bookmarkEnd w:id="10"/>
     </w:p>
     <w:p>
       <w:pPr>
@@ -2997,7 +3019,7 @@
           <w:szCs w:val="26"/>
         </w:rPr>
       </w:pPr>
-      <w:bookmarkStart w:id="10" w:name="_Toc6255734"/>
+      <w:bookmarkStart w:id="11" w:name="_Toc6255734"/>
       <w:r>
         <w:rPr>
           <w:rFonts w:ascii="Calibri Light" w:eastAsia="Times New Roman" w:hAnsi="Calibri Light" w:cs="Times New Roman"/>
@@ -3007,7 +3029,7 @@
         </w:rPr>
         <w:t>Test Objectives</w:t>
       </w:r>
-      <w:bookmarkEnd w:id="10"/>
+      <w:bookmarkEnd w:id="11"/>
     </w:p>
     <w:p>
       <w:pPr>
@@ -3053,7 +3075,7 @@
           <w:szCs w:val="26"/>
         </w:rPr>
       </w:pPr>
-      <w:bookmarkStart w:id="11" w:name="_Toc6255735"/>
+      <w:bookmarkStart w:id="12" w:name="_Toc6255735"/>
       <w:r>
         <w:rPr>
           <w:rFonts w:ascii="Calibri Light" w:eastAsia="Times New Roman" w:hAnsi="Calibri Light" w:cs="Times New Roman"/>
@@ -3063,7 +3085,7 @@
         </w:rPr>
         <w:t>Product Risk Analyses</w:t>
       </w:r>
-      <w:bookmarkEnd w:id="11"/>
+      <w:bookmarkEnd w:id="12"/>
     </w:p>
     <w:p>
       <w:pPr>
@@ -4464,7 +4486,7 @@
           <w:szCs w:val="26"/>
         </w:rPr>
       </w:pPr>
-      <w:bookmarkStart w:id="12" w:name="_Toc6255736"/>
+      <w:bookmarkStart w:id="13" w:name="_Toc6255736"/>
       <w:r>
         <w:rPr>
           <w:rFonts w:ascii="Calibri Light" w:eastAsia="Times New Roman" w:hAnsi="Calibri Light" w:cs="Times New Roman"/>
@@ -4475,7 +4497,7 @@
         <w:lastRenderedPageBreak/>
         <w:t>Strategy</w:t>
       </w:r>
-      <w:bookmarkEnd w:id="12"/>
+      <w:bookmarkEnd w:id="13"/>
     </w:p>
     <w:p>
       <w:pPr>
@@ -7996,7 +8018,7 @@
     </w:p>
     <w:p/>
     <w:sectPr>
-      <w:footerReference w:type="first" r:id="rId6"/>
+      <w:footerReference w:type="first" r:id="rId8"/>
       <w:pgSz w:w="11906" w:h="16838"/>
       <w:pgMar w:top="720" w:right="720" w:bottom="720" w:left="720" w:header="709" w:footer="709" w:gutter="0"/>
       <w:pgNumType w:start="1"/>
@@ -8005,6 +8027,31 @@
     </w:sectPr>
   </w:body>
 </w:document>
+</file>
+
+<file path=word/endnotes.xml><?xml version="1.0" encoding="utf-8"?>
+<w:endnotes xmlns:wpc="http://schemas.microsoft.com/office/word/2010/wordprocessingCanvas" xmlns:cx="http://schemas.microsoft.com/office/drawing/2014/chartex" xmlns:cx1="http://schemas.microsoft.com/office/drawing/2015/9/8/chartex" xmlns:cx2="http://schemas.microsoft.com/office/drawing/2015/10/21/chartex" xmlns:cx3="http://schemas.microsoft.com/office/drawing/2016/5/9/chartex" xmlns:cx4="http://schemas.microsoft.com/office/drawing/2016/5/10/chartex" xmlns:cx5="http://schemas.microsoft.com/office/drawing/2016/5/11/chartex" xmlns:cx6="http://schemas.microsoft.com/office/drawing/2016/5/12/chartex" xmlns:cx7="http://schemas.microsoft.com/office/drawing/2016/5/13/chartex" xmlns:cx8="http://schemas.microsoft.com/office/drawing/2016/5/14/chartex" xmlns:mc="http://schemas.openxmlformats.org/markup-compatibility/2006" xmlns:aink="http://schemas.microsoft.com/office/drawing/2016/ink" xmlns:am3d="http://schemas.microsoft.com/office/drawing/2017/model3d" xmlns:o="urn:schemas-microsoft-com:office:office" xmlns:r="http://schemas.openxmlformats.org/officeDocument/2006/relationships" xmlns:m="http://schemas.openxmlformats.org/officeDocument/2006/math" xmlns:v="urn:schemas-microsoft-com:vml" xmlns:wp14="http://schemas.microsoft.com/office/word/2010/wordprocessingDrawing" xmlns:wp="http://schemas.openxmlformats.org/drawingml/2006/wordprocessingDrawing" xmlns:w10="urn:schemas-microsoft-com:office:word" xmlns:w="http://schemas.openxmlformats.org/wordprocessingml/2006/main" xmlns:w14="http://schemas.microsoft.com/office/word/2010/wordml" xmlns:w15="http://schemas.microsoft.com/office/word/2012/wordml" xmlns:w16cid="http://schemas.microsoft.com/office/word/2016/wordml/cid" xmlns:w16se="http://schemas.microsoft.com/office/word/2015/wordml/symex" xmlns:wpg="http://schemas.microsoft.com/office/word/2010/wordprocessingGroup" xmlns:wpi="http://schemas.microsoft.com/office/word/2010/wordprocessingInk" xmlns:wne="http://schemas.microsoft.com/office/word/2006/wordml" xmlns:wps="http://schemas.microsoft.com/office/word/2010/wordprocessingShape" mc:Ignorable="w14 w15 w16se w16cid wp14">
+  <w:endnote w:type="separator" w:id="-1">
+    <w:p>
+      <w:pPr>
+        <w:spacing w:after="0" w:line="240" w:lineRule="auto"/>
+      </w:pPr>
+      <w:r>
+        <w:separator/>
+      </w:r>
+    </w:p>
+  </w:endnote>
+  <w:endnote w:type="continuationSeparator" w:id="0">
+    <w:p>
+      <w:pPr>
+        <w:spacing w:after="0" w:line="240" w:lineRule="auto"/>
+      </w:pPr>
+      <w:r>
+        <w:continuationSeparator/>
+      </w:r>
+    </w:p>
+  </w:endnote>
+</w:endnotes>
 </file>
 
 <file path=word/footer1.xml><?xml version="1.0" encoding="utf-8"?>
@@ -8067,6 +8114,31 @@
     </w:pPr>
   </w:p>
 </w:ftr>
+</file>
+
+<file path=word/footnotes.xml><?xml version="1.0" encoding="utf-8"?>
+<w:footnotes xmlns:wpc="http://schemas.microsoft.com/office/word/2010/wordprocessingCanvas" xmlns:cx="http://schemas.microsoft.com/office/drawing/2014/chartex" xmlns:cx1="http://schemas.microsoft.com/office/drawing/2015/9/8/chartex" xmlns:cx2="http://schemas.microsoft.com/office/drawing/2015/10/21/chartex" xmlns:cx3="http://schemas.microsoft.com/office/drawing/2016/5/9/chartex" xmlns:cx4="http://schemas.microsoft.com/office/drawing/2016/5/10/chartex" xmlns:cx5="http://schemas.microsoft.com/office/drawing/2016/5/11/chartex" xmlns:cx6="http://schemas.microsoft.com/office/drawing/2016/5/12/chartex" xmlns:cx7="http://schemas.microsoft.com/office/drawing/2016/5/13/chartex" xmlns:cx8="http://schemas.microsoft.com/office/drawing/2016/5/14/chartex" xmlns:mc="http://schemas.openxmlformats.org/markup-compatibility/2006" xmlns:aink="http://schemas.microsoft.com/office/drawing/2016/ink" xmlns:am3d="http://schemas.microsoft.com/office/drawing/2017/model3d" xmlns:o="urn:schemas-microsoft-com:office:office" xmlns:r="http://schemas.openxmlformats.org/officeDocument/2006/relationships" xmlns:m="http://schemas.openxmlformats.org/officeDocument/2006/math" xmlns:v="urn:schemas-microsoft-com:vml" xmlns:wp14="http://schemas.microsoft.com/office/word/2010/wordprocessingDrawing" xmlns:wp="http://schemas.openxmlformats.org/drawingml/2006/wordprocessingDrawing" xmlns:w10="urn:schemas-microsoft-com:office:word" xmlns:w="http://schemas.openxmlformats.org/wordprocessingml/2006/main" xmlns:w14="http://schemas.microsoft.com/office/word/2010/wordml" xmlns:w15="http://schemas.microsoft.com/office/word/2012/wordml" xmlns:w16cid="http://schemas.microsoft.com/office/word/2016/wordml/cid" xmlns:w16se="http://schemas.microsoft.com/office/word/2015/wordml/symex" xmlns:wpg="http://schemas.microsoft.com/office/word/2010/wordprocessingGroup" xmlns:wpi="http://schemas.microsoft.com/office/word/2010/wordprocessingInk" xmlns:wne="http://schemas.microsoft.com/office/word/2006/wordml" xmlns:wps="http://schemas.microsoft.com/office/word/2010/wordprocessingShape" mc:Ignorable="w14 w15 w16se w16cid wp14">
+  <w:footnote w:type="separator" w:id="-1">
+    <w:p>
+      <w:pPr>
+        <w:spacing w:after="0" w:line="240" w:lineRule="auto"/>
+      </w:pPr>
+      <w:r>
+        <w:separator/>
+      </w:r>
+    </w:p>
+  </w:footnote>
+  <w:footnote w:type="continuationSeparator" w:id="0">
+    <w:p>
+      <w:pPr>
+        <w:spacing w:after="0" w:line="240" w:lineRule="auto"/>
+      </w:pPr>
+      <w:r>
+        <w:continuationSeparator/>
+      </w:r>
+    </w:p>
+  </w:footnote>
+</w:footnotes>
 </file>
 
 <file path=word/numbering.xml><?xml version="1.0" encoding="utf-8"?>
@@ -9731,6 +9803,7 @@
   <w:style w:type="character" w:customStyle="1" w:styleId="NoSpacingChar">
     <w:name w:val="No Spacing Char"/>
     <w:basedOn w:val="DefaultParagraphFont"/>
+    <w:link w:val="NoSpacing1"/>
     <w:uiPriority w:val="1"/>
     <w:rsid w:val="007A161A"/>
     <w:rPr>
@@ -9903,14 +9976,14 @@
     <w:charset w:val="00"/>
     <w:family w:val="swiss"/>
     <w:pitch w:val="variable"/>
-    <w:sig w:usb0="E0002EFF" w:usb1="C000247B" w:usb2="00000009" w:usb3="00000000" w:csb0="000001FF" w:csb1="00000000"/>
+    <w:sig w:usb0="E0002AFF" w:usb1="C000247B" w:usb2="00000009" w:usb3="00000000" w:csb0="000001FF" w:csb1="00000000"/>
   </w:font>
   <w:font w:name="Cambria">
     <w:panose1 w:val="02040503050406030204"/>
     <w:charset w:val="00"/>
     <w:family w:val="roman"/>
     <w:pitch w:val="variable"/>
-    <w:sig w:usb0="E00006FF" w:usb1="420024FF" w:usb2="02000000" w:usb3="00000000" w:csb0="0000019F" w:csb1="00000000"/>
+    <w:sig w:usb0="E00006FF" w:usb1="400004FF" w:usb2="00000000" w:usb3="00000000" w:csb0="0000019F" w:csb1="00000000"/>
   </w:font>
   <w:font w:name="Calibri Light">
     <w:panose1 w:val="020F0302020204030204"/>
@@ -9924,7 +9997,7 @@
     <w:charset w:val="00"/>
     <w:family w:val="swiss"/>
     <w:pitch w:val="variable"/>
-    <w:sig w:usb0="E0002EFF" w:usb1="C000785B" w:usb2="00000009" w:usb3="00000000" w:csb0="000001FF" w:csb1="00000000"/>
+    <w:sig w:usb0="E0002EFF" w:usb1="C0007843" w:usb2="00000009" w:usb3="00000000" w:csb0="000001FF" w:csb1="00000000"/>
   </w:font>
   <w:font w:name="Segoe UI Symbol">
     <w:panose1 w:val="020B0502040204020203"/>
@@ -9952,7 +10025,9 @@
   </w:compat>
   <w:rsids>
     <w:rsidRoot w:val="00E92A2E"/>
+    <w:rsid w:val="00287DB4"/>
     <w:rsid w:val="008730C9"/>
+    <w:rsid w:val="00CE06A3"/>
     <w:rsid w:val="00E92A2E"/>
   </w:rsids>
   <m:mathPr>

</xml_diff>

<commit_message>
Updated elab phase, master test, requirements...
</commit_message>
<xml_diff>
--- a/Documentation/Master Test Plan.docx
+++ b/Documentation/Master Test Plan.docx
@@ -33,6 +33,16 @@
               <w:lang w:val="en-US"/>
             </w:rPr>
           </w:pPr>
+          <w:r>
+            <w:rPr>
+              <w:rFonts w:ascii="Calibri" w:eastAsia="Times New Roman" w:hAnsi="Calibri" w:cs="Times New Roman"/>
+              <w:color w:val="4472C4"/>
+              <w:lang w:val="en-US"/>
+            </w:rPr>
+            <w:t>RESOURCE MANAGER</w:t>
+          </w:r>
+          <w:bookmarkStart w:id="0" w:name="_GoBack"/>
+          <w:bookmarkEnd w:id="0"/>
         </w:p>
         <w:sdt>
           <w:sdtPr>
@@ -531,14 +541,13 @@
         </w:p>
         <w:p>
           <w:pPr>
+            <w:pStyle w:val="TOC1"/>
             <w:tabs>
+              <w:tab w:val="left" w:pos="440"/>
               <w:tab w:val="right" w:leader="dot" w:pos="10456"/>
             </w:tabs>
-            <w:spacing w:after="100" w:line="259" w:lineRule="auto"/>
             <w:rPr>
-              <w:rFonts w:ascii="Calibri" w:eastAsia="Times New Roman" w:hAnsi="Calibri" w:cs="Times New Roman"/>
               <w:noProof/>
-              <w:lang w:eastAsia="en-AU"/>
             </w:rPr>
           </w:pPr>
           <w:r>
@@ -559,19 +568,31 @@
             </w:rPr>
             <w:fldChar w:fldCharType="separate"/>
           </w:r>
-          <w:hyperlink w:anchor="_Toc6255724" w:history="1">
-            <w:r>
-              <w:rPr>
-                <w:rFonts w:ascii="Calibri" w:eastAsia="Calibri" w:hAnsi="Calibri" w:cs="Times New Roman"/>
-                <w:noProof/>
-                <w:color w:val="0563C1"/>
-                <w:u w:val="single"/>
+          <w:hyperlink w:anchor="_Toc12295733" w:history="1">
+            <w:r>
+              <w:rPr>
+                <w:rStyle w:val="Hyperlink"/>
+                <w:rFonts w:ascii="Calibri Light" w:eastAsia="Times New Roman" w:hAnsi="Calibri Light" w:cs="Times New Roman"/>
+                <w:noProof/>
+              </w:rPr>
+              <w:t>1.</w:t>
+            </w:r>
+            <w:r>
+              <w:rPr>
+                <w:noProof/>
+              </w:rPr>
+              <w:tab/>
+            </w:r>
+            <w:r>
+              <w:rPr>
+                <w:rStyle w:val="Hyperlink"/>
+                <w:rFonts w:ascii="Calibri Light" w:eastAsia="Times New Roman" w:hAnsi="Calibri Light" w:cs="Times New Roman"/>
+                <w:noProof/>
               </w:rPr>
               <w:t>Management summary</w:t>
             </w:r>
             <w:r>
               <w:rPr>
-                <w:rFonts w:ascii="Calibri" w:eastAsia="Calibri" w:hAnsi="Calibri" w:cs="Times New Roman"/>
                 <w:noProof/>
                 <w:webHidden/>
               </w:rPr>
@@ -579,7 +600,6 @@
             </w:r>
             <w:r>
               <w:rPr>
-                <w:rFonts w:ascii="Calibri" w:eastAsia="Calibri" w:hAnsi="Calibri" w:cs="Times New Roman"/>
                 <w:noProof/>
                 <w:webHidden/>
               </w:rPr>
@@ -587,22 +607,19 @@
             </w:r>
             <w:r>
               <w:rPr>
-                <w:rFonts w:ascii="Calibri" w:eastAsia="Calibri" w:hAnsi="Calibri" w:cs="Times New Roman"/>
                 <w:noProof/>
                 <w:webHidden/>
               </w:rPr>
-              <w:instrText xml:space="preserve"> PAGEREF _Toc6255724 \h </w:instrText>
-            </w:r>
-            <w:r>
-              <w:rPr>
-                <w:rFonts w:ascii="Calibri" w:eastAsia="Calibri" w:hAnsi="Calibri" w:cs="Times New Roman"/>
+              <w:instrText xml:space="preserve"> PAGEREF _Toc12295733 \h </w:instrText>
+            </w:r>
+            <w:r>
+              <w:rPr>
                 <w:noProof/>
                 <w:webHidden/>
               </w:rPr>
             </w:r>
             <w:r>
               <w:rPr>
-                <w:rFonts w:ascii="Calibri" w:eastAsia="Calibri" w:hAnsi="Calibri" w:cs="Times New Roman"/>
                 <w:noProof/>
                 <w:webHidden/>
               </w:rPr>
@@ -610,7 +627,6 @@
             </w:r>
             <w:r>
               <w:rPr>
-                <w:rFonts w:ascii="Calibri" w:eastAsia="Calibri" w:hAnsi="Calibri" w:cs="Times New Roman"/>
                 <w:noProof/>
                 <w:webHidden/>
               </w:rPr>
@@ -618,7 +634,6 @@
             </w:r>
             <w:r>
               <w:rPr>
-                <w:rFonts w:ascii="Calibri" w:eastAsia="Calibri" w:hAnsi="Calibri" w:cs="Times New Roman"/>
                 <w:noProof/>
                 <w:webHidden/>
               </w:rPr>
@@ -628,29 +643,40 @@
         </w:p>
         <w:p>
           <w:pPr>
+            <w:pStyle w:val="TOC1"/>
             <w:tabs>
+              <w:tab w:val="left" w:pos="440"/>
               <w:tab w:val="right" w:leader="dot" w:pos="10456"/>
             </w:tabs>
-            <w:spacing w:after="100" w:line="259" w:lineRule="auto"/>
             <w:rPr>
-              <w:rFonts w:ascii="Calibri" w:eastAsia="Times New Roman" w:hAnsi="Calibri" w:cs="Times New Roman"/>
               <w:noProof/>
-              <w:lang w:eastAsia="en-AU"/>
             </w:rPr>
           </w:pPr>
-          <w:hyperlink w:anchor="_Toc6255725" w:history="1">
-            <w:r>
-              <w:rPr>
-                <w:rFonts w:ascii="Calibri" w:eastAsia="Calibri" w:hAnsi="Calibri" w:cs="Times New Roman"/>
-                <w:noProof/>
-                <w:color w:val="0563C1"/>
-                <w:u w:val="single"/>
+          <w:hyperlink w:anchor="_Toc12295734" w:history="1">
+            <w:r>
+              <w:rPr>
+                <w:rStyle w:val="Hyperlink"/>
+                <w:rFonts w:ascii="Calibri Light" w:eastAsia="Times New Roman" w:hAnsi="Calibri Light" w:cs="Times New Roman"/>
+                <w:noProof/>
+              </w:rPr>
+              <w:t>2.</w:t>
+            </w:r>
+            <w:r>
+              <w:rPr>
+                <w:noProof/>
+              </w:rPr>
+              <w:tab/>
+            </w:r>
+            <w:r>
+              <w:rPr>
+                <w:rStyle w:val="Hyperlink"/>
+                <w:rFonts w:ascii="Calibri Light" w:eastAsia="Times New Roman" w:hAnsi="Calibri Light" w:cs="Times New Roman"/>
+                <w:noProof/>
               </w:rPr>
               <w:t>Test objectives</w:t>
             </w:r>
             <w:r>
               <w:rPr>
-                <w:rFonts w:ascii="Calibri" w:eastAsia="Calibri" w:hAnsi="Calibri" w:cs="Times New Roman"/>
                 <w:noProof/>
                 <w:webHidden/>
               </w:rPr>
@@ -658,7 +684,6 @@
             </w:r>
             <w:r>
               <w:rPr>
-                <w:rFonts w:ascii="Calibri" w:eastAsia="Calibri" w:hAnsi="Calibri" w:cs="Times New Roman"/>
                 <w:noProof/>
                 <w:webHidden/>
               </w:rPr>
@@ -666,22 +691,19 @@
             </w:r>
             <w:r>
               <w:rPr>
-                <w:rFonts w:ascii="Calibri" w:eastAsia="Calibri" w:hAnsi="Calibri" w:cs="Times New Roman"/>
                 <w:noProof/>
                 <w:webHidden/>
               </w:rPr>
-              <w:instrText xml:space="preserve"> PAGEREF _Toc6255725 \h </w:instrText>
-            </w:r>
-            <w:r>
-              <w:rPr>
-                <w:rFonts w:ascii="Calibri" w:eastAsia="Calibri" w:hAnsi="Calibri" w:cs="Times New Roman"/>
+              <w:instrText xml:space="preserve"> PAGEREF _Toc12295734 \h </w:instrText>
+            </w:r>
+            <w:r>
+              <w:rPr>
                 <w:noProof/>
                 <w:webHidden/>
               </w:rPr>
             </w:r>
             <w:r>
               <w:rPr>
-                <w:rFonts w:ascii="Calibri" w:eastAsia="Calibri" w:hAnsi="Calibri" w:cs="Times New Roman"/>
                 <w:noProof/>
                 <w:webHidden/>
               </w:rPr>
@@ -689,7 +711,6 @@
             </w:r>
             <w:r>
               <w:rPr>
-                <w:rFonts w:ascii="Calibri" w:eastAsia="Calibri" w:hAnsi="Calibri" w:cs="Times New Roman"/>
                 <w:noProof/>
                 <w:webHidden/>
               </w:rPr>
@@ -697,7 +718,6 @@
             </w:r>
             <w:r>
               <w:rPr>
-                <w:rFonts w:ascii="Calibri" w:eastAsia="Calibri" w:hAnsi="Calibri" w:cs="Times New Roman"/>
                 <w:noProof/>
                 <w:webHidden/>
               </w:rPr>
@@ -707,29 +727,40 @@
         </w:p>
         <w:p>
           <w:pPr>
+            <w:pStyle w:val="TOC1"/>
             <w:tabs>
+              <w:tab w:val="left" w:pos="440"/>
               <w:tab w:val="right" w:leader="dot" w:pos="10456"/>
             </w:tabs>
-            <w:spacing w:after="100" w:line="259" w:lineRule="auto"/>
             <w:rPr>
-              <w:rFonts w:ascii="Calibri" w:eastAsia="Times New Roman" w:hAnsi="Calibri" w:cs="Times New Roman"/>
               <w:noProof/>
-              <w:lang w:eastAsia="en-AU"/>
             </w:rPr>
           </w:pPr>
-          <w:hyperlink w:anchor="_Toc6255726" w:history="1">
-            <w:r>
-              <w:rPr>
-                <w:rFonts w:ascii="Calibri" w:eastAsia="Calibri" w:hAnsi="Calibri" w:cs="Times New Roman"/>
-                <w:noProof/>
-                <w:color w:val="0563C1"/>
-                <w:u w:val="single"/>
+          <w:hyperlink w:anchor="_Toc12295735" w:history="1">
+            <w:r>
+              <w:rPr>
+                <w:rStyle w:val="Hyperlink"/>
+                <w:rFonts w:ascii="Calibri Light" w:eastAsia="Times New Roman" w:hAnsi="Calibri Light" w:cs="Times New Roman"/>
+                <w:noProof/>
+              </w:rPr>
+              <w:t>3.</w:t>
+            </w:r>
+            <w:r>
+              <w:rPr>
+                <w:noProof/>
+              </w:rPr>
+              <w:tab/>
+            </w:r>
+            <w:r>
+              <w:rPr>
+                <w:rStyle w:val="Hyperlink"/>
+                <w:rFonts w:ascii="Calibri Light" w:eastAsia="Times New Roman" w:hAnsi="Calibri Light" w:cs="Times New Roman"/>
+                <w:noProof/>
               </w:rPr>
               <w:t>Test Approach</w:t>
             </w:r>
             <w:r>
               <w:rPr>
-                <w:rFonts w:ascii="Calibri" w:eastAsia="Calibri" w:hAnsi="Calibri" w:cs="Times New Roman"/>
                 <w:noProof/>
                 <w:webHidden/>
               </w:rPr>
@@ -737,7 +768,6 @@
             </w:r>
             <w:r>
               <w:rPr>
-                <w:rFonts w:ascii="Calibri" w:eastAsia="Calibri" w:hAnsi="Calibri" w:cs="Times New Roman"/>
                 <w:noProof/>
                 <w:webHidden/>
               </w:rPr>
@@ -745,22 +775,19 @@
             </w:r>
             <w:r>
               <w:rPr>
-                <w:rFonts w:ascii="Calibri" w:eastAsia="Calibri" w:hAnsi="Calibri" w:cs="Times New Roman"/>
                 <w:noProof/>
                 <w:webHidden/>
               </w:rPr>
-              <w:instrText xml:space="preserve"> PAGEREF _Toc6255726 \h </w:instrText>
-            </w:r>
-            <w:r>
-              <w:rPr>
-                <w:rFonts w:ascii="Calibri" w:eastAsia="Calibri" w:hAnsi="Calibri" w:cs="Times New Roman"/>
+              <w:instrText xml:space="preserve"> PAGEREF _Toc12295735 \h </w:instrText>
+            </w:r>
+            <w:r>
+              <w:rPr>
                 <w:noProof/>
                 <w:webHidden/>
               </w:rPr>
             </w:r>
             <w:r>
               <w:rPr>
-                <w:rFonts w:ascii="Calibri" w:eastAsia="Calibri" w:hAnsi="Calibri" w:cs="Times New Roman"/>
                 <w:noProof/>
                 <w:webHidden/>
               </w:rPr>
@@ -768,7 +795,6 @@
             </w:r>
             <w:r>
               <w:rPr>
-                <w:rFonts w:ascii="Calibri" w:eastAsia="Calibri" w:hAnsi="Calibri" w:cs="Times New Roman"/>
                 <w:noProof/>
                 <w:webHidden/>
               </w:rPr>
@@ -776,7 +802,6 @@
             </w:r>
             <w:r>
               <w:rPr>
-                <w:rFonts w:ascii="Calibri" w:eastAsia="Calibri" w:hAnsi="Calibri" w:cs="Times New Roman"/>
                 <w:noProof/>
                 <w:webHidden/>
               </w:rPr>
@@ -786,29 +811,40 @@
         </w:p>
         <w:p>
           <w:pPr>
+            <w:pStyle w:val="TOC1"/>
             <w:tabs>
+              <w:tab w:val="left" w:pos="440"/>
               <w:tab w:val="right" w:leader="dot" w:pos="10456"/>
             </w:tabs>
-            <w:spacing w:after="100" w:line="259" w:lineRule="auto"/>
             <w:rPr>
-              <w:rFonts w:ascii="Calibri" w:eastAsia="Times New Roman" w:hAnsi="Calibri" w:cs="Times New Roman"/>
               <w:noProof/>
-              <w:lang w:eastAsia="en-AU"/>
             </w:rPr>
           </w:pPr>
-          <w:hyperlink w:anchor="_Toc6255727" w:history="1">
-            <w:r>
-              <w:rPr>
-                <w:rFonts w:ascii="Calibri" w:eastAsia="Calibri" w:hAnsi="Calibri" w:cs="Times New Roman"/>
-                <w:noProof/>
-                <w:color w:val="0563C1"/>
-                <w:u w:val="single"/>
+          <w:hyperlink w:anchor="_Toc12295736" w:history="1">
+            <w:r>
+              <w:rPr>
+                <w:rStyle w:val="Hyperlink"/>
+                <w:rFonts w:ascii="Calibri Light" w:eastAsia="Times New Roman" w:hAnsi="Calibri Light" w:cs="Times New Roman"/>
+                <w:noProof/>
+              </w:rPr>
+              <w:t>4.</w:t>
+            </w:r>
+            <w:r>
+              <w:rPr>
+                <w:noProof/>
+              </w:rPr>
+              <w:tab/>
+            </w:r>
+            <w:r>
+              <w:rPr>
+                <w:rStyle w:val="Hyperlink"/>
+                <w:rFonts w:ascii="Calibri Light" w:eastAsia="Times New Roman" w:hAnsi="Calibri Light" w:cs="Times New Roman"/>
+                <w:noProof/>
               </w:rPr>
               <w:t>Results and Deliverables</w:t>
             </w:r>
             <w:r>
               <w:rPr>
-                <w:rFonts w:ascii="Calibri" w:eastAsia="Calibri" w:hAnsi="Calibri" w:cs="Times New Roman"/>
                 <w:noProof/>
                 <w:webHidden/>
               </w:rPr>
@@ -816,7 +852,6 @@
             </w:r>
             <w:r>
               <w:rPr>
-                <w:rFonts w:ascii="Calibri" w:eastAsia="Calibri" w:hAnsi="Calibri" w:cs="Times New Roman"/>
                 <w:noProof/>
                 <w:webHidden/>
               </w:rPr>
@@ -824,22 +859,19 @@
             </w:r>
             <w:r>
               <w:rPr>
-                <w:rFonts w:ascii="Calibri" w:eastAsia="Calibri" w:hAnsi="Calibri" w:cs="Times New Roman"/>
                 <w:noProof/>
                 <w:webHidden/>
               </w:rPr>
-              <w:instrText xml:space="preserve"> PAGEREF _Toc6255727 \h </w:instrText>
-            </w:r>
-            <w:r>
-              <w:rPr>
-                <w:rFonts w:ascii="Calibri" w:eastAsia="Calibri" w:hAnsi="Calibri" w:cs="Times New Roman"/>
+              <w:instrText xml:space="preserve"> PAGEREF _Toc12295736 \h </w:instrText>
+            </w:r>
+            <w:r>
+              <w:rPr>
                 <w:noProof/>
                 <w:webHidden/>
               </w:rPr>
             </w:r>
             <w:r>
               <w:rPr>
-                <w:rFonts w:ascii="Calibri" w:eastAsia="Calibri" w:hAnsi="Calibri" w:cs="Times New Roman"/>
                 <w:noProof/>
                 <w:webHidden/>
               </w:rPr>
@@ -847,7 +879,6 @@
             </w:r>
             <w:r>
               <w:rPr>
-                <w:rFonts w:ascii="Calibri" w:eastAsia="Calibri" w:hAnsi="Calibri" w:cs="Times New Roman"/>
                 <w:noProof/>
                 <w:webHidden/>
               </w:rPr>
@@ -855,7 +886,6 @@
             </w:r>
             <w:r>
               <w:rPr>
-                <w:rFonts w:ascii="Calibri" w:eastAsia="Calibri" w:hAnsi="Calibri" w:cs="Times New Roman"/>
                 <w:noProof/>
                 <w:webHidden/>
               </w:rPr>
@@ -865,29 +895,40 @@
         </w:p>
         <w:p>
           <w:pPr>
+            <w:pStyle w:val="TOC1"/>
             <w:tabs>
+              <w:tab w:val="left" w:pos="440"/>
               <w:tab w:val="right" w:leader="dot" w:pos="10456"/>
             </w:tabs>
-            <w:spacing w:after="100" w:line="259" w:lineRule="auto"/>
             <w:rPr>
-              <w:rFonts w:ascii="Calibri" w:eastAsia="Times New Roman" w:hAnsi="Calibri" w:cs="Times New Roman"/>
               <w:noProof/>
-              <w:lang w:eastAsia="en-AU"/>
             </w:rPr>
           </w:pPr>
-          <w:hyperlink w:anchor="_Toc6255728" w:history="1">
-            <w:r>
-              <w:rPr>
-                <w:rFonts w:ascii="Calibri" w:eastAsia="Calibri" w:hAnsi="Calibri" w:cs="Times New Roman"/>
-                <w:noProof/>
-                <w:color w:val="0563C1"/>
-                <w:u w:val="single"/>
+          <w:hyperlink w:anchor="_Toc12295737" w:history="1">
+            <w:r>
+              <w:rPr>
+                <w:rStyle w:val="Hyperlink"/>
+                <w:rFonts w:ascii="Calibri Light" w:eastAsia="Times New Roman" w:hAnsi="Calibri Light" w:cs="Times New Roman"/>
+                <w:noProof/>
+              </w:rPr>
+              <w:t>5.</w:t>
+            </w:r>
+            <w:r>
+              <w:rPr>
+                <w:noProof/>
+              </w:rPr>
+              <w:tab/>
+            </w:r>
+            <w:r>
+              <w:rPr>
+                <w:rStyle w:val="Hyperlink"/>
+                <w:rFonts w:ascii="Calibri Light" w:eastAsia="Times New Roman" w:hAnsi="Calibri Light" w:cs="Times New Roman"/>
+                <w:noProof/>
               </w:rPr>
               <w:t>Test Environment</w:t>
             </w:r>
             <w:r>
               <w:rPr>
-                <w:rFonts w:ascii="Calibri" w:eastAsia="Calibri" w:hAnsi="Calibri" w:cs="Times New Roman"/>
                 <w:noProof/>
                 <w:webHidden/>
               </w:rPr>
@@ -895,7 +936,6 @@
             </w:r>
             <w:r>
               <w:rPr>
-                <w:rFonts w:ascii="Calibri" w:eastAsia="Calibri" w:hAnsi="Calibri" w:cs="Times New Roman"/>
                 <w:noProof/>
                 <w:webHidden/>
               </w:rPr>
@@ -903,22 +943,19 @@
             </w:r>
             <w:r>
               <w:rPr>
-                <w:rFonts w:ascii="Calibri" w:eastAsia="Calibri" w:hAnsi="Calibri" w:cs="Times New Roman"/>
                 <w:noProof/>
                 <w:webHidden/>
               </w:rPr>
-              <w:instrText xml:space="preserve"> PAGEREF _Toc6255728 \h </w:instrText>
-            </w:r>
-            <w:r>
-              <w:rPr>
-                <w:rFonts w:ascii="Calibri" w:eastAsia="Calibri" w:hAnsi="Calibri" w:cs="Times New Roman"/>
+              <w:instrText xml:space="preserve"> PAGEREF _Toc12295737 \h </w:instrText>
+            </w:r>
+            <w:r>
+              <w:rPr>
                 <w:noProof/>
                 <w:webHidden/>
               </w:rPr>
             </w:r>
             <w:r>
               <w:rPr>
-                <w:rFonts w:ascii="Calibri" w:eastAsia="Calibri" w:hAnsi="Calibri" w:cs="Times New Roman"/>
                 <w:noProof/>
                 <w:webHidden/>
               </w:rPr>
@@ -926,7 +963,6 @@
             </w:r>
             <w:r>
               <w:rPr>
-                <w:rFonts w:ascii="Calibri" w:eastAsia="Calibri" w:hAnsi="Calibri" w:cs="Times New Roman"/>
                 <w:noProof/>
                 <w:webHidden/>
               </w:rPr>
@@ -934,7 +970,6 @@
             </w:r>
             <w:r>
               <w:rPr>
-                <w:rFonts w:ascii="Calibri" w:eastAsia="Calibri" w:hAnsi="Calibri" w:cs="Times New Roman"/>
                 <w:noProof/>
                 <w:webHidden/>
               </w:rPr>
@@ -944,29 +979,40 @@
         </w:p>
         <w:p>
           <w:pPr>
+            <w:pStyle w:val="TOC1"/>
             <w:tabs>
+              <w:tab w:val="left" w:pos="440"/>
               <w:tab w:val="right" w:leader="dot" w:pos="10456"/>
             </w:tabs>
-            <w:spacing w:after="100" w:line="259" w:lineRule="auto"/>
             <w:rPr>
-              <w:rFonts w:ascii="Calibri" w:eastAsia="Times New Roman" w:hAnsi="Calibri" w:cs="Times New Roman"/>
               <w:noProof/>
-              <w:lang w:eastAsia="en-AU"/>
             </w:rPr>
           </w:pPr>
-          <w:hyperlink w:anchor="_Toc6255729" w:history="1">
-            <w:r>
-              <w:rPr>
-                <w:rFonts w:ascii="Calibri" w:eastAsia="Calibri" w:hAnsi="Calibri" w:cs="Times New Roman"/>
-                <w:noProof/>
-                <w:color w:val="0563C1"/>
-                <w:u w:val="single"/>
+          <w:hyperlink w:anchor="_Toc12295738" w:history="1">
+            <w:r>
+              <w:rPr>
+                <w:rStyle w:val="Hyperlink"/>
+                <w:rFonts w:ascii="Calibri Light" w:eastAsia="Times New Roman" w:hAnsi="Calibri Light" w:cs="Times New Roman"/>
+                <w:noProof/>
+              </w:rPr>
+              <w:t>6.</w:t>
+            </w:r>
+            <w:r>
+              <w:rPr>
+                <w:noProof/>
+              </w:rPr>
+              <w:tab/>
+            </w:r>
+            <w:r>
+              <w:rPr>
+                <w:rStyle w:val="Hyperlink"/>
+                <w:rFonts w:ascii="Calibri Light" w:eastAsia="Times New Roman" w:hAnsi="Calibri Light" w:cs="Times New Roman"/>
+                <w:noProof/>
               </w:rPr>
               <w:t>Test Process Management</w:t>
             </w:r>
             <w:r>
               <w:rPr>
-                <w:rFonts w:ascii="Calibri" w:eastAsia="Calibri" w:hAnsi="Calibri" w:cs="Times New Roman"/>
                 <w:noProof/>
                 <w:webHidden/>
               </w:rPr>
@@ -974,7 +1020,6 @@
             </w:r>
             <w:r>
               <w:rPr>
-                <w:rFonts w:ascii="Calibri" w:eastAsia="Calibri" w:hAnsi="Calibri" w:cs="Times New Roman"/>
                 <w:noProof/>
                 <w:webHidden/>
               </w:rPr>
@@ -982,22 +1027,19 @@
             </w:r>
             <w:r>
               <w:rPr>
-                <w:rFonts w:ascii="Calibri" w:eastAsia="Calibri" w:hAnsi="Calibri" w:cs="Times New Roman"/>
                 <w:noProof/>
                 <w:webHidden/>
               </w:rPr>
-              <w:instrText xml:space="preserve"> PAGEREF _Toc6255729 \h </w:instrText>
-            </w:r>
-            <w:r>
-              <w:rPr>
-                <w:rFonts w:ascii="Calibri" w:eastAsia="Calibri" w:hAnsi="Calibri" w:cs="Times New Roman"/>
+              <w:instrText xml:space="preserve"> PAGEREF _Toc12295738 \h </w:instrText>
+            </w:r>
+            <w:r>
+              <w:rPr>
                 <w:noProof/>
                 <w:webHidden/>
               </w:rPr>
             </w:r>
             <w:r>
               <w:rPr>
-                <w:rFonts w:ascii="Calibri" w:eastAsia="Calibri" w:hAnsi="Calibri" w:cs="Times New Roman"/>
                 <w:noProof/>
                 <w:webHidden/>
               </w:rPr>
@@ -1005,7 +1047,6 @@
             </w:r>
             <w:r>
               <w:rPr>
-                <w:rFonts w:ascii="Calibri" w:eastAsia="Calibri" w:hAnsi="Calibri" w:cs="Times New Roman"/>
                 <w:noProof/>
                 <w:webHidden/>
               </w:rPr>
@@ -1013,7 +1054,6 @@
             </w:r>
             <w:r>
               <w:rPr>
-                <w:rFonts w:ascii="Calibri" w:eastAsia="Calibri" w:hAnsi="Calibri" w:cs="Times New Roman"/>
                 <w:noProof/>
                 <w:webHidden/>
               </w:rPr>
@@ -1023,29 +1063,40 @@
         </w:p>
         <w:p>
           <w:pPr>
+            <w:pStyle w:val="TOC1"/>
             <w:tabs>
+              <w:tab w:val="left" w:pos="440"/>
               <w:tab w:val="right" w:leader="dot" w:pos="10456"/>
             </w:tabs>
-            <w:spacing w:after="100" w:line="259" w:lineRule="auto"/>
             <w:rPr>
-              <w:rFonts w:ascii="Calibri" w:eastAsia="Times New Roman" w:hAnsi="Calibri" w:cs="Times New Roman"/>
               <w:noProof/>
-              <w:lang w:eastAsia="en-AU"/>
             </w:rPr>
           </w:pPr>
-          <w:hyperlink w:anchor="_Toc6255730" w:history="1">
-            <w:r>
-              <w:rPr>
-                <w:rFonts w:ascii="Calibri" w:eastAsia="Calibri" w:hAnsi="Calibri" w:cs="Times New Roman"/>
-                <w:noProof/>
-                <w:color w:val="0563C1"/>
-                <w:u w:val="single"/>
+          <w:hyperlink w:anchor="_Toc12295739" w:history="1">
+            <w:r>
+              <w:rPr>
+                <w:rStyle w:val="Hyperlink"/>
+                <w:rFonts w:ascii="Calibri Light" w:eastAsia="Times New Roman" w:hAnsi="Calibri Light" w:cs="Times New Roman"/>
+                <w:noProof/>
+              </w:rPr>
+              <w:t>7.</w:t>
+            </w:r>
+            <w:r>
+              <w:rPr>
+                <w:noProof/>
+              </w:rPr>
+              <w:tab/>
+            </w:r>
+            <w:r>
+              <w:rPr>
+                <w:rStyle w:val="Hyperlink"/>
+                <w:rFonts w:ascii="Calibri Light" w:eastAsia="Times New Roman" w:hAnsi="Calibri Light" w:cs="Times New Roman"/>
+                <w:noProof/>
               </w:rPr>
               <w:t>Defects Procedure</w:t>
             </w:r>
             <w:r>
               <w:rPr>
-                <w:rFonts w:ascii="Calibri" w:eastAsia="Calibri" w:hAnsi="Calibri" w:cs="Times New Roman"/>
                 <w:noProof/>
                 <w:webHidden/>
               </w:rPr>
@@ -1053,7 +1104,6 @@
             </w:r>
             <w:r>
               <w:rPr>
-                <w:rFonts w:ascii="Calibri" w:eastAsia="Calibri" w:hAnsi="Calibri" w:cs="Times New Roman"/>
                 <w:noProof/>
                 <w:webHidden/>
               </w:rPr>
@@ -1061,22 +1111,19 @@
             </w:r>
             <w:r>
               <w:rPr>
-                <w:rFonts w:ascii="Calibri" w:eastAsia="Calibri" w:hAnsi="Calibri" w:cs="Times New Roman"/>
                 <w:noProof/>
                 <w:webHidden/>
               </w:rPr>
-              <w:instrText xml:space="preserve"> PAGEREF _Toc6255730 \h </w:instrText>
-            </w:r>
-            <w:r>
-              <w:rPr>
-                <w:rFonts w:ascii="Calibri" w:eastAsia="Calibri" w:hAnsi="Calibri" w:cs="Times New Roman"/>
+              <w:instrText xml:space="preserve"> PAGEREF _Toc12295739 \h </w:instrText>
+            </w:r>
+            <w:r>
+              <w:rPr>
                 <w:noProof/>
                 <w:webHidden/>
               </w:rPr>
             </w:r>
             <w:r>
               <w:rPr>
-                <w:rFonts w:ascii="Calibri" w:eastAsia="Calibri" w:hAnsi="Calibri" w:cs="Times New Roman"/>
                 <w:noProof/>
                 <w:webHidden/>
               </w:rPr>
@@ -1084,7 +1131,6 @@
             </w:r>
             <w:r>
               <w:rPr>
-                <w:rFonts w:ascii="Calibri" w:eastAsia="Calibri" w:hAnsi="Calibri" w:cs="Times New Roman"/>
                 <w:noProof/>
                 <w:webHidden/>
               </w:rPr>
@@ -1092,7 +1138,6 @@
             </w:r>
             <w:r>
               <w:rPr>
-                <w:rFonts w:ascii="Calibri" w:eastAsia="Calibri" w:hAnsi="Calibri" w:cs="Times New Roman"/>
                 <w:noProof/>
                 <w:webHidden/>
               </w:rPr>
@@ -1102,30 +1147,25 @@
         </w:p>
         <w:p>
           <w:pPr>
+            <w:pStyle w:val="TOC2"/>
             <w:tabs>
               <w:tab w:val="right" w:leader="dot" w:pos="10456"/>
             </w:tabs>
-            <w:spacing w:after="100" w:line="259" w:lineRule="auto"/>
-            <w:ind w:left="220"/>
             <w:rPr>
-              <w:rFonts w:ascii="Calibri" w:eastAsia="Times New Roman" w:hAnsi="Calibri" w:cs="Times New Roman"/>
               <w:noProof/>
-              <w:lang w:eastAsia="en-AU"/>
             </w:rPr>
           </w:pPr>
-          <w:hyperlink w:anchor="_Toc6255731" w:history="1">
-            <w:r>
-              <w:rPr>
-                <w:rFonts w:ascii="Calibri" w:eastAsia="Calibri" w:hAnsi="Calibri" w:cs="Times New Roman"/>
-                <w:noProof/>
-                <w:color w:val="0563C1"/>
-                <w:u w:val="single"/>
-              </w:rPr>
-              <w:t>Defect Identification</w:t>
-            </w:r>
-            <w:r>
-              <w:rPr>
-                <w:rFonts w:ascii="Calibri" w:eastAsia="Calibri" w:hAnsi="Calibri" w:cs="Times New Roman"/>
+          <w:hyperlink w:anchor="_Toc12295740" w:history="1">
+            <w:r>
+              <w:rPr>
+                <w:rStyle w:val="Hyperlink"/>
+                <w:rFonts w:ascii="Calibri Light" w:eastAsia="Times New Roman" w:hAnsi="Calibri Light" w:cs="Times New Roman"/>
+                <w:noProof/>
+              </w:rPr>
+              <w:t>7.1 Defect Identification</w:t>
+            </w:r>
+            <w:r>
+              <w:rPr>
                 <w:noProof/>
                 <w:webHidden/>
               </w:rPr>
@@ -1133,7 +1173,6 @@
             </w:r>
             <w:r>
               <w:rPr>
-                <w:rFonts w:ascii="Calibri" w:eastAsia="Calibri" w:hAnsi="Calibri" w:cs="Times New Roman"/>
                 <w:noProof/>
                 <w:webHidden/>
               </w:rPr>
@@ -1141,22 +1180,19 @@
             </w:r>
             <w:r>
               <w:rPr>
-                <w:rFonts w:ascii="Calibri" w:eastAsia="Calibri" w:hAnsi="Calibri" w:cs="Times New Roman"/>
                 <w:noProof/>
                 <w:webHidden/>
               </w:rPr>
-              <w:instrText xml:space="preserve"> PAGEREF _Toc6255731 \h </w:instrText>
-            </w:r>
-            <w:r>
-              <w:rPr>
-                <w:rFonts w:ascii="Calibri" w:eastAsia="Calibri" w:hAnsi="Calibri" w:cs="Times New Roman"/>
+              <w:instrText xml:space="preserve"> PAGEREF _Toc12295740 \h </w:instrText>
+            </w:r>
+            <w:r>
+              <w:rPr>
                 <w:noProof/>
                 <w:webHidden/>
               </w:rPr>
             </w:r>
             <w:r>
               <w:rPr>
-                <w:rFonts w:ascii="Calibri" w:eastAsia="Calibri" w:hAnsi="Calibri" w:cs="Times New Roman"/>
                 <w:noProof/>
                 <w:webHidden/>
               </w:rPr>
@@ -1164,7 +1200,6 @@
             </w:r>
             <w:r>
               <w:rPr>
-                <w:rFonts w:ascii="Calibri" w:eastAsia="Calibri" w:hAnsi="Calibri" w:cs="Times New Roman"/>
                 <w:noProof/>
                 <w:webHidden/>
               </w:rPr>
@@ -1172,7 +1207,6 @@
             </w:r>
             <w:r>
               <w:rPr>
-                <w:rFonts w:ascii="Calibri" w:eastAsia="Calibri" w:hAnsi="Calibri" w:cs="Times New Roman"/>
                 <w:noProof/>
                 <w:webHidden/>
               </w:rPr>
@@ -1182,30 +1216,25 @@
         </w:p>
         <w:p>
           <w:pPr>
+            <w:pStyle w:val="TOC2"/>
             <w:tabs>
               <w:tab w:val="right" w:leader="dot" w:pos="10456"/>
             </w:tabs>
-            <w:spacing w:after="100" w:line="259" w:lineRule="auto"/>
-            <w:ind w:left="220"/>
             <w:rPr>
-              <w:rFonts w:ascii="Calibri" w:eastAsia="Times New Roman" w:hAnsi="Calibri" w:cs="Times New Roman"/>
               <w:noProof/>
-              <w:lang w:eastAsia="en-AU"/>
             </w:rPr>
           </w:pPr>
-          <w:hyperlink w:anchor="_Toc6255732" w:history="1">
-            <w:r>
-              <w:rPr>
-                <w:rFonts w:ascii="Calibri" w:eastAsia="Calibri" w:hAnsi="Calibri" w:cs="Times New Roman"/>
-                <w:noProof/>
-                <w:color w:val="0563C1"/>
-                <w:u w:val="single"/>
-              </w:rPr>
-              <w:t>Defect Resolution</w:t>
-            </w:r>
-            <w:r>
-              <w:rPr>
-                <w:rFonts w:ascii="Calibri" w:eastAsia="Calibri" w:hAnsi="Calibri" w:cs="Times New Roman"/>
+          <w:hyperlink w:anchor="_Toc12295741" w:history="1">
+            <w:r>
+              <w:rPr>
+                <w:rStyle w:val="Hyperlink"/>
+                <w:rFonts w:ascii="Calibri Light" w:eastAsia="Times New Roman" w:hAnsi="Calibri Light" w:cs="Times New Roman"/>
+                <w:noProof/>
+              </w:rPr>
+              <w:t>7.2 Defect Resolution</w:t>
+            </w:r>
+            <w:r>
+              <w:rPr>
                 <w:noProof/>
                 <w:webHidden/>
               </w:rPr>
@@ -1213,7 +1242,6 @@
             </w:r>
             <w:r>
               <w:rPr>
-                <w:rFonts w:ascii="Calibri" w:eastAsia="Calibri" w:hAnsi="Calibri" w:cs="Times New Roman"/>
                 <w:noProof/>
                 <w:webHidden/>
               </w:rPr>
@@ -1221,22 +1249,19 @@
             </w:r>
             <w:r>
               <w:rPr>
-                <w:rFonts w:ascii="Calibri" w:eastAsia="Calibri" w:hAnsi="Calibri" w:cs="Times New Roman"/>
                 <w:noProof/>
                 <w:webHidden/>
               </w:rPr>
-              <w:instrText xml:space="preserve"> PAGEREF _Toc6255732 \h </w:instrText>
-            </w:r>
-            <w:r>
-              <w:rPr>
-                <w:rFonts w:ascii="Calibri" w:eastAsia="Calibri" w:hAnsi="Calibri" w:cs="Times New Roman"/>
+              <w:instrText xml:space="preserve"> PAGEREF _Toc12295741 \h </w:instrText>
+            </w:r>
+            <w:r>
+              <w:rPr>
                 <w:noProof/>
                 <w:webHidden/>
               </w:rPr>
             </w:r>
             <w:r>
               <w:rPr>
-                <w:rFonts w:ascii="Calibri" w:eastAsia="Calibri" w:hAnsi="Calibri" w:cs="Times New Roman"/>
                 <w:noProof/>
                 <w:webHidden/>
               </w:rPr>
@@ -1244,7 +1269,6 @@
             </w:r>
             <w:r>
               <w:rPr>
-                <w:rFonts w:ascii="Calibri" w:eastAsia="Calibri" w:hAnsi="Calibri" w:cs="Times New Roman"/>
                 <w:noProof/>
                 <w:webHidden/>
               </w:rPr>
@@ -1252,7 +1276,6 @@
             </w:r>
             <w:r>
               <w:rPr>
-                <w:rFonts w:ascii="Calibri" w:eastAsia="Calibri" w:hAnsi="Calibri" w:cs="Times New Roman"/>
                 <w:noProof/>
                 <w:webHidden/>
               </w:rPr>
@@ -1262,29 +1285,40 @@
         </w:p>
         <w:p>
           <w:pPr>
+            <w:pStyle w:val="TOC1"/>
             <w:tabs>
+              <w:tab w:val="left" w:pos="440"/>
               <w:tab w:val="right" w:leader="dot" w:pos="10456"/>
             </w:tabs>
-            <w:spacing w:after="100" w:line="259" w:lineRule="auto"/>
             <w:rPr>
-              <w:rFonts w:ascii="Calibri" w:eastAsia="Times New Roman" w:hAnsi="Calibri" w:cs="Times New Roman"/>
               <w:noProof/>
-              <w:lang w:eastAsia="en-AU"/>
             </w:rPr>
           </w:pPr>
-          <w:hyperlink w:anchor="_Toc6255733" w:history="1">
-            <w:r>
-              <w:rPr>
-                <w:rFonts w:ascii="Calibri" w:eastAsia="Calibri" w:hAnsi="Calibri" w:cs="Times New Roman"/>
-                <w:noProof/>
-                <w:color w:val="0563C1"/>
-                <w:u w:val="single"/>
+          <w:hyperlink w:anchor="_Toc12295742" w:history="1">
+            <w:r>
+              <w:rPr>
+                <w:rStyle w:val="Hyperlink"/>
+                <w:rFonts w:ascii="Calibri Light" w:eastAsia="Times New Roman" w:hAnsi="Calibri Light" w:cs="Times New Roman"/>
+                <w:noProof/>
+              </w:rPr>
+              <w:t>8.</w:t>
+            </w:r>
+            <w:r>
+              <w:rPr>
+                <w:noProof/>
+              </w:rPr>
+              <w:tab/>
+            </w:r>
+            <w:r>
+              <w:rPr>
+                <w:rStyle w:val="Hyperlink"/>
+                <w:rFonts w:ascii="Calibri Light" w:eastAsia="Times New Roman" w:hAnsi="Calibri Light" w:cs="Times New Roman"/>
+                <w:noProof/>
               </w:rPr>
               <w:t>Test Strategy</w:t>
             </w:r>
             <w:r>
               <w:rPr>
-                <w:rFonts w:ascii="Calibri" w:eastAsia="Calibri" w:hAnsi="Calibri" w:cs="Times New Roman"/>
                 <w:noProof/>
                 <w:webHidden/>
               </w:rPr>
@@ -1292,7 +1326,6 @@
             </w:r>
             <w:r>
               <w:rPr>
-                <w:rFonts w:ascii="Calibri" w:eastAsia="Calibri" w:hAnsi="Calibri" w:cs="Times New Roman"/>
                 <w:noProof/>
                 <w:webHidden/>
               </w:rPr>
@@ -1300,22 +1333,19 @@
             </w:r>
             <w:r>
               <w:rPr>
-                <w:rFonts w:ascii="Calibri" w:eastAsia="Calibri" w:hAnsi="Calibri" w:cs="Times New Roman"/>
                 <w:noProof/>
                 <w:webHidden/>
               </w:rPr>
-              <w:instrText xml:space="preserve"> PAGEREF _Toc6255733 \h </w:instrText>
-            </w:r>
-            <w:r>
-              <w:rPr>
-                <w:rFonts w:ascii="Calibri" w:eastAsia="Calibri" w:hAnsi="Calibri" w:cs="Times New Roman"/>
+              <w:instrText xml:space="preserve"> PAGEREF _Toc12295742 \h </w:instrText>
+            </w:r>
+            <w:r>
+              <w:rPr>
                 <w:noProof/>
                 <w:webHidden/>
               </w:rPr>
             </w:r>
             <w:r>
               <w:rPr>
-                <w:rFonts w:ascii="Calibri" w:eastAsia="Calibri" w:hAnsi="Calibri" w:cs="Times New Roman"/>
                 <w:noProof/>
                 <w:webHidden/>
               </w:rPr>
@@ -1323,7 +1353,6 @@
             </w:r>
             <w:r>
               <w:rPr>
-                <w:rFonts w:ascii="Calibri" w:eastAsia="Calibri" w:hAnsi="Calibri" w:cs="Times New Roman"/>
                 <w:noProof/>
                 <w:webHidden/>
               </w:rPr>
@@ -1331,7 +1360,6 @@
             </w:r>
             <w:r>
               <w:rPr>
-                <w:rFonts w:ascii="Calibri" w:eastAsia="Calibri" w:hAnsi="Calibri" w:cs="Times New Roman"/>
                 <w:noProof/>
                 <w:webHidden/>
               </w:rPr>
@@ -1341,30 +1369,25 @@
         </w:p>
         <w:p>
           <w:pPr>
+            <w:pStyle w:val="TOC2"/>
             <w:tabs>
               <w:tab w:val="right" w:leader="dot" w:pos="10456"/>
             </w:tabs>
-            <w:spacing w:after="100" w:line="259" w:lineRule="auto"/>
-            <w:ind w:left="220"/>
             <w:rPr>
-              <w:rFonts w:ascii="Calibri" w:eastAsia="Times New Roman" w:hAnsi="Calibri" w:cs="Times New Roman"/>
               <w:noProof/>
-              <w:lang w:eastAsia="en-AU"/>
             </w:rPr>
           </w:pPr>
-          <w:hyperlink w:anchor="_Toc6255734" w:history="1">
-            <w:r>
-              <w:rPr>
-                <w:rFonts w:ascii="Calibri" w:eastAsia="Calibri" w:hAnsi="Calibri" w:cs="Times New Roman"/>
-                <w:noProof/>
-                <w:color w:val="0563C1"/>
-                <w:u w:val="single"/>
-              </w:rPr>
-              <w:t>Test Objectives</w:t>
-            </w:r>
-            <w:r>
-              <w:rPr>
-                <w:rFonts w:ascii="Calibri" w:eastAsia="Calibri" w:hAnsi="Calibri" w:cs="Times New Roman"/>
+          <w:hyperlink w:anchor="_Toc12295743" w:history="1">
+            <w:r>
+              <w:rPr>
+                <w:rStyle w:val="Hyperlink"/>
+                <w:rFonts w:ascii="Calibri Light" w:eastAsia="Times New Roman" w:hAnsi="Calibri Light" w:cs="Times New Roman"/>
+                <w:noProof/>
+              </w:rPr>
+              <w:t>8.1 Test Objectives</w:t>
+            </w:r>
+            <w:r>
+              <w:rPr>
                 <w:noProof/>
                 <w:webHidden/>
               </w:rPr>
@@ -1372,7 +1395,6 @@
             </w:r>
             <w:r>
               <w:rPr>
-                <w:rFonts w:ascii="Calibri" w:eastAsia="Calibri" w:hAnsi="Calibri" w:cs="Times New Roman"/>
                 <w:noProof/>
                 <w:webHidden/>
               </w:rPr>
@@ -1380,22 +1402,19 @@
             </w:r>
             <w:r>
               <w:rPr>
-                <w:rFonts w:ascii="Calibri" w:eastAsia="Calibri" w:hAnsi="Calibri" w:cs="Times New Roman"/>
                 <w:noProof/>
                 <w:webHidden/>
               </w:rPr>
-              <w:instrText xml:space="preserve"> PAGEREF _Toc6255734 \h </w:instrText>
-            </w:r>
-            <w:r>
-              <w:rPr>
-                <w:rFonts w:ascii="Calibri" w:eastAsia="Calibri" w:hAnsi="Calibri" w:cs="Times New Roman"/>
+              <w:instrText xml:space="preserve"> PAGEREF _Toc12295743 \h </w:instrText>
+            </w:r>
+            <w:r>
+              <w:rPr>
                 <w:noProof/>
                 <w:webHidden/>
               </w:rPr>
             </w:r>
             <w:r>
               <w:rPr>
-                <w:rFonts w:ascii="Calibri" w:eastAsia="Calibri" w:hAnsi="Calibri" w:cs="Times New Roman"/>
                 <w:noProof/>
                 <w:webHidden/>
               </w:rPr>
@@ -1403,7 +1422,6 @@
             </w:r>
             <w:r>
               <w:rPr>
-                <w:rFonts w:ascii="Calibri" w:eastAsia="Calibri" w:hAnsi="Calibri" w:cs="Times New Roman"/>
                 <w:noProof/>
                 <w:webHidden/>
               </w:rPr>
@@ -1411,7 +1429,6 @@
             </w:r>
             <w:r>
               <w:rPr>
-                <w:rFonts w:ascii="Calibri" w:eastAsia="Calibri" w:hAnsi="Calibri" w:cs="Times New Roman"/>
                 <w:noProof/>
                 <w:webHidden/>
               </w:rPr>
@@ -1421,30 +1438,25 @@
         </w:p>
         <w:p>
           <w:pPr>
+            <w:pStyle w:val="TOC2"/>
             <w:tabs>
               <w:tab w:val="right" w:leader="dot" w:pos="10456"/>
             </w:tabs>
-            <w:spacing w:after="100" w:line="259" w:lineRule="auto"/>
-            <w:ind w:left="220"/>
             <w:rPr>
-              <w:rFonts w:ascii="Calibri" w:eastAsia="Times New Roman" w:hAnsi="Calibri" w:cs="Times New Roman"/>
               <w:noProof/>
-              <w:lang w:eastAsia="en-AU"/>
             </w:rPr>
           </w:pPr>
-          <w:hyperlink w:anchor="_Toc6255735" w:history="1">
-            <w:r>
-              <w:rPr>
-                <w:rFonts w:ascii="Calibri" w:eastAsia="Calibri" w:hAnsi="Calibri" w:cs="Times New Roman"/>
-                <w:noProof/>
-                <w:color w:val="0563C1"/>
-                <w:u w:val="single"/>
-              </w:rPr>
-              <w:t>Product Risk Analyses</w:t>
-            </w:r>
-            <w:r>
-              <w:rPr>
-                <w:rFonts w:ascii="Calibri" w:eastAsia="Calibri" w:hAnsi="Calibri" w:cs="Times New Roman"/>
+          <w:hyperlink w:anchor="_Toc12295744" w:history="1">
+            <w:r>
+              <w:rPr>
+                <w:rStyle w:val="Hyperlink"/>
+                <w:rFonts w:ascii="Calibri Light" w:eastAsia="Times New Roman" w:hAnsi="Calibri Light" w:cs="Times New Roman"/>
+                <w:noProof/>
+              </w:rPr>
+              <w:t>8.2 Product Risk Analyses</w:t>
+            </w:r>
+            <w:r>
+              <w:rPr>
                 <w:noProof/>
                 <w:webHidden/>
               </w:rPr>
@@ -1452,7 +1464,6 @@
             </w:r>
             <w:r>
               <w:rPr>
-                <w:rFonts w:ascii="Calibri" w:eastAsia="Calibri" w:hAnsi="Calibri" w:cs="Times New Roman"/>
                 <w:noProof/>
                 <w:webHidden/>
               </w:rPr>
@@ -1460,22 +1471,19 @@
             </w:r>
             <w:r>
               <w:rPr>
-                <w:rFonts w:ascii="Calibri" w:eastAsia="Calibri" w:hAnsi="Calibri" w:cs="Times New Roman"/>
                 <w:noProof/>
                 <w:webHidden/>
               </w:rPr>
-              <w:instrText xml:space="preserve"> PAGEREF _Toc6255735 \h </w:instrText>
-            </w:r>
-            <w:r>
-              <w:rPr>
-                <w:rFonts w:ascii="Calibri" w:eastAsia="Calibri" w:hAnsi="Calibri" w:cs="Times New Roman"/>
+              <w:instrText xml:space="preserve"> PAGEREF _Toc12295744 \h </w:instrText>
+            </w:r>
+            <w:r>
+              <w:rPr>
                 <w:noProof/>
                 <w:webHidden/>
               </w:rPr>
             </w:r>
             <w:r>
               <w:rPr>
-                <w:rFonts w:ascii="Calibri" w:eastAsia="Calibri" w:hAnsi="Calibri" w:cs="Times New Roman"/>
                 <w:noProof/>
                 <w:webHidden/>
               </w:rPr>
@@ -1483,7 +1491,6 @@
             </w:r>
             <w:r>
               <w:rPr>
-                <w:rFonts w:ascii="Calibri" w:eastAsia="Calibri" w:hAnsi="Calibri" w:cs="Times New Roman"/>
                 <w:noProof/>
                 <w:webHidden/>
               </w:rPr>
@@ -1491,7 +1498,6 @@
             </w:r>
             <w:r>
               <w:rPr>
-                <w:rFonts w:ascii="Calibri" w:eastAsia="Calibri" w:hAnsi="Calibri" w:cs="Times New Roman"/>
                 <w:noProof/>
                 <w:webHidden/>
               </w:rPr>
@@ -1501,30 +1507,25 @@
         </w:p>
         <w:p>
           <w:pPr>
+            <w:pStyle w:val="TOC2"/>
             <w:tabs>
               <w:tab w:val="right" w:leader="dot" w:pos="10456"/>
             </w:tabs>
-            <w:spacing w:after="100" w:line="259" w:lineRule="auto"/>
-            <w:ind w:left="220"/>
             <w:rPr>
-              <w:rFonts w:ascii="Calibri" w:eastAsia="Times New Roman" w:hAnsi="Calibri" w:cs="Times New Roman"/>
               <w:noProof/>
-              <w:lang w:eastAsia="en-AU"/>
             </w:rPr>
           </w:pPr>
-          <w:hyperlink w:anchor="_Toc6255736" w:history="1">
-            <w:r>
-              <w:rPr>
-                <w:rFonts w:ascii="Calibri" w:eastAsia="Calibri" w:hAnsi="Calibri" w:cs="Times New Roman"/>
-                <w:noProof/>
-                <w:color w:val="0563C1"/>
-                <w:u w:val="single"/>
-              </w:rPr>
-              <w:t>Strategy</w:t>
-            </w:r>
-            <w:r>
-              <w:rPr>
-                <w:rFonts w:ascii="Calibri" w:eastAsia="Calibri" w:hAnsi="Calibri" w:cs="Times New Roman"/>
+          <w:hyperlink w:anchor="_Toc12295745" w:history="1">
+            <w:r>
+              <w:rPr>
+                <w:rStyle w:val="Hyperlink"/>
+                <w:rFonts w:ascii="Calibri Light" w:eastAsia="Times New Roman" w:hAnsi="Calibri Light" w:cs="Times New Roman"/>
+                <w:noProof/>
+              </w:rPr>
+              <w:t>8.3 Strategy</w:t>
+            </w:r>
+            <w:r>
+              <w:rPr>
                 <w:noProof/>
                 <w:webHidden/>
               </w:rPr>
@@ -1532,7 +1533,6 @@
             </w:r>
             <w:r>
               <w:rPr>
-                <w:rFonts w:ascii="Calibri" w:eastAsia="Calibri" w:hAnsi="Calibri" w:cs="Times New Roman"/>
                 <w:noProof/>
                 <w:webHidden/>
               </w:rPr>
@@ -1540,22 +1540,19 @@
             </w:r>
             <w:r>
               <w:rPr>
-                <w:rFonts w:ascii="Calibri" w:eastAsia="Calibri" w:hAnsi="Calibri" w:cs="Times New Roman"/>
                 <w:noProof/>
                 <w:webHidden/>
               </w:rPr>
-              <w:instrText xml:space="preserve"> PAGEREF _Toc6255736 \h </w:instrText>
-            </w:r>
-            <w:r>
-              <w:rPr>
-                <w:rFonts w:ascii="Calibri" w:eastAsia="Calibri" w:hAnsi="Calibri" w:cs="Times New Roman"/>
+              <w:instrText xml:space="preserve"> PAGEREF _Toc12295745 \h </w:instrText>
+            </w:r>
+            <w:r>
+              <w:rPr>
                 <w:noProof/>
                 <w:webHidden/>
               </w:rPr>
             </w:r>
             <w:r>
               <w:rPr>
-                <w:rFonts w:ascii="Calibri" w:eastAsia="Calibri" w:hAnsi="Calibri" w:cs="Times New Roman"/>
                 <w:noProof/>
                 <w:webHidden/>
               </w:rPr>
@@ -1563,7 +1560,6 @@
             </w:r>
             <w:r>
               <w:rPr>
-                <w:rFonts w:ascii="Calibri" w:eastAsia="Calibri" w:hAnsi="Calibri" w:cs="Times New Roman"/>
                 <w:noProof/>
                 <w:webHidden/>
               </w:rPr>
@@ -1571,7 +1567,6 @@
             </w:r>
             <w:r>
               <w:rPr>
-                <w:rFonts w:ascii="Calibri" w:eastAsia="Calibri" w:hAnsi="Calibri" w:cs="Times New Roman"/>
                 <w:noProof/>
                 <w:webHidden/>
               </w:rPr>
@@ -1623,8 +1618,13 @@
     </w:p>
     <w:p>
       <w:pPr>
+        <w:pStyle w:val="ListParagraph"/>
         <w:keepNext/>
         <w:keepLines/>
+        <w:numPr>
+          <w:ilvl w:val="0"/>
+          <w:numId w:val="11"/>
+        </w:numPr>
         <w:spacing w:before="240" w:after="0" w:line="259" w:lineRule="auto"/>
         <w:outlineLvl w:val="0"/>
         <w:rPr>
@@ -1634,7 +1634,7 @@
           <w:szCs w:val="32"/>
         </w:rPr>
       </w:pPr>
-      <w:bookmarkStart w:id="0" w:name="_Toc6255724"/>
+      <w:bookmarkStart w:id="1" w:name="_Toc12295733"/>
       <w:r>
         <w:rPr>
           <w:rFonts w:ascii="Calibri Light" w:eastAsia="Times New Roman" w:hAnsi="Calibri Light" w:cs="Times New Roman"/>
@@ -1645,11 +1645,12 @@
         <w:lastRenderedPageBreak/>
         <w:t>Management summary</w:t>
       </w:r>
-      <w:bookmarkEnd w:id="0"/>
+      <w:bookmarkEnd w:id="1"/>
     </w:p>
     <w:p>
       <w:pPr>
         <w:spacing w:after="160" w:line="259" w:lineRule="auto"/>
+        <w:ind w:left="360"/>
         <w:rPr>
           <w:rFonts w:ascii="Calibri" w:eastAsia="Calibri" w:hAnsi="Calibri" w:cs="Times New Roman"/>
         </w:rPr>
@@ -1663,8 +1664,13 @@
     </w:p>
     <w:p>
       <w:pPr>
+        <w:pStyle w:val="ListParagraph"/>
         <w:keepNext/>
         <w:keepLines/>
+        <w:numPr>
+          <w:ilvl w:val="0"/>
+          <w:numId w:val="11"/>
+        </w:numPr>
         <w:spacing w:before="240" w:after="0" w:line="259" w:lineRule="auto"/>
         <w:outlineLvl w:val="0"/>
         <w:rPr>
@@ -1674,7 +1680,7 @@
           <w:szCs w:val="32"/>
         </w:rPr>
       </w:pPr>
-      <w:bookmarkStart w:id="1" w:name="_Toc6255725"/>
+      <w:bookmarkStart w:id="2" w:name="_Toc12295734"/>
       <w:r>
         <w:rPr>
           <w:rFonts w:ascii="Calibri Light" w:eastAsia="Times New Roman" w:hAnsi="Calibri Light" w:cs="Times New Roman"/>
@@ -1684,11 +1690,12 @@
         </w:rPr>
         <w:t>Test objectives</w:t>
       </w:r>
-      <w:bookmarkEnd w:id="1"/>
+      <w:bookmarkEnd w:id="2"/>
     </w:p>
     <w:p>
       <w:pPr>
         <w:spacing w:after="160" w:line="259" w:lineRule="auto"/>
+        <w:ind w:left="360"/>
         <w:rPr>
           <w:rFonts w:ascii="Calibri" w:eastAsia="Calibri" w:hAnsi="Calibri" w:cs="Times New Roman"/>
         </w:rPr>
@@ -1703,6 +1710,7 @@
     <w:p>
       <w:pPr>
         <w:spacing w:after="160" w:line="259" w:lineRule="auto"/>
+        <w:ind w:left="360"/>
         <w:rPr>
           <w:rFonts w:ascii="Calibri" w:eastAsia="Calibri" w:hAnsi="Calibri" w:cs="Times New Roman"/>
         </w:rPr>
@@ -1721,6 +1729,7 @@
           <w:numId w:val="6"/>
         </w:numPr>
         <w:spacing w:after="160" w:line="259" w:lineRule="auto"/>
+        <w:ind w:left="1080"/>
         <w:contextualSpacing/>
         <w:rPr>
           <w:rFonts w:ascii="Calibri" w:eastAsia="Calibri" w:hAnsi="Calibri" w:cs="Times New Roman"/>
@@ -1740,6 +1749,7 @@
           <w:numId w:val="6"/>
         </w:numPr>
         <w:spacing w:after="160" w:line="259" w:lineRule="auto"/>
+        <w:ind w:left="1080"/>
         <w:contextualSpacing/>
         <w:rPr>
           <w:rFonts w:ascii="Calibri" w:eastAsia="Calibri" w:hAnsi="Calibri" w:cs="Times New Roman"/>
@@ -1759,6 +1769,7 @@
           <w:numId w:val="6"/>
         </w:numPr>
         <w:spacing w:after="160" w:line="259" w:lineRule="auto"/>
+        <w:ind w:left="1080"/>
         <w:contextualSpacing/>
         <w:rPr>
           <w:rFonts w:ascii="Calibri" w:eastAsia="Calibri" w:hAnsi="Calibri" w:cs="Times New Roman"/>
@@ -1773,8 +1784,13 @@
     </w:p>
     <w:p>
       <w:pPr>
+        <w:pStyle w:val="ListParagraph"/>
         <w:keepNext/>
         <w:keepLines/>
+        <w:numPr>
+          <w:ilvl w:val="0"/>
+          <w:numId w:val="11"/>
+        </w:numPr>
         <w:spacing w:before="240" w:after="0" w:line="259" w:lineRule="auto"/>
         <w:outlineLvl w:val="0"/>
         <w:rPr>
@@ -1784,7 +1800,7 @@
           <w:szCs w:val="32"/>
         </w:rPr>
       </w:pPr>
-      <w:bookmarkStart w:id="2" w:name="_Toc6255726"/>
+      <w:bookmarkStart w:id="3" w:name="_Toc12295735"/>
       <w:r>
         <w:rPr>
           <w:rFonts w:ascii="Calibri Light" w:eastAsia="Times New Roman" w:hAnsi="Calibri Light" w:cs="Times New Roman"/>
@@ -1794,11 +1810,12 @@
         </w:rPr>
         <w:t>Test Approach</w:t>
       </w:r>
-      <w:bookmarkEnd w:id="2"/>
+      <w:bookmarkEnd w:id="3"/>
     </w:p>
     <w:p>
       <w:pPr>
         <w:spacing w:after="160" w:line="259" w:lineRule="auto"/>
+        <w:ind w:left="360"/>
         <w:rPr>
           <w:rFonts w:ascii="Calibri" w:eastAsia="Calibri" w:hAnsi="Calibri" w:cs="Times New Roman"/>
         </w:rPr>
@@ -1813,6 +1830,7 @@
     <w:p>
       <w:pPr>
         <w:spacing w:after="160" w:line="259" w:lineRule="auto"/>
+        <w:ind w:left="360"/>
         <w:rPr>
           <w:rFonts w:ascii="Calibri" w:eastAsia="Calibri" w:hAnsi="Calibri" w:cs="Times New Roman"/>
         </w:rPr>
@@ -1827,6 +1845,7 @@
     <w:p>
       <w:pPr>
         <w:spacing w:after="160" w:line="259" w:lineRule="auto"/>
+        <w:ind w:left="360"/>
         <w:rPr>
           <w:rFonts w:ascii="Calibri" w:eastAsia="Calibri" w:hAnsi="Calibri" w:cs="Times New Roman"/>
         </w:rPr>
@@ -1840,8 +1859,13 @@
     </w:p>
     <w:p>
       <w:pPr>
+        <w:pStyle w:val="ListParagraph"/>
         <w:keepNext/>
         <w:keepLines/>
+        <w:numPr>
+          <w:ilvl w:val="0"/>
+          <w:numId w:val="11"/>
+        </w:numPr>
         <w:spacing w:before="240" w:after="0" w:line="259" w:lineRule="auto"/>
         <w:outlineLvl w:val="0"/>
         <w:rPr>
@@ -1851,7 +1875,7 @@
           <w:szCs w:val="32"/>
         </w:rPr>
       </w:pPr>
-      <w:bookmarkStart w:id="3" w:name="_Toc6255727"/>
+      <w:bookmarkStart w:id="4" w:name="_Toc12295736"/>
       <w:r>
         <w:rPr>
           <w:rFonts w:ascii="Calibri Light" w:eastAsia="Times New Roman" w:hAnsi="Calibri Light" w:cs="Times New Roman"/>
@@ -1861,11 +1885,12 @@
         </w:rPr>
         <w:t>Results and Deliverables</w:t>
       </w:r>
-      <w:bookmarkEnd w:id="3"/>
+      <w:bookmarkEnd w:id="4"/>
     </w:p>
     <w:p>
       <w:pPr>
         <w:spacing w:after="160" w:line="259" w:lineRule="auto"/>
+        <w:ind w:left="360"/>
         <w:rPr>
           <w:rFonts w:ascii="Calibri" w:eastAsia="Calibri" w:hAnsi="Calibri" w:cs="Times New Roman"/>
         </w:rPr>
@@ -1967,8 +1992,13 @@
     </w:p>
     <w:p>
       <w:pPr>
+        <w:pStyle w:val="ListParagraph"/>
         <w:keepNext/>
         <w:keepLines/>
+        <w:numPr>
+          <w:ilvl w:val="0"/>
+          <w:numId w:val="11"/>
+        </w:numPr>
         <w:spacing w:before="240" w:after="0" w:line="259" w:lineRule="auto"/>
         <w:outlineLvl w:val="0"/>
         <w:rPr>
@@ -1978,7 +2008,7 @@
           <w:szCs w:val="32"/>
         </w:rPr>
       </w:pPr>
-      <w:bookmarkStart w:id="4" w:name="_Toc6255728"/>
+      <w:bookmarkStart w:id="5" w:name="_Toc12295737"/>
       <w:r>
         <w:rPr>
           <w:rFonts w:ascii="Calibri Light" w:eastAsia="Times New Roman" w:hAnsi="Calibri Light" w:cs="Times New Roman"/>
@@ -1989,11 +2019,12 @@
         <w:lastRenderedPageBreak/>
         <w:t>Test Environment</w:t>
       </w:r>
-      <w:bookmarkEnd w:id="4"/>
+      <w:bookmarkEnd w:id="5"/>
     </w:p>
     <w:p>
       <w:pPr>
         <w:spacing w:after="160" w:line="259" w:lineRule="auto"/>
+        <w:ind w:left="360"/>
         <w:rPr>
           <w:rFonts w:ascii="Calibri" w:eastAsia="Calibri" w:hAnsi="Calibri" w:cs="Times New Roman"/>
         </w:rPr>
@@ -2008,6 +2039,7 @@
     <w:p>
       <w:pPr>
         <w:spacing w:after="160" w:line="259" w:lineRule="auto"/>
+        <w:ind w:left="360"/>
         <w:rPr>
           <w:rFonts w:ascii="Calibri" w:eastAsia="Calibri" w:hAnsi="Calibri" w:cs="Times New Roman"/>
         </w:rPr>
@@ -2143,15 +2175,7 @@
               <w:rPr>
                 <w:rFonts w:ascii="Calibri" w:eastAsia="Calibri" w:hAnsi="Calibri" w:cs="Times New Roman"/>
               </w:rPr>
-              <w:t>Eclipse</w:t>
-            </w:r>
-            <w:bookmarkStart w:id="5" w:name="_GoBack"/>
-            <w:bookmarkEnd w:id="5"/>
-            <w:r>
-              <w:rPr>
-                <w:rFonts w:ascii="Calibri" w:eastAsia="Calibri" w:hAnsi="Calibri" w:cs="Times New Roman"/>
-              </w:rPr>
-              <w:t xml:space="preserve"> Java IDE 2019-03 (may be updated as project proceeds)</w:t>
+              <w:t>Eclipse Java IDE 2019-03 (may be updated as project proceeds)</w:t>
             </w:r>
           </w:p>
           <w:p>
@@ -2354,8 +2378,13 @@
     </w:p>
     <w:p>
       <w:pPr>
+        <w:pStyle w:val="ListParagraph"/>
         <w:keepNext/>
         <w:keepLines/>
+        <w:numPr>
+          <w:ilvl w:val="0"/>
+          <w:numId w:val="11"/>
+        </w:numPr>
         <w:spacing w:before="240" w:after="0" w:line="259" w:lineRule="auto"/>
         <w:outlineLvl w:val="0"/>
         <w:rPr>
@@ -2365,7 +2394,7 @@
           <w:szCs w:val="32"/>
         </w:rPr>
       </w:pPr>
-      <w:bookmarkStart w:id="6" w:name="_Toc6255729"/>
+      <w:bookmarkStart w:id="6" w:name="_Toc12295738"/>
       <w:r>
         <w:rPr>
           <w:rFonts w:ascii="Calibri Light" w:eastAsia="Times New Roman" w:hAnsi="Calibri Light" w:cs="Times New Roman"/>
@@ -2380,6 +2409,7 @@
     <w:p>
       <w:pPr>
         <w:spacing w:after="160" w:line="259" w:lineRule="auto"/>
+        <w:ind w:left="360"/>
         <w:rPr>
           <w:rFonts w:ascii="Calibri" w:eastAsia="Calibri" w:hAnsi="Calibri" w:cs="Times New Roman"/>
         </w:rPr>
@@ -2398,6 +2428,7 @@
           <w:numId w:val="7"/>
         </w:numPr>
         <w:spacing w:after="160" w:line="259" w:lineRule="auto"/>
+        <w:ind w:left="1080"/>
         <w:contextualSpacing/>
         <w:rPr>
           <w:rFonts w:ascii="Calibri" w:eastAsia="Calibri" w:hAnsi="Calibri" w:cs="Times New Roman"/>
@@ -2430,6 +2461,7 @@
           <w:numId w:val="7"/>
         </w:numPr>
         <w:spacing w:after="160" w:line="259" w:lineRule="auto"/>
+        <w:ind w:left="1080"/>
         <w:contextualSpacing/>
         <w:rPr>
           <w:rFonts w:ascii="Calibri" w:eastAsia="Calibri" w:hAnsi="Calibri" w:cs="Times New Roman"/>
@@ -2462,6 +2494,7 @@
           <w:numId w:val="7"/>
         </w:numPr>
         <w:spacing w:after="160" w:line="259" w:lineRule="auto"/>
+        <w:ind w:left="1080"/>
         <w:contextualSpacing/>
         <w:rPr>
           <w:rFonts w:ascii="Calibri" w:eastAsia="Calibri" w:hAnsi="Calibri" w:cs="Times New Roman"/>
@@ -2484,6 +2517,7 @@
     <w:p>
       <w:pPr>
         <w:spacing w:after="160" w:line="259" w:lineRule="auto"/>
+        <w:ind w:left="360"/>
         <w:rPr>
           <w:rFonts w:ascii="Calibri" w:eastAsia="Calibri" w:hAnsi="Calibri" w:cs="Times New Roman"/>
         </w:rPr>
@@ -2498,6 +2532,7 @@
     <w:p>
       <w:pPr>
         <w:spacing w:after="160" w:line="259" w:lineRule="auto"/>
+        <w:ind w:left="360"/>
         <w:rPr>
           <w:rFonts w:ascii="Calibri" w:eastAsia="Calibri" w:hAnsi="Calibri" w:cs="Times New Roman"/>
         </w:rPr>
@@ -2519,8 +2554,13 @@
     </w:p>
     <w:p>
       <w:pPr>
+        <w:pStyle w:val="ListParagraph"/>
         <w:keepNext/>
         <w:keepLines/>
+        <w:numPr>
+          <w:ilvl w:val="0"/>
+          <w:numId w:val="11"/>
+        </w:numPr>
         <w:spacing w:before="240" w:after="0" w:line="259" w:lineRule="auto"/>
         <w:outlineLvl w:val="0"/>
         <w:rPr>
@@ -2530,7 +2570,7 @@
           <w:szCs w:val="32"/>
         </w:rPr>
       </w:pPr>
-      <w:bookmarkStart w:id="7" w:name="_Toc6255730"/>
+      <w:bookmarkStart w:id="7" w:name="_Toc12295739"/>
       <w:r>
         <w:rPr>
           <w:rFonts w:ascii="Calibri Light" w:eastAsia="Times New Roman" w:hAnsi="Calibri Light" w:cs="Times New Roman"/>
@@ -2538,7 +2578,6 @@
           <w:sz w:val="32"/>
           <w:szCs w:val="32"/>
         </w:rPr>
-        <w:lastRenderedPageBreak/>
         <w:t>Defects Procedure</w:t>
       </w:r>
       <w:bookmarkEnd w:id="7"/>
@@ -2546,6 +2585,7 @@
     <w:p>
       <w:pPr>
         <w:spacing w:after="160" w:line="259" w:lineRule="auto"/>
+        <w:ind w:left="360"/>
         <w:rPr>
           <w:rFonts w:ascii="Calibri" w:eastAsia="Calibri" w:hAnsi="Calibri" w:cs="Times New Roman"/>
         </w:rPr>
@@ -2571,7 +2611,16 @@
           <w:szCs w:val="26"/>
         </w:rPr>
       </w:pPr>
-      <w:bookmarkStart w:id="8" w:name="_Toc6255731"/>
+      <w:bookmarkStart w:id="8" w:name="_Toc12295740"/>
+      <w:r>
+        <w:rPr>
+          <w:rFonts w:ascii="Calibri Light" w:eastAsia="Times New Roman" w:hAnsi="Calibri Light" w:cs="Times New Roman"/>
+          <w:color w:val="2F5496"/>
+          <w:sz w:val="26"/>
+          <w:szCs w:val="26"/>
+        </w:rPr>
+        <w:t xml:space="preserve">7.1 </w:t>
+      </w:r>
       <w:r>
         <w:rPr>
           <w:rFonts w:ascii="Calibri Light" w:eastAsia="Times New Roman" w:hAnsi="Calibri Light" w:cs="Times New Roman"/>
@@ -2705,6 +2754,15 @@
     </w:p>
     <w:p>
       <w:pPr>
+        <w:spacing w:after="160" w:line="259" w:lineRule="auto"/>
+        <w:contextualSpacing/>
+        <w:rPr>
+          <w:rFonts w:ascii="Calibri" w:eastAsia="Calibri" w:hAnsi="Calibri" w:cs="Times New Roman"/>
+        </w:rPr>
+      </w:pPr>
+    </w:p>
+    <w:p>
+      <w:pPr>
         <w:keepNext/>
         <w:keepLines/>
         <w:spacing w:before="40" w:after="0" w:line="259" w:lineRule="auto"/>
@@ -2717,7 +2775,16 @@
           <w:szCs w:val="26"/>
         </w:rPr>
       </w:pPr>
-      <w:bookmarkStart w:id="9" w:name="_Toc6255732"/>
+      <w:bookmarkStart w:id="9" w:name="_Toc12295741"/>
+      <w:r>
+        <w:rPr>
+          <w:rFonts w:ascii="Calibri Light" w:eastAsia="Times New Roman" w:hAnsi="Calibri Light" w:cs="Times New Roman"/>
+          <w:color w:val="2F5496"/>
+          <w:sz w:val="26"/>
+          <w:szCs w:val="26"/>
+        </w:rPr>
+        <w:t xml:space="preserve">7.2 </w:t>
+      </w:r>
       <w:r>
         <w:rPr>
           <w:rFonts w:ascii="Calibri Light" w:eastAsia="Times New Roman" w:hAnsi="Calibri Light" w:cs="Times New Roman"/>
@@ -2852,6 +2919,16 @@
     <w:p>
       <w:pPr>
         <w:spacing w:after="160" w:line="259" w:lineRule="auto"/>
+        <w:contextualSpacing/>
+        <w:rPr>
+          <w:rFonts w:ascii="Calibri" w:eastAsia="Calibri" w:hAnsi="Calibri" w:cs="Times New Roman"/>
+        </w:rPr>
+      </w:pPr>
+    </w:p>
+    <w:p>
+      <w:pPr>
+        <w:spacing w:after="160" w:line="259" w:lineRule="auto"/>
+        <w:ind w:left="720"/>
         <w:rPr>
           <w:rFonts w:ascii="Calibri" w:eastAsia="Calibri" w:hAnsi="Calibri" w:cs="Times New Roman"/>
         </w:rPr>
@@ -2866,6 +2943,7 @@
     <w:p>
       <w:pPr>
         <w:spacing w:after="160" w:line="259" w:lineRule="auto"/>
+        <w:ind w:left="720"/>
         <w:rPr>
           <w:rFonts w:ascii="Calibri" w:eastAsia="Calibri" w:hAnsi="Calibri" w:cs="Times New Roman"/>
         </w:rPr>
@@ -2880,6 +2958,7 @@
     <w:p>
       <w:pPr>
         <w:spacing w:after="160" w:line="259" w:lineRule="auto"/>
+        <w:ind w:left="720"/>
         <w:rPr>
           <w:rFonts w:ascii="Calibri" w:eastAsia="Calibri" w:hAnsi="Calibri" w:cs="Times New Roman"/>
         </w:rPr>
@@ -2917,16 +2996,13 @@
     </w:p>
     <w:p>
       <w:pPr>
-        <w:spacing w:after="160" w:line="259" w:lineRule="auto"/>
-        <w:rPr>
-          <w:rFonts w:ascii="Calibri" w:eastAsia="Calibri" w:hAnsi="Calibri" w:cs="Times New Roman"/>
-        </w:rPr>
-      </w:pPr>
-    </w:p>
-    <w:p>
-      <w:pPr>
+        <w:pStyle w:val="ListParagraph"/>
         <w:keepNext/>
         <w:keepLines/>
+        <w:numPr>
+          <w:ilvl w:val="0"/>
+          <w:numId w:val="11"/>
+        </w:numPr>
         <w:spacing w:before="240" w:after="0" w:line="259" w:lineRule="auto"/>
         <w:outlineLvl w:val="0"/>
         <w:rPr>
@@ -2936,7 +3012,7 @@
           <w:szCs w:val="32"/>
         </w:rPr>
       </w:pPr>
-      <w:bookmarkStart w:id="10" w:name="_Toc6255733"/>
+      <w:bookmarkStart w:id="10" w:name="_Toc12295742"/>
       <w:r>
         <w:rPr>
           <w:rFonts w:ascii="Calibri Light" w:eastAsia="Times New Roman" w:hAnsi="Calibri Light" w:cs="Times New Roman"/>
@@ -2952,6 +3028,7 @@
     <w:p>
       <w:pPr>
         <w:spacing w:after="160" w:line="259" w:lineRule="auto"/>
+        <w:ind w:left="360"/>
         <w:rPr>
           <w:rFonts w:ascii="Calibri" w:eastAsia="Calibri" w:hAnsi="Calibri" w:cs="Times New Roman"/>
         </w:rPr>
@@ -2966,6 +3043,7 @@
     <w:p>
       <w:pPr>
         <w:spacing w:after="160" w:line="259" w:lineRule="auto"/>
+        <w:ind w:left="360"/>
         <w:rPr>
           <w:rFonts w:ascii="Calibri" w:eastAsia="Calibri" w:hAnsi="Calibri" w:cs="Times New Roman"/>
         </w:rPr>
@@ -2980,6 +3058,7 @@
     <w:p>
       <w:pPr>
         <w:spacing w:after="160" w:line="259" w:lineRule="auto"/>
+        <w:ind w:left="360"/>
         <w:rPr>
           <w:rFonts w:ascii="Calibri" w:eastAsia="Calibri" w:hAnsi="Calibri" w:cs="Times New Roman"/>
         </w:rPr>
@@ -2994,6 +3073,7 @@
     <w:p>
       <w:pPr>
         <w:spacing w:after="160" w:line="259" w:lineRule="auto"/>
+        <w:ind w:left="360"/>
         <w:rPr>
           <w:rFonts w:ascii="Calibri" w:eastAsia="Calibri" w:hAnsi="Calibri" w:cs="Times New Roman"/>
         </w:rPr>
@@ -3019,7 +3099,16 @@
           <w:szCs w:val="26"/>
         </w:rPr>
       </w:pPr>
-      <w:bookmarkStart w:id="11" w:name="_Toc6255734"/>
+      <w:bookmarkStart w:id="11" w:name="_Toc12295743"/>
+      <w:r>
+        <w:rPr>
+          <w:rFonts w:ascii="Calibri Light" w:eastAsia="Times New Roman" w:hAnsi="Calibri Light" w:cs="Times New Roman"/>
+          <w:color w:val="2F5496"/>
+          <w:sz w:val="26"/>
+          <w:szCs w:val="26"/>
+        </w:rPr>
+        <w:t xml:space="preserve">8.1 </w:t>
+      </w:r>
       <w:r>
         <w:rPr>
           <w:rFonts w:ascii="Calibri Light" w:eastAsia="Times New Roman" w:hAnsi="Calibri Light" w:cs="Times New Roman"/>
@@ -3075,7 +3164,16 @@
           <w:szCs w:val="26"/>
         </w:rPr>
       </w:pPr>
-      <w:bookmarkStart w:id="12" w:name="_Toc6255735"/>
+      <w:bookmarkStart w:id="12" w:name="_Toc12295744"/>
+      <w:r>
+        <w:rPr>
+          <w:rFonts w:ascii="Calibri Light" w:eastAsia="Times New Roman" w:hAnsi="Calibri Light" w:cs="Times New Roman"/>
+          <w:color w:val="2F5496"/>
+          <w:sz w:val="26"/>
+          <w:szCs w:val="26"/>
+        </w:rPr>
+        <w:t xml:space="preserve">8.2 </w:t>
+      </w:r>
       <w:r>
         <w:rPr>
           <w:rFonts w:ascii="Calibri Light" w:eastAsia="Times New Roman" w:hAnsi="Calibri Light" w:cs="Times New Roman"/>
@@ -4486,7 +4584,7 @@
           <w:szCs w:val="26"/>
         </w:rPr>
       </w:pPr>
-      <w:bookmarkStart w:id="13" w:name="_Toc6255736"/>
+      <w:bookmarkStart w:id="13" w:name="_Toc12295745"/>
       <w:r>
         <w:rPr>
           <w:rFonts w:ascii="Calibri Light" w:eastAsia="Times New Roman" w:hAnsi="Calibri Light" w:cs="Times New Roman"/>
@@ -4495,6 +4593,15 @@
           <w:szCs w:val="26"/>
         </w:rPr>
         <w:lastRenderedPageBreak/>
+        <w:t xml:space="preserve">8.3 </w:t>
+      </w:r>
+      <w:r>
+        <w:rPr>
+          <w:rFonts w:ascii="Calibri Light" w:eastAsia="Times New Roman" w:hAnsi="Calibri Light" w:cs="Times New Roman"/>
+          <w:color w:val="2F5496"/>
+          <w:sz w:val="26"/>
+          <w:szCs w:val="26"/>
+        </w:rPr>
         <w:t>Strategy</w:t>
       </w:r>
       <w:bookmarkEnd w:id="13"/>
@@ -4886,7 +4993,6 @@
                 <w:lang w:eastAsia="en-AU"/>
               </w:rPr>
             </w:pPr>
-            <w:proofErr w:type="spellStart"/>
             <w:r>
               <w:rPr>
                 <w:rFonts w:ascii="Arial" w:eastAsia="Times New Roman" w:hAnsi="Arial" w:cs="Arial"/>
@@ -4899,7 +5005,6 @@
               </w:rPr>
               <w:t>Impl</w:t>
             </w:r>
-            <w:proofErr w:type="spellEnd"/>
           </w:p>
         </w:tc>
       </w:tr>
@@ -8605,7 +8710,7 @@
       <w:lvlText w:val="%1."/>
       <w:lvlJc w:val="left"/>
       <w:pPr>
-        <w:ind w:left="720" w:hanging="360"/>
+        <w:ind w:left="1494" w:hanging="360"/>
       </w:pPr>
       <w:rPr>
         <w:rFonts w:hint="default"/>
@@ -8618,7 +8723,7 @@
       <w:lvlText w:val="%2."/>
       <w:lvlJc w:val="left"/>
       <w:pPr>
-        <w:ind w:left="1440" w:hanging="360"/>
+        <w:ind w:left="2214" w:hanging="360"/>
       </w:pPr>
     </w:lvl>
     <w:lvl w:ilvl="2" w:tplc="0C09001B" w:tentative="1">
@@ -8627,7 +8732,7 @@
       <w:lvlText w:val="%3."/>
       <w:lvlJc w:val="right"/>
       <w:pPr>
-        <w:ind w:left="2160" w:hanging="180"/>
+        <w:ind w:left="2934" w:hanging="180"/>
       </w:pPr>
     </w:lvl>
     <w:lvl w:ilvl="3" w:tplc="0C09000F" w:tentative="1">
@@ -8636,7 +8741,7 @@
       <w:lvlText w:val="%4."/>
       <w:lvlJc w:val="left"/>
       <w:pPr>
-        <w:ind w:left="2880" w:hanging="360"/>
+        <w:ind w:left="3654" w:hanging="360"/>
       </w:pPr>
     </w:lvl>
     <w:lvl w:ilvl="4" w:tplc="0C090019" w:tentative="1">
@@ -8645,7 +8750,7 @@
       <w:lvlText w:val="%5."/>
       <w:lvlJc w:val="left"/>
       <w:pPr>
-        <w:ind w:left="3600" w:hanging="360"/>
+        <w:ind w:left="4374" w:hanging="360"/>
       </w:pPr>
     </w:lvl>
     <w:lvl w:ilvl="5" w:tplc="0C09001B" w:tentative="1">
@@ -8654,7 +8759,7 @@
       <w:lvlText w:val="%6."/>
       <w:lvlJc w:val="right"/>
       <w:pPr>
-        <w:ind w:left="4320" w:hanging="180"/>
+        <w:ind w:left="5094" w:hanging="180"/>
       </w:pPr>
     </w:lvl>
     <w:lvl w:ilvl="6" w:tplc="0C09000F" w:tentative="1">
@@ -8663,7 +8768,7 @@
       <w:lvlText w:val="%7."/>
       <w:lvlJc w:val="left"/>
       <w:pPr>
-        <w:ind w:left="5040" w:hanging="360"/>
+        <w:ind w:left="5814" w:hanging="360"/>
       </w:pPr>
     </w:lvl>
     <w:lvl w:ilvl="7" w:tplc="0C090019" w:tentative="1">
@@ -8672,7 +8777,7 @@
       <w:lvlText w:val="%8."/>
       <w:lvlJc w:val="left"/>
       <w:pPr>
-        <w:ind w:left="5760" w:hanging="360"/>
+        <w:ind w:left="6534" w:hanging="360"/>
       </w:pPr>
     </w:lvl>
     <w:lvl w:ilvl="8" w:tplc="0C09001B" w:tentative="1">
@@ -8681,7 +8786,7 @@
       <w:lvlText w:val="%9."/>
       <w:lvlJc w:val="right"/>
       <w:pPr>
-        <w:ind w:left="6480" w:hanging="180"/>
+        <w:ind w:left="7254" w:hanging="180"/>
       </w:pPr>
     </w:lvl>
   </w:abstractNum>
@@ -8799,6 +8904,95 @@
     </w:lvl>
   </w:abstractNum>
   <w:abstractNum w:abstractNumId="6" w15:restartNumberingAfterBreak="0">
+    <w:nsid w:val="437C360A"/>
+    <w:multiLevelType w:val="hybridMultilevel"/>
+    <w:tmpl w:val="89B2F31A"/>
+    <w:lvl w:ilvl="0" w:tplc="0C09000F">
+      <w:start w:val="1"/>
+      <w:numFmt w:val="decimal"/>
+      <w:lvlText w:val="%1."/>
+      <w:lvlJc w:val="left"/>
+      <w:pPr>
+        <w:ind w:left="720" w:hanging="360"/>
+      </w:pPr>
+      <w:rPr>
+        <w:rFonts w:hint="default"/>
+      </w:rPr>
+    </w:lvl>
+    <w:lvl w:ilvl="1" w:tplc="0C090019" w:tentative="1">
+      <w:start w:val="1"/>
+      <w:numFmt w:val="lowerLetter"/>
+      <w:lvlText w:val="%2."/>
+      <w:lvlJc w:val="left"/>
+      <w:pPr>
+        <w:ind w:left="1440" w:hanging="360"/>
+      </w:pPr>
+    </w:lvl>
+    <w:lvl w:ilvl="2" w:tplc="0C09001B" w:tentative="1">
+      <w:start w:val="1"/>
+      <w:numFmt w:val="lowerRoman"/>
+      <w:lvlText w:val="%3."/>
+      <w:lvlJc w:val="right"/>
+      <w:pPr>
+        <w:ind w:left="2160" w:hanging="180"/>
+      </w:pPr>
+    </w:lvl>
+    <w:lvl w:ilvl="3" w:tplc="0C09000F" w:tentative="1">
+      <w:start w:val="1"/>
+      <w:numFmt w:val="decimal"/>
+      <w:lvlText w:val="%4."/>
+      <w:lvlJc w:val="left"/>
+      <w:pPr>
+        <w:ind w:left="2880" w:hanging="360"/>
+      </w:pPr>
+    </w:lvl>
+    <w:lvl w:ilvl="4" w:tplc="0C090019" w:tentative="1">
+      <w:start w:val="1"/>
+      <w:numFmt w:val="lowerLetter"/>
+      <w:lvlText w:val="%5."/>
+      <w:lvlJc w:val="left"/>
+      <w:pPr>
+        <w:ind w:left="3600" w:hanging="360"/>
+      </w:pPr>
+    </w:lvl>
+    <w:lvl w:ilvl="5" w:tplc="0C09001B" w:tentative="1">
+      <w:start w:val="1"/>
+      <w:numFmt w:val="lowerRoman"/>
+      <w:lvlText w:val="%6."/>
+      <w:lvlJc w:val="right"/>
+      <w:pPr>
+        <w:ind w:left="4320" w:hanging="180"/>
+      </w:pPr>
+    </w:lvl>
+    <w:lvl w:ilvl="6" w:tplc="0C09000F" w:tentative="1">
+      <w:start w:val="1"/>
+      <w:numFmt w:val="decimal"/>
+      <w:lvlText w:val="%7."/>
+      <w:lvlJc w:val="left"/>
+      <w:pPr>
+        <w:ind w:left="5040" w:hanging="360"/>
+      </w:pPr>
+    </w:lvl>
+    <w:lvl w:ilvl="7" w:tplc="0C090019" w:tentative="1">
+      <w:start w:val="1"/>
+      <w:numFmt w:val="lowerLetter"/>
+      <w:lvlText w:val="%8."/>
+      <w:lvlJc w:val="left"/>
+      <w:pPr>
+        <w:ind w:left="5760" w:hanging="360"/>
+      </w:pPr>
+    </w:lvl>
+    <w:lvl w:ilvl="8" w:tplc="0C09001B" w:tentative="1">
+      <w:start w:val="1"/>
+      <w:numFmt w:val="lowerRoman"/>
+      <w:lvlText w:val="%9."/>
+      <w:lvlJc w:val="right"/>
+      <w:pPr>
+        <w:ind w:left="6480" w:hanging="180"/>
+      </w:pPr>
+    </w:lvl>
+  </w:abstractNum>
+  <w:abstractNum w:abstractNumId="7" w15:restartNumberingAfterBreak="0">
     <w:nsid w:val="494F28D9"/>
     <w:multiLevelType w:val="hybridMultilevel"/>
     <w:tmpl w:val="625E2F06"/>
@@ -8808,7 +9002,7 @@
       <w:lvlText w:val="%1."/>
       <w:lvlJc w:val="left"/>
       <w:pPr>
-        <w:ind w:left="720" w:hanging="360"/>
+        <w:ind w:left="1494" w:hanging="360"/>
       </w:pPr>
       <w:rPr>
         <w:rFonts w:hint="default"/>
@@ -8821,7 +9015,7 @@
       <w:lvlText w:val="%2."/>
       <w:lvlJc w:val="left"/>
       <w:pPr>
-        <w:ind w:left="1440" w:hanging="360"/>
+        <w:ind w:left="2214" w:hanging="360"/>
       </w:pPr>
     </w:lvl>
     <w:lvl w:ilvl="2" w:tplc="0C09001B" w:tentative="1">
@@ -8830,7 +9024,7 @@
       <w:lvlText w:val="%3."/>
       <w:lvlJc w:val="right"/>
       <w:pPr>
-        <w:ind w:left="2160" w:hanging="180"/>
+        <w:ind w:left="2934" w:hanging="180"/>
       </w:pPr>
     </w:lvl>
     <w:lvl w:ilvl="3" w:tplc="0C09000F" w:tentative="1">
@@ -8839,7 +9033,7 @@
       <w:lvlText w:val="%4."/>
       <w:lvlJc w:val="left"/>
       <w:pPr>
-        <w:ind w:left="2880" w:hanging="360"/>
+        <w:ind w:left="3654" w:hanging="360"/>
       </w:pPr>
     </w:lvl>
     <w:lvl w:ilvl="4" w:tplc="0C090019" w:tentative="1">
@@ -8848,7 +9042,7 @@
       <w:lvlText w:val="%5."/>
       <w:lvlJc w:val="left"/>
       <w:pPr>
-        <w:ind w:left="3600" w:hanging="360"/>
+        <w:ind w:left="4374" w:hanging="360"/>
       </w:pPr>
     </w:lvl>
     <w:lvl w:ilvl="5" w:tplc="0C09001B" w:tentative="1">
@@ -8857,7 +9051,7 @@
       <w:lvlText w:val="%6."/>
       <w:lvlJc w:val="right"/>
       <w:pPr>
-        <w:ind w:left="4320" w:hanging="180"/>
+        <w:ind w:left="5094" w:hanging="180"/>
       </w:pPr>
     </w:lvl>
     <w:lvl w:ilvl="6" w:tplc="0C09000F" w:tentative="1">
@@ -8866,7 +9060,7 @@
       <w:lvlText w:val="%7."/>
       <w:lvlJc w:val="left"/>
       <w:pPr>
-        <w:ind w:left="5040" w:hanging="360"/>
+        <w:ind w:left="5814" w:hanging="360"/>
       </w:pPr>
     </w:lvl>
     <w:lvl w:ilvl="7" w:tplc="0C090019" w:tentative="1">
@@ -8875,7 +9069,7 @@
       <w:lvlText w:val="%8."/>
       <w:lvlJc w:val="left"/>
       <w:pPr>
-        <w:ind w:left="5760" w:hanging="360"/>
+        <w:ind w:left="6534" w:hanging="360"/>
       </w:pPr>
     </w:lvl>
     <w:lvl w:ilvl="8" w:tplc="0C09001B" w:tentative="1">
@@ -8884,11 +9078,11 @@
       <w:lvlText w:val="%9."/>
       <w:lvlJc w:val="right"/>
       <w:pPr>
-        <w:ind w:left="6480" w:hanging="180"/>
+        <w:ind w:left="7254" w:hanging="180"/>
       </w:pPr>
     </w:lvl>
   </w:abstractNum>
-  <w:abstractNum w:abstractNumId="7" w15:restartNumberingAfterBreak="0">
+  <w:abstractNum w:abstractNumId="8" w15:restartNumberingAfterBreak="0">
     <w:nsid w:val="50BC026E"/>
     <w:multiLevelType w:val="hybridMultilevel"/>
     <w:tmpl w:val="CED8EF10"/>
@@ -9001,7 +9195,7 @@
       </w:rPr>
     </w:lvl>
   </w:abstractNum>
-  <w:abstractNum w:abstractNumId="8" w15:restartNumberingAfterBreak="0">
+  <w:abstractNum w:abstractNumId="9" w15:restartNumberingAfterBreak="0">
     <w:nsid w:val="57E94E1E"/>
     <w:multiLevelType w:val="hybridMultilevel"/>
     <w:tmpl w:val="346C9A6C"/>
@@ -9090,7 +9284,7 @@
       </w:pPr>
     </w:lvl>
   </w:abstractNum>
-  <w:abstractNum w:abstractNumId="9" w15:restartNumberingAfterBreak="0">
+  <w:abstractNum w:abstractNumId="10" w15:restartNumberingAfterBreak="0">
     <w:nsid w:val="5B784F05"/>
     <w:multiLevelType w:val="hybridMultilevel"/>
     <w:tmpl w:val="EBDAB152"/>
@@ -9180,13 +9374,13 @@
     </w:lvl>
   </w:abstractNum>
   <w:num w:numId="1">
-    <w:abstractNumId w:val="8"/>
+    <w:abstractNumId w:val="9"/>
   </w:num>
   <w:num w:numId="2">
     <w:abstractNumId w:val="0"/>
   </w:num>
   <w:num w:numId="3">
-    <w:abstractNumId w:val="7"/>
+    <w:abstractNumId w:val="8"/>
   </w:num>
   <w:num w:numId="4">
     <w:abstractNumId w:val="3"/>
@@ -9198,16 +9392,19 @@
     <w:abstractNumId w:val="1"/>
   </w:num>
   <w:num w:numId="7">
-    <w:abstractNumId w:val="9"/>
+    <w:abstractNumId w:val="10"/>
   </w:num>
   <w:num w:numId="8">
-    <w:abstractNumId w:val="6"/>
+    <w:abstractNumId w:val="7"/>
   </w:num>
   <w:num w:numId="9">
     <w:abstractNumId w:val="4"/>
   </w:num>
   <w:num w:numId="10">
     <w:abstractNumId w:val="2"/>
+  </w:num>
+  <w:num w:numId="11">
+    <w:abstractNumId w:val="6"/>
   </w:num>
 </w:numbering>
 </file>
@@ -9867,6 +10064,42 @@
     <w:semiHidden/>
     <w:rsid w:val="007A161A"/>
   </w:style>
+  <w:style w:type="paragraph" w:styleId="TOC1">
+    <w:name w:val="toc 1"/>
+    <w:basedOn w:val="Normal"/>
+    <w:next w:val="Normal"/>
+    <w:autoRedefine/>
+    <w:uiPriority w:val="39"/>
+    <w:unhideWhenUsed/>
+    <w:rsid w:val="000338C0"/>
+    <w:pPr>
+      <w:spacing w:after="100"/>
+    </w:pPr>
+  </w:style>
+  <w:style w:type="paragraph" w:styleId="TOC2">
+    <w:name w:val="toc 2"/>
+    <w:basedOn w:val="Normal"/>
+    <w:next w:val="Normal"/>
+    <w:autoRedefine/>
+    <w:uiPriority w:val="39"/>
+    <w:unhideWhenUsed/>
+    <w:rsid w:val="000338C0"/>
+    <w:pPr>
+      <w:spacing w:after="100"/>
+      <w:ind w:left="220"/>
+    </w:pPr>
+  </w:style>
+  <w:style w:type="character" w:styleId="Hyperlink">
+    <w:name w:val="Hyperlink"/>
+    <w:basedOn w:val="DefaultParagraphFont"/>
+    <w:uiPriority w:val="99"/>
+    <w:unhideWhenUsed/>
+    <w:rsid w:val="000338C0"/>
+    <w:rPr>
+      <w:color w:val="0000FF" w:themeColor="hyperlink"/>
+      <w:u w:val="single"/>
+    </w:rPr>
+  </w:style>
 </w:styles>
 </file>
 
@@ -9976,14 +10209,14 @@
     <w:charset w:val="00"/>
     <w:family w:val="swiss"/>
     <w:pitch w:val="variable"/>
-    <w:sig w:usb0="E0002AFF" w:usb1="C000247B" w:usb2="00000009" w:usb3="00000000" w:csb0="000001FF" w:csb1="00000000"/>
+    <w:sig w:usb0="E0002EFF" w:usb1="C000247B" w:usb2="00000009" w:usb3="00000000" w:csb0="000001FF" w:csb1="00000000"/>
   </w:font>
   <w:font w:name="Cambria">
     <w:panose1 w:val="02040503050406030204"/>
     <w:charset w:val="00"/>
     <w:family w:val="roman"/>
     <w:pitch w:val="variable"/>
-    <w:sig w:usb0="E00006FF" w:usb1="400004FF" w:usb2="00000000" w:usb3="00000000" w:csb0="0000019F" w:csb1="00000000"/>
+    <w:sig w:usb0="E00006FF" w:usb1="420024FF" w:usb2="02000000" w:usb3="00000000" w:csb0="0000019F" w:csb1="00000000"/>
   </w:font>
   <w:font w:name="Calibri Light">
     <w:panose1 w:val="020F0302020204030204"/>
@@ -9997,7 +10230,7 @@
     <w:charset w:val="00"/>
     <w:family w:val="swiss"/>
     <w:pitch w:val="variable"/>
-    <w:sig w:usb0="E0002EFF" w:usb1="C0007843" w:usb2="00000009" w:usb3="00000000" w:csb0="000001FF" w:csb1="00000000"/>
+    <w:sig w:usb0="E0002EFF" w:usb1="C000785B" w:usb2="00000009" w:usb3="00000000" w:csb0="000001FF" w:csb1="00000000"/>
   </w:font>
   <w:font w:name="Segoe UI Symbol">
     <w:panose1 w:val="020B0502040204020203"/>
@@ -10026,9 +10259,11 @@
   <w:rsids>
     <w:rsidRoot w:val="00E92A2E"/>
     <w:rsid w:val="00287DB4"/>
+    <w:rsid w:val="00333624"/>
     <w:rsid w:val="008730C9"/>
     <w:rsid w:val="00CE06A3"/>
     <w:rsid w:val="00E92A2E"/>
+    <w:rsid w:val="00FE0306"/>
   </w:rsids>
   <m:mathPr>
     <m:mathFont m:val="Cambria Math"/>

</xml_diff>

<commit_message>
Review and update master test plan
</commit_message>
<xml_diff>
--- a/Documentation/Master Test Plan.docx
+++ b/Documentation/Master Test Plan.docx
@@ -41,8 +41,6 @@
             </w:rPr>
             <w:t>RESOURCE MANAGER</w:t>
           </w:r>
-          <w:bookmarkStart w:id="0" w:name="_GoBack"/>
-          <w:bookmarkEnd w:id="0"/>
         </w:p>
         <w:sdt>
           <w:sdtPr>
@@ -1634,7 +1632,7 @@
           <w:szCs w:val="32"/>
         </w:rPr>
       </w:pPr>
-      <w:bookmarkStart w:id="1" w:name="_Toc12295733"/>
+      <w:bookmarkStart w:id="0" w:name="_Toc12295733"/>
       <w:r>
         <w:rPr>
           <w:rFonts w:ascii="Calibri Light" w:eastAsia="Times New Roman" w:hAnsi="Calibri Light" w:cs="Times New Roman"/>
@@ -1643,9 +1641,27 @@
           <w:szCs w:val="32"/>
         </w:rPr>
         <w:lastRenderedPageBreak/>
-        <w:t>Management summary</w:t>
-      </w:r>
-      <w:bookmarkEnd w:id="1"/>
+        <w:t xml:space="preserve">Management </w:t>
+      </w:r>
+      <w:r>
+        <w:rPr>
+          <w:rFonts w:ascii="Calibri Light" w:eastAsia="Times New Roman" w:hAnsi="Calibri Light" w:cs="Times New Roman"/>
+          <w:color w:val="2F5496"/>
+          <w:sz w:val="32"/>
+          <w:szCs w:val="32"/>
+        </w:rPr>
+        <w:t>S</w:t>
+      </w:r>
+      <w:r>
+        <w:rPr>
+          <w:rFonts w:ascii="Calibri Light" w:eastAsia="Times New Roman" w:hAnsi="Calibri Light" w:cs="Times New Roman"/>
+          <w:color w:val="2F5496"/>
+          <w:sz w:val="32"/>
+          <w:szCs w:val="32"/>
+        </w:rPr>
+        <w:t>ummary</w:t>
+      </w:r>
+      <w:bookmarkEnd w:id="0"/>
     </w:p>
     <w:p>
       <w:pPr>
@@ -1659,8 +1675,32 @@
         <w:rPr>
           <w:rFonts w:ascii="Calibri" w:eastAsia="Calibri" w:hAnsi="Calibri" w:cs="Times New Roman"/>
         </w:rPr>
-        <w:t>The Testing component of the resource manager is potentially one of the most important aspects of ensuring that the application meets the requirements as well as meets usability requirements specified by our project sponsor. This document will outline how to cover at a high level how the document will be completed.</w:t>
-      </w:r>
+        <w:t xml:space="preserve">The Testing component of Resource Manager is one of the most important aspects to ensuring that requirements and usability needs are met with the expectations of the Project Sponsor. </w:t>
+      </w:r>
+    </w:p>
+    <w:p>
+      <w:pPr>
+        <w:spacing w:after="160" w:line="259" w:lineRule="auto"/>
+        <w:ind w:left="360"/>
+        <w:rPr>
+          <w:rFonts w:ascii="Calibri" w:eastAsia="Calibri" w:hAnsi="Calibri" w:cs="Times New Roman"/>
+        </w:rPr>
+      </w:pPr>
+      <w:r>
+        <w:rPr>
+          <w:rFonts w:ascii="Calibri" w:eastAsia="Calibri" w:hAnsi="Calibri" w:cs="Times New Roman"/>
+        </w:rPr>
+        <w:t xml:space="preserve">This document, at a high level, will outline how to be successful and complete the testing phase for Resource Manager. </w:t>
+      </w:r>
+    </w:p>
+    <w:p>
+      <w:pPr>
+        <w:spacing w:after="160" w:line="259" w:lineRule="auto"/>
+        <w:ind w:left="360"/>
+        <w:rPr>
+          <w:rFonts w:ascii="Calibri" w:eastAsia="Calibri" w:hAnsi="Calibri" w:cs="Times New Roman"/>
+        </w:rPr>
+      </w:pPr>
     </w:p>
     <w:p>
       <w:pPr>
@@ -1680,7 +1720,7 @@
           <w:szCs w:val="32"/>
         </w:rPr>
       </w:pPr>
-      <w:bookmarkStart w:id="2" w:name="_Toc12295734"/>
+      <w:bookmarkStart w:id="1" w:name="_Toc12295734"/>
       <w:r>
         <w:rPr>
           <w:rFonts w:ascii="Calibri Light" w:eastAsia="Times New Roman" w:hAnsi="Calibri Light" w:cs="Times New Roman"/>
@@ -1688,9 +1728,27 @@
           <w:sz w:val="32"/>
           <w:szCs w:val="32"/>
         </w:rPr>
-        <w:t>Test objectives</w:t>
-      </w:r>
-      <w:bookmarkEnd w:id="2"/>
+        <w:t xml:space="preserve">Test </w:t>
+      </w:r>
+      <w:r>
+        <w:rPr>
+          <w:rFonts w:ascii="Calibri Light" w:eastAsia="Times New Roman" w:hAnsi="Calibri Light" w:cs="Times New Roman"/>
+          <w:color w:val="2F5496"/>
+          <w:sz w:val="32"/>
+          <w:szCs w:val="32"/>
+        </w:rPr>
+        <w:t>O</w:t>
+      </w:r>
+      <w:r>
+        <w:rPr>
+          <w:rFonts w:ascii="Calibri Light" w:eastAsia="Times New Roman" w:hAnsi="Calibri Light" w:cs="Times New Roman"/>
+          <w:color w:val="2F5496"/>
+          <w:sz w:val="32"/>
+          <w:szCs w:val="32"/>
+        </w:rPr>
+        <w:t>bjectives</w:t>
+      </w:r>
+      <w:bookmarkEnd w:id="1"/>
     </w:p>
     <w:p>
       <w:pPr>
@@ -1704,7 +1762,13 @@
         <w:rPr>
           <w:rFonts w:ascii="Calibri" w:eastAsia="Calibri" w:hAnsi="Calibri" w:cs="Times New Roman"/>
         </w:rPr>
-        <w:t>The objectives of the testing component of the Resource Manager project is to ensure that the most common use cases can be completed in various flows without errors. If an error occurs, it is meaningful enough that the person performing in the action should be able to understand what went wrong and why it went wrong to ensure that the desired outcome can be reached.</w:t>
+        <w:t>The objectives of testing the Resource Manager system are to ensure that the most common use cases can be completed in multiple ways</w:t>
+      </w:r>
+      <w:r>
+        <w:rPr>
+          <w:rFonts w:ascii="Calibri" w:eastAsia="Calibri" w:hAnsi="Calibri" w:cs="Times New Roman"/>
+        </w:rPr>
+        <w:t xml:space="preserve">, without resulting in any errors. </w:t>
       </w:r>
     </w:p>
     <w:p>
@@ -1719,7 +1783,46 @@
         <w:rPr>
           <w:rFonts w:ascii="Calibri" w:eastAsia="Calibri" w:hAnsi="Calibri" w:cs="Times New Roman"/>
         </w:rPr>
-        <w:t>Current key use cases:</w:t>
+        <w:t>If errors do occur, it is meaningful that the person performing the action should understand what caused the problem in order to allow the desired outcome to be successfully obtained.</w:t>
+      </w:r>
+    </w:p>
+    <w:p>
+      <w:pPr>
+        <w:spacing w:after="160" w:line="259" w:lineRule="auto"/>
+        <w:ind w:left="360"/>
+        <w:rPr>
+          <w:rFonts w:ascii="Calibri" w:eastAsia="Calibri" w:hAnsi="Calibri" w:cs="Times New Roman"/>
+        </w:rPr>
+      </w:pPr>
+      <w:r>
+        <w:rPr>
+          <w:rFonts w:ascii="Calibri" w:eastAsia="Calibri" w:hAnsi="Calibri" w:cs="Times New Roman"/>
+        </w:rPr>
+        <w:t xml:space="preserve">Current key </w:t>
+      </w:r>
+      <w:r>
+        <w:rPr>
+          <w:rFonts w:ascii="Calibri" w:eastAsia="Calibri" w:hAnsi="Calibri" w:cs="Times New Roman"/>
+        </w:rPr>
+        <w:t>U</w:t>
+      </w:r>
+      <w:r>
+        <w:rPr>
+          <w:rFonts w:ascii="Calibri" w:eastAsia="Calibri" w:hAnsi="Calibri" w:cs="Times New Roman"/>
+        </w:rPr>
+        <w:t xml:space="preserve">se </w:t>
+      </w:r>
+      <w:r>
+        <w:rPr>
+          <w:rFonts w:ascii="Calibri" w:eastAsia="Calibri" w:hAnsi="Calibri" w:cs="Times New Roman"/>
+        </w:rPr>
+        <w:t>C</w:t>
+      </w:r>
+      <w:r>
+        <w:rPr>
+          <w:rFonts w:ascii="Calibri" w:eastAsia="Calibri" w:hAnsi="Calibri" w:cs="Times New Roman"/>
+        </w:rPr>
+        <w:t>ases:</w:t>
       </w:r>
     </w:p>
     <w:p>
@@ -1781,6 +1884,15 @@
         </w:rPr>
         <w:t xml:space="preserve">Project managers create projects  </w:t>
       </w:r>
+    </w:p>
+    <w:p>
+      <w:pPr>
+        <w:spacing w:after="160" w:line="259" w:lineRule="auto"/>
+        <w:contextualSpacing/>
+        <w:rPr>
+          <w:rFonts w:ascii="Calibri" w:eastAsia="Calibri" w:hAnsi="Calibri" w:cs="Times New Roman"/>
+        </w:rPr>
+      </w:pPr>
     </w:p>
     <w:p>
       <w:pPr>
@@ -1800,7 +1912,7 @@
           <w:szCs w:val="32"/>
         </w:rPr>
       </w:pPr>
-      <w:bookmarkStart w:id="3" w:name="_Toc12295735"/>
+      <w:bookmarkStart w:id="2" w:name="_Toc12295735"/>
       <w:r>
         <w:rPr>
           <w:rFonts w:ascii="Calibri Light" w:eastAsia="Times New Roman" w:hAnsi="Calibri Light" w:cs="Times New Roman"/>
@@ -1810,7 +1922,7 @@
         </w:rPr>
         <w:t>Test Approach</w:t>
       </w:r>
-      <w:bookmarkEnd w:id="3"/>
+      <w:bookmarkEnd w:id="2"/>
     </w:p>
     <w:p>
       <w:pPr>
@@ -1824,7 +1936,7 @@
         <w:rPr>
           <w:rFonts w:ascii="Calibri" w:eastAsia="Calibri" w:hAnsi="Calibri" w:cs="Times New Roman"/>
         </w:rPr>
-        <w:t>The testing will begin to be performed toward the end of the construction phase this will allow any necessary last-minute adjustments to occur before shipping the final release.</w:t>
+        <w:t>The performance of testing will begin towards the end of the Construction phase. This will allow any necessary last-minute adjustments before shipping the final release.</w:t>
       </w:r>
     </w:p>
     <w:p>
@@ -1839,7 +1951,7 @@
         <w:rPr>
           <w:rFonts w:ascii="Calibri" w:eastAsia="Calibri" w:hAnsi="Calibri" w:cs="Times New Roman"/>
         </w:rPr>
-        <w:t>The Testing will consist of various unit, functional and user acceptance testing for each component, with a final complete product full functional testing to be completed before the product is completed.</w:t>
+        <w:t>There will be a variety of testing to each component such as unit testing, functional testing and user acceptance testing. This will be followed by completing a final functional test before the product is deemed complete.</w:t>
       </w:r>
     </w:p>
     <w:p>
@@ -1854,8 +1966,71 @@
         <w:rPr>
           <w:rFonts w:ascii="Calibri" w:eastAsia="Calibri" w:hAnsi="Calibri" w:cs="Times New Roman"/>
         </w:rPr>
-        <w:t>All tests performed by the project team will be conducted to meet specific testing criteria to ensure the required functionality is tested before handing functional testing over to user acceptance.</w:t>
-      </w:r>
+        <w:t xml:space="preserve">All tests performed by the </w:t>
+      </w:r>
+      <w:r>
+        <w:rPr>
+          <w:rFonts w:ascii="Calibri" w:eastAsia="Calibri" w:hAnsi="Calibri" w:cs="Times New Roman"/>
+        </w:rPr>
+        <w:t>project team</w:t>
+      </w:r>
+      <w:r>
+        <w:rPr>
+          <w:rFonts w:ascii="Calibri" w:eastAsia="Calibri" w:hAnsi="Calibri" w:cs="Times New Roman"/>
+        </w:rPr>
+        <w:t xml:space="preserve"> </w:t>
+      </w:r>
+      <w:r>
+        <w:rPr>
+          <w:rFonts w:ascii="Calibri" w:eastAsia="Calibri" w:hAnsi="Calibri" w:cs="Times New Roman"/>
+        </w:rPr>
+        <w:t xml:space="preserve">will be conducted </w:t>
+      </w:r>
+      <w:r>
+        <w:rPr>
+          <w:rFonts w:ascii="Calibri" w:eastAsia="Calibri" w:hAnsi="Calibri" w:cs="Times New Roman"/>
+        </w:rPr>
+        <w:t xml:space="preserve">in order </w:t>
+      </w:r>
+      <w:r>
+        <w:rPr>
+          <w:rFonts w:ascii="Calibri" w:eastAsia="Calibri" w:hAnsi="Calibri" w:cs="Times New Roman"/>
+        </w:rPr>
+        <w:t>to meet specific testing criteria</w:t>
+      </w:r>
+      <w:r>
+        <w:rPr>
+          <w:rFonts w:ascii="Calibri" w:eastAsia="Calibri" w:hAnsi="Calibri" w:cs="Times New Roman"/>
+        </w:rPr>
+        <w:t xml:space="preserve">. This will ensure </w:t>
+      </w:r>
+      <w:r>
+        <w:rPr>
+          <w:rFonts w:ascii="Calibri" w:eastAsia="Calibri" w:hAnsi="Calibri" w:cs="Times New Roman"/>
+        </w:rPr>
+        <w:t xml:space="preserve">the required functionality </w:t>
+      </w:r>
+      <w:r>
+        <w:rPr>
+          <w:rFonts w:ascii="Calibri" w:eastAsia="Calibri" w:hAnsi="Calibri" w:cs="Times New Roman"/>
+        </w:rPr>
+        <w:t xml:space="preserve">has been tested </w:t>
+      </w:r>
+      <w:r>
+        <w:rPr>
+          <w:rFonts w:ascii="Calibri" w:eastAsia="Calibri" w:hAnsi="Calibri" w:cs="Times New Roman"/>
+        </w:rPr>
+        <w:t>before handing functional testing over to user acceptance.</w:t>
+      </w:r>
+    </w:p>
+    <w:p>
+      <w:pPr>
+        <w:spacing w:after="160" w:line="259" w:lineRule="auto"/>
+        <w:ind w:left="360"/>
+        <w:rPr>
+          <w:rFonts w:ascii="Calibri" w:eastAsia="Calibri" w:hAnsi="Calibri" w:cs="Times New Roman"/>
+        </w:rPr>
+      </w:pPr>
     </w:p>
     <w:p>
       <w:pPr>
@@ -1875,7 +2050,7 @@
           <w:szCs w:val="32"/>
         </w:rPr>
       </w:pPr>
-      <w:bookmarkStart w:id="4" w:name="_Toc12295736"/>
+      <w:bookmarkStart w:id="3" w:name="_Toc12295736"/>
       <w:r>
         <w:rPr>
           <w:rFonts w:ascii="Calibri Light" w:eastAsia="Times New Roman" w:hAnsi="Calibri Light" w:cs="Times New Roman"/>
@@ -1885,7 +2060,7 @@
         </w:rPr>
         <w:t>Results and Deliverables</w:t>
       </w:r>
-      <w:bookmarkEnd w:id="4"/>
+      <w:bookmarkEnd w:id="3"/>
     </w:p>
     <w:p>
       <w:pPr>
@@ -1899,48 +2074,29 @@
         <w:rPr>
           <w:rFonts w:ascii="Calibri" w:eastAsia="Calibri" w:hAnsi="Calibri" w:cs="Times New Roman"/>
         </w:rPr>
-        <w:t>From every test case we expect to have a signed off ‘test acceptance document’ from both the internal tester and the key stakeholder for user acceptance testing. This should include either logs from the application (if unit testing) or screenshots of the testing being performed for internal functional testing, for user acceptance testing an acceptance certificate is all that will be required.</w:t>
+        <w:t>Test cases are expected to have a signed Test Acceptance document from both the internal tester as well as the key stakeholder for user acceptance testing.</w:t>
+      </w:r>
+      <w:r>
+        <w:rPr>
+          <w:rFonts w:ascii="Calibri" w:eastAsia="Calibri" w:hAnsi="Calibri" w:cs="Times New Roman"/>
+        </w:rPr>
+        <w:t xml:space="preserve"> This must include log from the application (unit testing) or screenshots of the tests that have been performed for internal functional testing.</w:t>
       </w:r>
     </w:p>
     <w:p>
       <w:pPr>
         <w:spacing w:after="160" w:line="259" w:lineRule="auto"/>
-        <w:rPr>
-          <w:rFonts w:ascii="Calibri" w:eastAsia="Calibri" w:hAnsi="Calibri" w:cs="Times New Roman"/>
-        </w:rPr>
-      </w:pPr>
-    </w:p>
-    <w:p>
-      <w:pPr>
-        <w:spacing w:after="160" w:line="259" w:lineRule="auto"/>
-        <w:rPr>
-          <w:rFonts w:ascii="Calibri" w:eastAsia="Calibri" w:hAnsi="Calibri" w:cs="Times New Roman"/>
-        </w:rPr>
-      </w:pPr>
-    </w:p>
-    <w:p>
-      <w:pPr>
-        <w:spacing w:after="160" w:line="259" w:lineRule="auto"/>
-        <w:rPr>
-          <w:rFonts w:ascii="Calibri" w:eastAsia="Calibri" w:hAnsi="Calibri" w:cs="Times New Roman"/>
-        </w:rPr>
-      </w:pPr>
-    </w:p>
-    <w:p>
-      <w:pPr>
-        <w:spacing w:after="160" w:line="259" w:lineRule="auto"/>
-        <w:rPr>
-          <w:rFonts w:ascii="Calibri" w:eastAsia="Calibri" w:hAnsi="Calibri" w:cs="Times New Roman"/>
-        </w:rPr>
-      </w:pPr>
-    </w:p>
-    <w:p>
-      <w:pPr>
-        <w:spacing w:after="160" w:line="259" w:lineRule="auto"/>
-        <w:rPr>
-          <w:rFonts w:ascii="Calibri" w:eastAsia="Calibri" w:hAnsi="Calibri" w:cs="Times New Roman"/>
-        </w:rPr>
-      </w:pPr>
+        <w:ind w:left="360"/>
+        <w:rPr>
+          <w:rFonts w:ascii="Calibri" w:eastAsia="Calibri" w:hAnsi="Calibri" w:cs="Times New Roman"/>
+        </w:rPr>
+      </w:pPr>
+      <w:r>
+        <w:rPr>
+          <w:rFonts w:ascii="Calibri" w:eastAsia="Calibri" w:hAnsi="Calibri" w:cs="Times New Roman"/>
+        </w:rPr>
+        <w:t>User acceptance testing will require an acceptance certificate.</w:t>
+      </w:r>
     </w:p>
     <w:p>
       <w:pPr>
@@ -2008,7 +2164,7 @@
           <w:szCs w:val="32"/>
         </w:rPr>
       </w:pPr>
-      <w:bookmarkStart w:id="5" w:name="_Toc12295737"/>
+      <w:bookmarkStart w:id="4" w:name="_Toc12295737"/>
       <w:r>
         <w:rPr>
           <w:rFonts w:ascii="Calibri Light" w:eastAsia="Times New Roman" w:hAnsi="Calibri Light" w:cs="Times New Roman"/>
@@ -2019,7 +2175,7 @@
         <w:lastRenderedPageBreak/>
         <w:t>Test Environment</w:t>
       </w:r>
-      <w:bookmarkEnd w:id="5"/>
+      <w:bookmarkEnd w:id="4"/>
     </w:p>
     <w:p>
       <w:pPr>
@@ -2033,7 +2189,49 @@
         <w:rPr>
           <w:rFonts w:ascii="Calibri" w:eastAsia="Calibri" w:hAnsi="Calibri" w:cs="Times New Roman"/>
         </w:rPr>
-        <w:t>Testing by the team will be conducted using a variety of devices and technologies in order to best demonstrate the Resource Manager project’s functionality and ability to meet useability requirements.</w:t>
+        <w:t xml:space="preserve">The project </w:t>
+      </w:r>
+      <w:r>
+        <w:rPr>
+          <w:rFonts w:ascii="Calibri" w:eastAsia="Calibri" w:hAnsi="Calibri" w:cs="Times New Roman"/>
+        </w:rPr>
+        <w:t xml:space="preserve">team will conduct a variety </w:t>
+      </w:r>
+      <w:r>
+        <w:rPr>
+          <w:rFonts w:ascii="Calibri" w:eastAsia="Calibri" w:hAnsi="Calibri" w:cs="Times New Roman"/>
+        </w:rPr>
+        <w:t>tests that involve many</w:t>
+      </w:r>
+      <w:r>
+        <w:rPr>
+          <w:rFonts w:ascii="Calibri" w:eastAsia="Calibri" w:hAnsi="Calibri" w:cs="Times New Roman"/>
+        </w:rPr>
+        <w:t xml:space="preserve"> devices and technologies</w:t>
+      </w:r>
+      <w:r>
+        <w:rPr>
+          <w:rFonts w:ascii="Calibri" w:eastAsia="Calibri" w:hAnsi="Calibri" w:cs="Times New Roman"/>
+        </w:rPr>
+        <w:t>. This will best</w:t>
+      </w:r>
+      <w:r>
+        <w:rPr>
+          <w:rFonts w:ascii="Calibri" w:eastAsia="Calibri" w:hAnsi="Calibri" w:cs="Times New Roman"/>
+        </w:rPr>
+        <w:t xml:space="preserve"> demonstrate the Resource Manager project’s functionality and ability to meet </w:t>
+      </w:r>
+      <w:r>
+        <w:rPr>
+          <w:rFonts w:ascii="Calibri" w:eastAsia="Calibri" w:hAnsi="Calibri" w:cs="Times New Roman"/>
+        </w:rPr>
+        <w:t xml:space="preserve">the </w:t>
+      </w:r>
+      <w:r>
+        <w:rPr>
+          <w:rFonts w:ascii="Calibri" w:eastAsia="Calibri" w:hAnsi="Calibri" w:cs="Times New Roman"/>
+        </w:rPr>
+        <w:t>useability requirements.</w:t>
       </w:r>
     </w:p>
     <w:p>
@@ -2048,8 +2246,110 @@
         <w:rPr>
           <w:rFonts w:ascii="Calibri" w:eastAsia="Calibri" w:hAnsi="Calibri" w:cs="Times New Roman"/>
         </w:rPr>
-        <w:t>Unit and integration testing will be done using JUnit and Mockito testing within Eclipse as this is the platform the project will be developed on and all team members are familiar with using this technology. EclEmma is an Eclipse plugin for code coverage so we can make sure enough code paths are being tested. User Acceptance testing will be done by the project team using available resources and by the client using their own system for testing. All team members will be using their own personal devices and testing the system using Google Chrome and Firefox. The full testing infrastructure in use is summarised below.</w:t>
-      </w:r>
+        <w:t xml:space="preserve">Unit and integration testing will be done using JUnit and Mockito </w:t>
+      </w:r>
+      <w:r>
+        <w:rPr>
+          <w:rFonts w:ascii="Calibri" w:eastAsia="Calibri" w:hAnsi="Calibri" w:cs="Times New Roman"/>
+        </w:rPr>
+        <w:t>T</w:t>
+      </w:r>
+      <w:r>
+        <w:rPr>
+          <w:rFonts w:ascii="Calibri" w:eastAsia="Calibri" w:hAnsi="Calibri" w:cs="Times New Roman"/>
+        </w:rPr>
+        <w:t xml:space="preserve">esting within Eclipse as this is the platform the project will be developed on and all team members are familiar using this technology. </w:t>
+      </w:r>
+    </w:p>
+    <w:p>
+      <w:pPr>
+        <w:spacing w:after="160" w:line="259" w:lineRule="auto"/>
+        <w:ind w:left="360"/>
+        <w:rPr>
+          <w:rFonts w:ascii="Calibri" w:eastAsia="Calibri" w:hAnsi="Calibri" w:cs="Times New Roman"/>
+        </w:rPr>
+      </w:pPr>
+      <w:r>
+        <w:rPr>
+          <w:rFonts w:ascii="Calibri" w:eastAsia="Calibri" w:hAnsi="Calibri" w:cs="Times New Roman"/>
+        </w:rPr>
+        <w:t xml:space="preserve">EclEmma is an Eclipse plugin for code coverage so we can make sure enough code paths are being tested. </w:t>
+      </w:r>
+    </w:p>
+    <w:p>
+      <w:pPr>
+        <w:spacing w:after="160" w:line="259" w:lineRule="auto"/>
+        <w:ind w:left="360"/>
+        <w:rPr>
+          <w:rFonts w:ascii="Calibri" w:eastAsia="Calibri" w:hAnsi="Calibri" w:cs="Times New Roman"/>
+        </w:rPr>
+      </w:pPr>
+      <w:r>
+        <w:rPr>
+          <w:rFonts w:ascii="Calibri" w:eastAsia="Calibri" w:hAnsi="Calibri" w:cs="Times New Roman"/>
+        </w:rPr>
+        <w:t xml:space="preserve">User Acceptance testing will be done by the project team </w:t>
+      </w:r>
+      <w:r>
+        <w:rPr>
+          <w:rFonts w:ascii="Calibri" w:eastAsia="Calibri" w:hAnsi="Calibri" w:cs="Times New Roman"/>
+        </w:rPr>
+        <w:t xml:space="preserve">and the client. </w:t>
+      </w:r>
+      <w:r>
+        <w:rPr>
+          <w:rFonts w:ascii="Calibri" w:eastAsia="Calibri" w:hAnsi="Calibri" w:cs="Times New Roman"/>
+        </w:rPr>
+        <w:t xml:space="preserve">All team members </w:t>
+      </w:r>
+      <w:r>
+        <w:rPr>
+          <w:rFonts w:ascii="Calibri" w:eastAsia="Calibri" w:hAnsi="Calibri" w:cs="Times New Roman"/>
+        </w:rPr>
+        <w:t xml:space="preserve">of the project </w:t>
+      </w:r>
+      <w:r>
+        <w:rPr>
+          <w:rFonts w:ascii="Calibri" w:eastAsia="Calibri" w:hAnsi="Calibri" w:cs="Times New Roman"/>
+        </w:rPr>
+        <w:t>will be using their own personal devices and testing the system using Google Chrome and Firefox.</w:t>
+      </w:r>
+      <w:r>
+        <w:rPr>
+          <w:rFonts w:ascii="Calibri" w:eastAsia="Calibri" w:hAnsi="Calibri" w:cs="Times New Roman"/>
+        </w:rPr>
+        <w:t xml:space="preserve"> The Client will use </w:t>
+      </w:r>
+      <w:r>
+        <w:rPr>
+          <w:rFonts w:ascii="Calibri" w:eastAsia="Calibri" w:hAnsi="Calibri" w:cs="Times New Roman"/>
+        </w:rPr>
+        <w:t xml:space="preserve">their own system for testing. </w:t>
+      </w:r>
+    </w:p>
+    <w:p>
+      <w:pPr>
+        <w:spacing w:after="160" w:line="259" w:lineRule="auto"/>
+        <w:ind w:left="360"/>
+        <w:rPr>
+          <w:rFonts w:ascii="Calibri" w:eastAsia="Calibri" w:hAnsi="Calibri" w:cs="Times New Roman"/>
+        </w:rPr>
+      </w:pPr>
+      <w:r>
+        <w:rPr>
+          <w:rFonts w:ascii="Calibri" w:eastAsia="Calibri" w:hAnsi="Calibri" w:cs="Times New Roman"/>
+        </w:rPr>
+        <w:t>The full testing infrastructure in use is summarised below.</w:t>
+      </w:r>
+    </w:p>
+    <w:p>
+      <w:pPr>
+        <w:spacing w:after="160" w:line="259" w:lineRule="auto"/>
+        <w:ind w:left="360"/>
+        <w:rPr>
+          <w:rFonts w:ascii="Calibri" w:eastAsia="Calibri" w:hAnsi="Calibri" w:cs="Times New Roman"/>
+        </w:rPr>
+      </w:pPr>
     </w:p>
     <w:tbl>
       <w:tblPr>
@@ -2378,6 +2678,14 @@
     </w:p>
     <w:p>
       <w:pPr>
+        <w:spacing w:after="160" w:line="259" w:lineRule="auto"/>
+        <w:rPr>
+          <w:rFonts w:ascii="Calibri" w:eastAsia="Calibri" w:hAnsi="Calibri" w:cs="Times New Roman"/>
+        </w:rPr>
+      </w:pPr>
+    </w:p>
+    <w:p>
+      <w:pPr>
         <w:pStyle w:val="ListParagraph"/>
         <w:keepNext/>
         <w:keepLines/>
@@ -2394,7 +2702,7 @@
           <w:szCs w:val="32"/>
         </w:rPr>
       </w:pPr>
-      <w:bookmarkStart w:id="6" w:name="_Toc12295738"/>
+      <w:bookmarkStart w:id="5" w:name="_Toc12295738"/>
       <w:r>
         <w:rPr>
           <w:rFonts w:ascii="Calibri Light" w:eastAsia="Times New Roman" w:hAnsi="Calibri Light" w:cs="Times New Roman"/>
@@ -2404,7 +2712,7 @@
         </w:rPr>
         <w:t>Test Process Management</w:t>
       </w:r>
-      <w:bookmarkEnd w:id="6"/>
+      <w:bookmarkEnd w:id="5"/>
     </w:p>
     <w:p>
       <w:pPr>
@@ -2418,7 +2726,19 @@
         <w:rPr>
           <w:rFonts w:ascii="Calibri" w:eastAsia="Calibri" w:hAnsi="Calibri" w:cs="Times New Roman"/>
         </w:rPr>
-        <w:t>The management of the test process can be divided into three parts:</w:t>
+        <w:t xml:space="preserve">The management of </w:t>
+      </w:r>
+      <w:r>
+        <w:rPr>
+          <w:rFonts w:ascii="Calibri" w:eastAsia="Calibri" w:hAnsi="Calibri" w:cs="Times New Roman"/>
+        </w:rPr>
+        <w:t>test processing</w:t>
+      </w:r>
+      <w:r>
+        <w:rPr>
+          <w:rFonts w:ascii="Calibri" w:eastAsia="Calibri" w:hAnsi="Calibri" w:cs="Times New Roman"/>
+        </w:rPr>
+        <w:t xml:space="preserve"> can be divided into three parts:</w:t>
       </w:r>
     </w:p>
     <w:p>
@@ -2445,7 +2765,19 @@
         <w:rPr>
           <w:rFonts w:ascii="Calibri" w:eastAsia="Calibri" w:hAnsi="Calibri" w:cs="Times New Roman"/>
         </w:rPr>
-        <w:t>: During this phase, an analysis of the functional and non-functional requirements is carried out by the test team. The creation of tests will be completed prior to prioritising them by their respective importance. These test cases ensure that the system, integration and UAT has been acknowledged as a pass.</w:t>
+        <w:t xml:space="preserve">: </w:t>
+      </w:r>
+      <w:r>
+        <w:rPr>
+          <w:rFonts w:ascii="Calibri" w:eastAsia="Calibri" w:hAnsi="Calibri" w:cs="Times New Roman"/>
+        </w:rPr>
+        <w:t xml:space="preserve">An </w:t>
+      </w:r>
+      <w:r>
+        <w:rPr>
+          <w:rFonts w:ascii="Calibri" w:eastAsia="Calibri" w:hAnsi="Calibri" w:cs="Times New Roman"/>
+        </w:rPr>
+        <w:t>analysis of the functional and non-functional requirements is carried out by the test team. The creation of tests will be completed prior to prioritising them by their respective importance. These test cases ensure that the system, integration and UAT has been acknowledged as a pass.</w:t>
       </w:r>
       <w:r>
         <w:rPr>
@@ -2478,7 +2810,19 @@
         <w:rPr>
           <w:rFonts w:ascii="Calibri" w:eastAsia="Calibri" w:hAnsi="Calibri" w:cs="Times New Roman"/>
         </w:rPr>
-        <w:t>: During this phase, the test cases, test data and testing environment preparations are carried out. To outline the scope and objectives to be completed, a test plan is prepared, including scenario test cases within the system. The test cases will outline the steps required to test certain functionality and/or areas of the system and will include the expected and actual results. Preparation of the test environment is an essential part of this phase as the testers will not be able to test the system without it. Once coding is complete, a build will be prepared and pushed to the tester’s environment where the execution of test cases will be performed.</w:t>
+        <w:t xml:space="preserve">: </w:t>
+      </w:r>
+      <w:r>
+        <w:rPr>
+          <w:rFonts w:ascii="Calibri" w:eastAsia="Calibri" w:hAnsi="Calibri" w:cs="Times New Roman"/>
+        </w:rPr>
+        <w:t>T</w:t>
+      </w:r>
+      <w:r>
+        <w:rPr>
+          <w:rFonts w:ascii="Calibri" w:eastAsia="Calibri" w:hAnsi="Calibri" w:cs="Times New Roman"/>
+        </w:rPr>
+        <w:t>he test cases, test data and testing environment preparations are carried out. To outline the scope and objectives to be completed, a test plan is prepared, including scenario test cases within the system. The test cases will outline the steps required to test certain functionality and/or areas of the system and will include the expected and actual results. Preparation of the test environment is an essential part of this phase as the testers will not be able to test the system without it. Once coding is complete, a build will be prepared and pushed to the tester’s environment where the execution of test cases will be performed.</w:t>
       </w:r>
       <w:r>
         <w:rPr>
@@ -2511,7 +2855,19 @@
         <w:rPr>
           <w:rFonts w:ascii="Calibri" w:eastAsia="Calibri" w:hAnsi="Calibri" w:cs="Times New Roman"/>
         </w:rPr>
-        <w:t>: During this phase, the testers will execute the test cases that were prepared in the ‘Test Planning’ phase. During the execution, if any expected and actual results do not match then the tester will open the bug(s) as a new defect within Trello, bring them to the attention of the developers to fix. Bug reporting/fixing should follow a complete ‘Defect Procedure’ life cycle.</w:t>
+        <w:t xml:space="preserve">: </w:t>
+      </w:r>
+      <w:r>
+        <w:rPr>
+          <w:rFonts w:ascii="Calibri" w:eastAsia="Calibri" w:hAnsi="Calibri" w:cs="Times New Roman"/>
+        </w:rPr>
+        <w:t>T</w:t>
+      </w:r>
+      <w:r>
+        <w:rPr>
+          <w:rFonts w:ascii="Calibri" w:eastAsia="Calibri" w:hAnsi="Calibri" w:cs="Times New Roman"/>
+        </w:rPr>
+        <w:t>he testers will execute the test cases that were prepared in the ‘Test Planning’ phase. During the execution, if any expected and actual results do not match then the tester will open the bug(s) as a new defect within Trello, bring them to the attention of the developers to fix. Bug reporting/fixing should follow a complete ‘Defect Procedure’ life cycle.</w:t>
       </w:r>
     </w:p>
     <w:p>
@@ -2526,6 +2882,7 @@
         <w:rPr>
           <w:rFonts w:ascii="Calibri" w:eastAsia="Calibri" w:hAnsi="Calibri" w:cs="Times New Roman"/>
         </w:rPr>
+        <w:lastRenderedPageBreak/>
         <w:t>Once the test cases have been carried out and there are no pending critical bugs to be fixed, all test cases and bug reports (if any) must be reviewed and marked as approved/denied. If accepted, the system will be logged as ready for release.</w:t>
       </w:r>
     </w:p>
@@ -2570,7 +2927,7 @@
           <w:szCs w:val="32"/>
         </w:rPr>
       </w:pPr>
-      <w:bookmarkStart w:id="7" w:name="_Toc12295739"/>
+      <w:bookmarkStart w:id="6" w:name="_Toc12295739"/>
       <w:r>
         <w:rPr>
           <w:rFonts w:ascii="Calibri Light" w:eastAsia="Times New Roman" w:hAnsi="Calibri Light" w:cs="Times New Roman"/>
@@ -2580,7 +2937,7 @@
         </w:rPr>
         <w:t>Defects Procedure</w:t>
       </w:r>
-      <w:bookmarkEnd w:id="7"/>
+      <w:bookmarkEnd w:id="6"/>
     </w:p>
     <w:p>
       <w:pPr>
@@ -2611,7 +2968,7 @@
           <w:szCs w:val="26"/>
         </w:rPr>
       </w:pPr>
-      <w:bookmarkStart w:id="8" w:name="_Toc12295740"/>
+      <w:bookmarkStart w:id="7" w:name="_Toc12295740"/>
       <w:r>
         <w:rPr>
           <w:rFonts w:ascii="Calibri Light" w:eastAsia="Times New Roman" w:hAnsi="Calibri Light" w:cs="Times New Roman"/>
@@ -2630,7 +2987,7 @@
         </w:rPr>
         <w:t>Defect Identification</w:t>
       </w:r>
-      <w:bookmarkEnd w:id="8"/>
+      <w:bookmarkEnd w:id="7"/>
     </w:p>
     <w:p>
       <w:pPr>
@@ -2775,7 +3132,7 @@
           <w:szCs w:val="26"/>
         </w:rPr>
       </w:pPr>
-      <w:bookmarkStart w:id="9" w:name="_Toc12295741"/>
+      <w:bookmarkStart w:id="8" w:name="_Toc12295741"/>
       <w:r>
         <w:rPr>
           <w:rFonts w:ascii="Calibri Light" w:eastAsia="Times New Roman" w:hAnsi="Calibri Light" w:cs="Times New Roman"/>
@@ -2794,7 +3151,7 @@
         </w:rPr>
         <w:t>Defect Resolution</w:t>
       </w:r>
-      <w:bookmarkEnd w:id="9"/>
+      <w:bookmarkEnd w:id="8"/>
     </w:p>
     <w:p>
       <w:pPr>
@@ -2967,24 +3324,9 @@
         <w:rPr>
           <w:rFonts w:ascii="Calibri" w:eastAsia="Calibri" w:hAnsi="Calibri" w:cs="Times New Roman"/>
         </w:rPr>
+        <w:lastRenderedPageBreak/>
         <w:t>Based on the defect and its origin, the changes made to the validation, prevention and documentation processes can be viewed carefully in order to catch defects earlier in the future, thus creating an overall less-expensive system.</w:t>
       </w:r>
-    </w:p>
-    <w:p>
-      <w:pPr>
-        <w:spacing w:after="160" w:line="259" w:lineRule="auto"/>
-        <w:rPr>
-          <w:rFonts w:ascii="Calibri" w:eastAsia="Calibri" w:hAnsi="Calibri" w:cs="Times New Roman"/>
-        </w:rPr>
-      </w:pPr>
-    </w:p>
-    <w:p>
-      <w:pPr>
-        <w:spacing w:after="160" w:line="259" w:lineRule="auto"/>
-        <w:rPr>
-          <w:rFonts w:ascii="Calibri" w:eastAsia="Calibri" w:hAnsi="Calibri" w:cs="Times New Roman"/>
-        </w:rPr>
-      </w:pPr>
     </w:p>
     <w:p>
       <w:pPr>
@@ -3012,7 +3354,7 @@
           <w:szCs w:val="32"/>
         </w:rPr>
       </w:pPr>
-      <w:bookmarkStart w:id="10" w:name="_Toc12295742"/>
+      <w:bookmarkStart w:id="9" w:name="_Toc12295742"/>
       <w:r>
         <w:rPr>
           <w:rFonts w:ascii="Calibri Light" w:eastAsia="Times New Roman" w:hAnsi="Calibri Light" w:cs="Times New Roman"/>
@@ -3020,10 +3362,9 @@
           <w:sz w:val="32"/>
           <w:szCs w:val="32"/>
         </w:rPr>
-        <w:lastRenderedPageBreak/>
         <w:t>Test Strategy</w:t>
       </w:r>
-      <w:bookmarkEnd w:id="10"/>
+      <w:bookmarkEnd w:id="9"/>
     </w:p>
     <w:p>
       <w:pPr>
@@ -3037,7 +3378,55 @@
         <w:rPr>
           <w:rFonts w:ascii="Calibri" w:eastAsia="Calibri" w:hAnsi="Calibri" w:cs="Times New Roman"/>
         </w:rPr>
-        <w:t>The time available for testing is limited; not everything can be tested with equal thoroughness. This means that choices must be made regarding the depth of testing. Also, it is strived to divide test capacity as effective and efficient as possible over the total test project. This principle is the basis of the test strategy.</w:t>
+        <w:t>The time available for testing is limited</w:t>
+      </w:r>
+      <w:r>
+        <w:rPr>
+          <w:rFonts w:ascii="Calibri" w:eastAsia="Calibri" w:hAnsi="Calibri" w:cs="Times New Roman"/>
+        </w:rPr>
+        <w:t xml:space="preserve"> and as so,</w:t>
+      </w:r>
+      <w:r>
+        <w:rPr>
+          <w:rFonts w:ascii="Calibri" w:eastAsia="Calibri" w:hAnsi="Calibri" w:cs="Times New Roman"/>
+        </w:rPr>
+        <w:t xml:space="preserve"> </w:t>
+      </w:r>
+      <w:r>
+        <w:rPr>
+          <w:rFonts w:ascii="Calibri" w:eastAsia="Calibri" w:hAnsi="Calibri" w:cs="Times New Roman"/>
+        </w:rPr>
+        <w:t xml:space="preserve">everything </w:t>
+      </w:r>
+      <w:r>
+        <w:rPr>
+          <w:rFonts w:ascii="Calibri" w:eastAsia="Calibri" w:hAnsi="Calibri" w:cs="Times New Roman"/>
+        </w:rPr>
+        <w:t>can</w:t>
+      </w:r>
+      <w:r>
+        <w:rPr>
+          <w:rFonts w:ascii="Calibri" w:eastAsia="Calibri" w:hAnsi="Calibri" w:cs="Times New Roman"/>
+        </w:rPr>
+        <w:t>not be expected to</w:t>
+      </w:r>
+      <w:r>
+        <w:rPr>
+          <w:rFonts w:ascii="Calibri" w:eastAsia="Calibri" w:hAnsi="Calibri" w:cs="Times New Roman"/>
+        </w:rPr>
+        <w:t xml:space="preserve"> be tested with equal </w:t>
+      </w:r>
+      <w:r>
+        <w:rPr>
+          <w:rFonts w:ascii="Calibri" w:eastAsia="Calibri" w:hAnsi="Calibri" w:cs="Times New Roman"/>
+        </w:rPr>
+        <w:t>diligence</w:t>
+      </w:r>
+      <w:r>
+        <w:rPr>
+          <w:rFonts w:ascii="Calibri" w:eastAsia="Calibri" w:hAnsi="Calibri" w:cs="Times New Roman"/>
+        </w:rPr>
+        <w:t>. This means that choices must be made regarding the depth of testing. Also, it is strived to divide test capacity as effective and efficient as possible over the total test project. This principle is the basis of the test strategy.</w:t>
       </w:r>
     </w:p>
     <w:p>
@@ -3052,7 +3441,31 @@
         <w:rPr>
           <w:rFonts w:ascii="Calibri" w:eastAsia="Calibri" w:hAnsi="Calibri" w:cs="Times New Roman"/>
         </w:rPr>
-        <w:t>The test strategy is based on risks: a system must function in practice to an extent that no unacceptable risks for the organization arise from it. If the delivery of a system brings along many risks, thorough testing needs to be put in place; the opposite of the spectrum is also true: 'no risk, no test'.</w:t>
+        <w:t>The test strategy is based on risks</w:t>
+      </w:r>
+      <w:r>
+        <w:rPr>
+          <w:rFonts w:ascii="Calibri" w:eastAsia="Calibri" w:hAnsi="Calibri" w:cs="Times New Roman"/>
+        </w:rPr>
+        <w:t>. A</w:t>
+      </w:r>
+      <w:r>
+        <w:rPr>
+          <w:rFonts w:ascii="Calibri" w:eastAsia="Calibri" w:hAnsi="Calibri" w:cs="Times New Roman"/>
+        </w:rPr>
+        <w:t xml:space="preserve"> system must function in practice to an extent that no unacceptable risks for the organization arise from it. If the delivery of a system brings along many risks, thorough testing needs to be put in place; the opposite of the spectrum is also true</w:t>
+      </w:r>
+      <w:r>
+        <w:rPr>
+          <w:rFonts w:ascii="Calibri" w:eastAsia="Calibri" w:hAnsi="Calibri" w:cs="Times New Roman"/>
+        </w:rPr>
+        <w:t xml:space="preserve"> – </w:t>
+      </w:r>
+      <w:r>
+        <w:rPr>
+          <w:rFonts w:ascii="Calibri" w:eastAsia="Calibri" w:hAnsi="Calibri" w:cs="Times New Roman"/>
+        </w:rPr>
+        <w:t>'no risk, no test'.</w:t>
       </w:r>
     </w:p>
     <w:p>
@@ -3099,7 +3512,7 @@
           <w:szCs w:val="26"/>
         </w:rPr>
       </w:pPr>
-      <w:bookmarkStart w:id="11" w:name="_Toc12295743"/>
+      <w:bookmarkStart w:id="10" w:name="_Toc12295743"/>
       <w:r>
         <w:rPr>
           <w:rFonts w:ascii="Calibri Light" w:eastAsia="Times New Roman" w:hAnsi="Calibri Light" w:cs="Times New Roman"/>
@@ -3118,7 +3531,7 @@
         </w:rPr>
         <w:t>Test Objectives</w:t>
       </w:r>
-      <w:bookmarkEnd w:id="11"/>
+      <w:bookmarkEnd w:id="10"/>
     </w:p>
     <w:p>
       <w:pPr>
@@ -3132,7 +3545,19 @@
         <w:rPr>
           <w:rFonts w:ascii="Calibri" w:eastAsia="Calibri" w:hAnsi="Calibri" w:cs="Times New Roman"/>
         </w:rPr>
-        <w:t>The main objective is to verify that the ResourceManager project meets requirements and functions as stated in the specifications. Functional testing will run through each use case to identify any bugs which can be then fixed and reused as a suite before releasing any changes to continue to assure the integrity of the solution.</w:t>
+        <w:t>The main objective is to verify that the Resource</w:t>
+      </w:r>
+      <w:r>
+        <w:rPr>
+          <w:rFonts w:ascii="Calibri" w:eastAsia="Calibri" w:hAnsi="Calibri" w:cs="Times New Roman"/>
+        </w:rPr>
+        <w:t xml:space="preserve"> </w:t>
+      </w:r>
+      <w:r>
+        <w:rPr>
+          <w:rFonts w:ascii="Calibri" w:eastAsia="Calibri" w:hAnsi="Calibri" w:cs="Times New Roman"/>
+        </w:rPr>
+        <w:t>Manager project meets requirements and functions as stated in the specifications. Functional testing will run through each use case to identify any bugs which can be then fixed and reused as a suite before releasing any changes to continue to assure the integrity of the solution.</w:t>
       </w:r>
     </w:p>
     <w:p>
@@ -3164,7 +3589,7 @@
           <w:szCs w:val="26"/>
         </w:rPr>
       </w:pPr>
-      <w:bookmarkStart w:id="12" w:name="_Toc12295744"/>
+      <w:bookmarkStart w:id="11" w:name="_Toc12295744"/>
       <w:r>
         <w:rPr>
           <w:rFonts w:ascii="Calibri Light" w:eastAsia="Times New Roman" w:hAnsi="Calibri Light" w:cs="Times New Roman"/>
@@ -3183,7 +3608,7 @@
         </w:rPr>
         <w:t>Product Risk Analyses</w:t>
       </w:r>
-      <w:bookmarkEnd w:id="12"/>
+      <w:bookmarkEnd w:id="11"/>
     </w:p>
     <w:p>
       <w:pPr>
@@ -3241,17 +3666,11 @@
     <w:p>
       <w:pPr>
         <w:spacing w:after="160" w:line="259" w:lineRule="auto"/>
-        <w:ind w:left="720"/>
-        <w:rPr>
-          <w:rFonts w:ascii="Calibri" w:eastAsia="Calibri" w:hAnsi="Calibri" w:cs="Times New Roman"/>
-        </w:rPr>
-      </w:pPr>
-      <w:r>
-        <w:rPr>
-          <w:rFonts w:ascii="Calibri" w:eastAsia="Calibri" w:hAnsi="Calibri" w:cs="Times New Roman"/>
-        </w:rPr>
-        <w:t>The acceptants have determined the product risks. The extent of the risk (the risk class) is dependent on the chance of failure (how big the chance is that it goes wrong?) and it depends on the damage for the organization if it occurs.</w:t>
-      </w:r>
+        <w:contextualSpacing/>
+        <w:rPr>
+          <w:rFonts w:ascii="Calibri" w:eastAsia="Calibri" w:hAnsi="Calibri" w:cs="Times New Roman"/>
+        </w:rPr>
+      </w:pPr>
     </w:p>
     <w:p>
       <w:pPr>
@@ -3265,7 +3684,31 @@
         <w:rPr>
           <w:rFonts w:ascii="Calibri" w:eastAsia="Calibri" w:hAnsi="Calibri" w:cs="Times New Roman"/>
         </w:rPr>
-        <w:t>The risk class (RC) determines the thoroughness of the test. Risk class A is the highest risk class and C is the lowest. The test strategy is subsequently focused on covering the risks with the highest risk class as early as possible in the test project.</w:t>
+        <w:t xml:space="preserve">The </w:t>
+      </w:r>
+      <w:r>
+        <w:rPr>
+          <w:rFonts w:ascii="Calibri" w:eastAsia="Calibri" w:hAnsi="Calibri" w:cs="Times New Roman"/>
+        </w:rPr>
+        <w:t>acceptant</w:t>
+      </w:r>
+      <w:r>
+        <w:rPr>
+          <w:rFonts w:ascii="Calibri" w:eastAsia="Calibri" w:hAnsi="Calibri" w:cs="Times New Roman"/>
+        </w:rPr>
+        <w:t xml:space="preserve"> ha</w:t>
+      </w:r>
+      <w:r>
+        <w:rPr>
+          <w:rFonts w:ascii="Calibri" w:eastAsia="Calibri" w:hAnsi="Calibri" w:cs="Times New Roman"/>
+        </w:rPr>
+        <w:t>s</w:t>
+      </w:r>
+      <w:r>
+        <w:rPr>
+          <w:rFonts w:ascii="Calibri" w:eastAsia="Calibri" w:hAnsi="Calibri" w:cs="Times New Roman"/>
+        </w:rPr>
+        <w:t xml:space="preserve"> determined the product risks. The extent of the risk (the risk class) is dependent on the chance of failure (how big the chance is that it goes wrong?) and it depends on the damage for the organization if it occurs.</w:t>
       </w:r>
     </w:p>
     <w:p>
@@ -3280,6 +3723,58 @@
         <w:rPr>
           <w:rFonts w:ascii="Calibri" w:eastAsia="Calibri" w:hAnsi="Calibri" w:cs="Times New Roman"/>
         </w:rPr>
+        <w:t>The risk class (RC) determines the thoroughness of the test. Risk class A is the highest risk class and C is the lowest. The test strategy is subsequently focused on covering the risks with the highest risk class as early as possible in the test project.</w:t>
+      </w:r>
+    </w:p>
+    <w:p>
+      <w:pPr>
+        <w:spacing w:after="160" w:line="259" w:lineRule="auto"/>
+        <w:ind w:left="720"/>
+        <w:rPr>
+          <w:rFonts w:ascii="Calibri" w:eastAsia="Calibri" w:hAnsi="Calibri" w:cs="Times New Roman"/>
+        </w:rPr>
+      </w:pPr>
+    </w:p>
+    <w:p>
+      <w:pPr>
+        <w:spacing w:after="160" w:line="259" w:lineRule="auto"/>
+        <w:ind w:left="720"/>
+        <w:rPr>
+          <w:rFonts w:ascii="Calibri" w:eastAsia="Calibri" w:hAnsi="Calibri" w:cs="Times New Roman"/>
+        </w:rPr>
+      </w:pPr>
+    </w:p>
+    <w:p>
+      <w:pPr>
+        <w:spacing w:after="160" w:line="259" w:lineRule="auto"/>
+        <w:ind w:left="720"/>
+        <w:rPr>
+          <w:rFonts w:ascii="Calibri" w:eastAsia="Calibri" w:hAnsi="Calibri" w:cs="Times New Roman"/>
+        </w:rPr>
+      </w:pPr>
+    </w:p>
+    <w:p>
+      <w:pPr>
+        <w:spacing w:after="160" w:line="259" w:lineRule="auto"/>
+        <w:ind w:left="720"/>
+        <w:rPr>
+          <w:rFonts w:ascii="Calibri" w:eastAsia="Calibri" w:hAnsi="Calibri" w:cs="Times New Roman"/>
+        </w:rPr>
+      </w:pPr>
+    </w:p>
+    <w:p>
+      <w:pPr>
+        <w:spacing w:after="160" w:line="259" w:lineRule="auto"/>
+        <w:ind w:left="720"/>
+        <w:rPr>
+          <w:rFonts w:ascii="Calibri" w:eastAsia="Calibri" w:hAnsi="Calibri" w:cs="Times New Roman"/>
+        </w:rPr>
+      </w:pPr>
+      <w:r>
+        <w:rPr>
+          <w:rFonts w:ascii="Calibri" w:eastAsia="Calibri" w:hAnsi="Calibri" w:cs="Times New Roman"/>
+        </w:rPr>
+        <w:lastRenderedPageBreak/>
         <w:t>First the chance of failure and damage are determined for each risk. The risk class has been taken directly from this.</w:t>
       </w:r>
     </w:p>
@@ -4556,22 +5051,6 @@
     </w:p>
     <w:p>
       <w:pPr>
-        <w:spacing w:after="160" w:line="259" w:lineRule="auto"/>
-        <w:rPr>
-          <w:rFonts w:ascii="Calibri" w:eastAsia="Calibri" w:hAnsi="Calibri" w:cs="Times New Roman"/>
-        </w:rPr>
-      </w:pPr>
-    </w:p>
-    <w:p>
-      <w:pPr>
-        <w:spacing w:after="160" w:line="259" w:lineRule="auto"/>
-        <w:rPr>
-          <w:rFonts w:ascii="Calibri" w:eastAsia="Calibri" w:hAnsi="Calibri" w:cs="Times New Roman"/>
-        </w:rPr>
-      </w:pPr>
-    </w:p>
-    <w:p>
-      <w:pPr>
         <w:keepNext/>
         <w:keepLines/>
         <w:spacing w:before="40" w:after="0" w:line="259" w:lineRule="auto"/>
@@ -4584,7 +5063,9 @@
           <w:szCs w:val="26"/>
         </w:rPr>
       </w:pPr>
-      <w:bookmarkStart w:id="13" w:name="_Toc12295745"/>
+      <w:bookmarkStart w:id="12" w:name="_Toc12295745"/>
+      <w:bookmarkStart w:id="13" w:name="_GoBack"/>
+      <w:bookmarkEnd w:id="13"/>
       <w:r>
         <w:rPr>
           <w:rFonts w:ascii="Calibri Light" w:eastAsia="Times New Roman" w:hAnsi="Calibri Light" w:cs="Times New Roman"/>
@@ -4592,7 +5073,6 @@
           <w:sz w:val="26"/>
           <w:szCs w:val="26"/>
         </w:rPr>
-        <w:lastRenderedPageBreak/>
         <w:t xml:space="preserve">8.3 </w:t>
       </w:r>
       <w:r>
@@ -4604,7 +5084,7 @@
         </w:rPr>
         <w:t>Strategy</w:t>
       </w:r>
-      <w:bookmarkEnd w:id="13"/>
+      <w:bookmarkEnd w:id="12"/>
     </w:p>
     <w:p>
       <w:pPr>
@@ -4693,22 +5173,8 @@
                 <w:szCs w:val="16"/>
                 <w:lang w:eastAsia="en-AU"/>
               </w:rPr>
-              <w:t>Characteristic /</w:t>
-            </w:r>
-            <w:proofErr w:type="gramStart"/>
-            <w:r>
-              <w:rPr>
-                <w:rFonts w:ascii="Arial" w:eastAsia="Times New Roman" w:hAnsi="Arial" w:cs="Arial"/>
-                <w:b/>
-                <w:bCs/>
-                <w:color w:val="000000"/>
-                <w:sz w:val="16"/>
-                <w:szCs w:val="16"/>
-                <w:lang w:eastAsia="en-AU"/>
-              </w:rPr>
-              <w:t>object  part</w:t>
-            </w:r>
-            <w:proofErr w:type="gramEnd"/>
+              <w:t>Characteristic /object  part</w:t>
+            </w:r>
           </w:p>
         </w:tc>
         <w:tc>
@@ -9426,7 +9892,7 @@
       </w:pPr>
     </w:pPrDefault>
   </w:docDefaults>
-  <w:latentStyles w:defLockedState="0" w:defUIPriority="99" w:defSemiHidden="0" w:defUnhideWhenUsed="0" w:defQFormat="0" w:count="376">
+  <w:latentStyles w:defLockedState="0" w:defUIPriority="99" w:defSemiHidden="0" w:defUnhideWhenUsed="0" w:defQFormat="0" w:count="377">
     <w:lsdException w:name="Normal" w:uiPriority="0" w:qFormat="1"/>
     <w:lsdException w:name="heading 1" w:uiPriority="9" w:qFormat="1"/>
     <w:lsdException w:name="heading 2" w:semiHidden="1" w:uiPriority="9" w:unhideWhenUsed="1" w:qFormat="1"/>
@@ -9532,7 +9998,6 @@
     <w:lsdException w:name="HTML Sample" w:semiHidden="1" w:unhideWhenUsed="1"/>
     <w:lsdException w:name="HTML Typewriter" w:semiHidden="1" w:unhideWhenUsed="1"/>
     <w:lsdException w:name="HTML Variable" w:semiHidden="1" w:unhideWhenUsed="1"/>
-    <w:lsdException w:name="Normal Table" w:semiHidden="1" w:unhideWhenUsed="1"/>
     <w:lsdException w:name="annotation subject" w:semiHidden="1" w:unhideWhenUsed="1"/>
     <w:lsdException w:name="No List" w:semiHidden="1" w:unhideWhenUsed="1"/>
     <w:lsdException w:name="Outline List 1" w:semiHidden="1" w:unhideWhenUsed="1"/>
@@ -9579,10 +10044,8 @@
     <w:lsdException w:name="Table Subtle 2" w:semiHidden="1" w:unhideWhenUsed="1"/>
     <w:lsdException w:name="Table Web 1" w:semiHidden="1" w:unhideWhenUsed="1"/>
     <w:lsdException w:name="Table Web 2" w:semiHidden="1" w:unhideWhenUsed="1"/>
-    <w:lsdException w:name="Table Web 3" w:semiHidden="1" w:unhideWhenUsed="1"/>
     <w:lsdException w:name="Balloon Text" w:semiHidden="1" w:unhideWhenUsed="1"/>
     <w:lsdException w:name="Table Grid" w:uiPriority="39"/>
-    <w:lsdException w:name="Table Theme" w:semiHidden="1" w:unhideWhenUsed="1"/>
     <w:lsdException w:name="Placeholder Text" w:semiHidden="1"/>
     <w:lsdException w:name="No Spacing" w:uiPriority="1" w:qFormat="1"/>
     <w:lsdException w:name="Light Shading" w:uiPriority="60"/>
@@ -9803,6 +10266,7 @@
     <w:lsdException w:name="Hashtag" w:semiHidden="1" w:unhideWhenUsed="1"/>
     <w:lsdException w:name="Unresolved Mention" w:semiHidden="1" w:unhideWhenUsed="1"/>
     <w:lsdException w:name="Smart Link" w:semiHidden="1" w:unhideWhenUsed="1"/>
+    <w:lsdException w:name="Smart Link Error" w:semiHidden="1" w:unhideWhenUsed="1"/>
   </w:latentStyles>
   <w:style w:type="paragraph" w:default="1" w:styleId="Normal">
     <w:name w:val="Normal"/>
@@ -10209,7 +10673,7 @@
     <w:charset w:val="00"/>
     <w:family w:val="swiss"/>
     <w:pitch w:val="variable"/>
-    <w:sig w:usb0="E0002EFF" w:usb1="C000247B" w:usb2="00000009" w:usb3="00000000" w:csb0="000001FF" w:csb1="00000000"/>
+    <w:sig w:usb0="E4002EFF" w:usb1="C000247B" w:usb2="00000009" w:usb3="00000000" w:csb0="000001FF" w:csb1="00000000"/>
   </w:font>
   <w:font w:name="Cambria">
     <w:panose1 w:val="02040503050406030204"/>
@@ -10223,7 +10687,7 @@
     <w:charset w:val="00"/>
     <w:family w:val="swiss"/>
     <w:pitch w:val="variable"/>
-    <w:sig w:usb0="E0002AFF" w:usb1="C000247B" w:usb2="00000009" w:usb3="00000000" w:csb0="000001FF" w:csb1="00000000"/>
+    <w:sig w:usb0="E4002EFF" w:usb1="C000247B" w:usb2="00000009" w:usb3="00000000" w:csb0="000001FF" w:csb1="00000000"/>
   </w:font>
   <w:font w:name="Arial">
     <w:panose1 w:val="020B0604020202020204"/>
@@ -10261,6 +10725,7 @@
     <w:rsid w:val="00287DB4"/>
     <w:rsid w:val="00333624"/>
     <w:rsid w:val="008730C9"/>
+    <w:rsid w:val="00BE2B31"/>
     <w:rsid w:val="00CE06A3"/>
     <w:rsid w:val="00E92A2E"/>
     <w:rsid w:val="00FE0306"/>
@@ -10303,7 +10768,7 @@
       </w:pPr>
     </w:pPrDefault>
   </w:docDefaults>
-  <w:latentStyles w:defLockedState="0" w:defUIPriority="99" w:defSemiHidden="0" w:defUnhideWhenUsed="0" w:defQFormat="0" w:count="376">
+  <w:latentStyles w:defLockedState="0" w:defUIPriority="99" w:defSemiHidden="0" w:defUnhideWhenUsed="0" w:defQFormat="0" w:count="377">
     <w:lsdException w:name="Normal" w:uiPriority="0" w:qFormat="1"/>
     <w:lsdException w:name="heading 1" w:uiPriority="9" w:qFormat="1"/>
     <w:lsdException w:name="heading 2" w:semiHidden="1" w:uiPriority="9" w:unhideWhenUsed="1" w:qFormat="1"/>
@@ -10409,7 +10874,6 @@
     <w:lsdException w:name="HTML Sample" w:semiHidden="1" w:unhideWhenUsed="1"/>
     <w:lsdException w:name="HTML Typewriter" w:semiHidden="1" w:unhideWhenUsed="1"/>
     <w:lsdException w:name="HTML Variable" w:semiHidden="1" w:unhideWhenUsed="1"/>
-    <w:lsdException w:name="Normal Table" w:semiHidden="1" w:unhideWhenUsed="1"/>
     <w:lsdException w:name="annotation subject" w:semiHidden="1" w:unhideWhenUsed="1"/>
     <w:lsdException w:name="No List" w:semiHidden="1" w:unhideWhenUsed="1"/>
     <w:lsdException w:name="Outline List 1" w:semiHidden="1" w:unhideWhenUsed="1"/>
@@ -10456,10 +10920,8 @@
     <w:lsdException w:name="Table Subtle 2" w:semiHidden="1" w:unhideWhenUsed="1"/>
     <w:lsdException w:name="Table Web 1" w:semiHidden="1" w:unhideWhenUsed="1"/>
     <w:lsdException w:name="Table Web 2" w:semiHidden="1" w:unhideWhenUsed="1"/>
-    <w:lsdException w:name="Table Web 3" w:semiHidden="1" w:unhideWhenUsed="1"/>
     <w:lsdException w:name="Balloon Text" w:semiHidden="1" w:unhideWhenUsed="1"/>
     <w:lsdException w:name="Table Grid" w:uiPriority="39"/>
-    <w:lsdException w:name="Table Theme" w:semiHidden="1" w:unhideWhenUsed="1"/>
     <w:lsdException w:name="Placeholder Text" w:semiHidden="1"/>
     <w:lsdException w:name="No Spacing" w:uiPriority="1" w:qFormat="1"/>
     <w:lsdException w:name="Light Shading" w:uiPriority="60"/>
@@ -10680,6 +11142,7 @@
     <w:lsdException w:name="Hashtag" w:semiHidden="1" w:unhideWhenUsed="1"/>
     <w:lsdException w:name="Unresolved Mention" w:semiHidden="1" w:unhideWhenUsed="1"/>
     <w:lsdException w:name="Smart Link" w:semiHidden="1" w:unhideWhenUsed="1"/>
+    <w:lsdException w:name="Smart Link Error" w:semiHidden="1" w:unhideWhenUsed="1"/>
   </w:latentStyles>
   <w:style w:type="paragraph" w:default="1" w:styleId="Normal">
     <w:name w:val="Normal"/>

</xml_diff>